<commit_message>
EndoTestBranch: check of control
</commit_message>
<xml_diff>
--- a/EndoVantage/Code Test/EndoVantage Challenge Notes.docx
+++ b/EndoVantage/Code Test/EndoVantage Challenge Notes.docx
@@ -1067,6 +1067,417 @@
           <w:szCs w:val="24"/>
         </w:rPr>
         <w:t>The next step would seem to be to get the supplied code into a VS 2019 console app and get it to execute.</w:t>
+      </w:r>
+    </w:p>
+    <w:p>
+      <w:pPr>
+        <w:rPr>
+          <w:sz w:val="24"/>
+          <w:szCs w:val="24"/>
+        </w:rPr>
+      </w:pPr>
+      <w:r>
+        <w:rPr>
+          <w:sz w:val="24"/>
+          <w:szCs w:val="24"/>
+        </w:rPr>
+        <w:t>- - - - - - - - - - - - - - - - - - - - - - - - - - - - - - - - - - - - - - - - - - - - - - - - - - - - - - - - - - - - - - - - - - - - - - - - - - - - - - - - - -</w:t>
+      </w:r>
+    </w:p>
+    <w:p>
+      <w:pPr>
+        <w:rPr>
+          <w:sz w:val="24"/>
+          <w:szCs w:val="24"/>
+        </w:rPr>
+      </w:pPr>
+      <w:r>
+        <w:rPr>
+          <w:sz w:val="24"/>
+          <w:szCs w:val="24"/>
+        </w:rPr>
+        <w:t xml:space="preserve">Added </w:t>
+      </w:r>
+      <w:proofErr w:type="spellStart"/>
+      <w:r>
+        <w:rPr>
+          <w:sz w:val="24"/>
+          <w:szCs w:val="24"/>
+        </w:rPr>
+        <w:t>KPoint</w:t>
+      </w:r>
+      <w:proofErr w:type="spellEnd"/>
+      <w:r>
+        <w:rPr>
+          <w:sz w:val="24"/>
+          <w:szCs w:val="24"/>
+        </w:rPr>
+        <w:t>, Element, Node, and Vector to console app.</w:t>
+      </w:r>
+    </w:p>
+    <w:p>
+      <w:pPr>
+        <w:rPr>
+          <w:sz w:val="24"/>
+          <w:szCs w:val="24"/>
+        </w:rPr>
+      </w:pPr>
+      <w:r>
+        <w:rPr>
+          <w:sz w:val="24"/>
+          <w:szCs w:val="24"/>
+        </w:rPr>
+        <w:t>It builds, runs, says “Hello”.</w:t>
+      </w:r>
+    </w:p>
+    <w:p>
+      <w:pPr>
+        <w:rPr>
+          <w:sz w:val="24"/>
+          <w:szCs w:val="24"/>
+        </w:rPr>
+      </w:pPr>
+    </w:p>
+    <w:p>
+      <w:pPr>
+        <w:rPr>
+          <w:sz w:val="24"/>
+          <w:szCs w:val="24"/>
+        </w:rPr>
+      </w:pPr>
+      <w:r>
+        <w:rPr>
+          <w:sz w:val="24"/>
+          <w:szCs w:val="24"/>
+        </w:rPr>
+        <w:t>- - - - - - - - - - - - - - - - - - - - - - - - - - - - - - - - - - - - - - - - - - - - - - - - - - - - - - - - - - - - - - - - - - - - - - - - - - - - - - - - - -</w:t>
+      </w:r>
+    </w:p>
+    <w:p>
+      <w:pPr>
+        <w:rPr>
+          <w:sz w:val="24"/>
+          <w:szCs w:val="24"/>
+        </w:rPr>
+      </w:pPr>
+      <w:r>
+        <w:rPr>
+          <w:sz w:val="24"/>
+          <w:szCs w:val="24"/>
+        </w:rPr>
+        <w:t>Moved body of supplied main.cpp into VS solution</w:t>
+      </w:r>
+    </w:p>
+    <w:p>
+      <w:pPr>
+        <w:rPr>
+          <w:sz w:val="24"/>
+          <w:szCs w:val="24"/>
+        </w:rPr>
+      </w:pPr>
+      <w:r>
+        <w:rPr>
+          <w:sz w:val="24"/>
+          <w:szCs w:val="24"/>
+        </w:rPr>
+        <w:t>Builds, executes.  Returns 441, 800</w:t>
+      </w:r>
+    </w:p>
+    <w:p>
+      <w:pPr>
+        <w:rPr>
+          <w:sz w:val="24"/>
+          <w:szCs w:val="24"/>
+        </w:rPr>
+      </w:pPr>
+      <w:r>
+        <w:rPr>
+          <w:sz w:val="24"/>
+          <w:szCs w:val="24"/>
+        </w:rPr>
+        <w:t xml:space="preserve">using </w:t>
+      </w:r>
+    </w:p>
+    <w:p>
+      <w:pPr>
+        <w:rPr>
+          <w:sz w:val="24"/>
+          <w:szCs w:val="24"/>
+        </w:rPr>
+      </w:pPr>
+      <w:r>
+        <w:rPr>
+          <w:sz w:val="24"/>
+          <w:szCs w:val="24"/>
+        </w:rPr>
+        <w:tab/>
+      </w:r>
+      <w:proofErr w:type="spellStart"/>
+      <w:r>
+        <w:rPr>
+          <w:rFonts w:ascii="Consolas" w:hAnsi="Consolas" w:cs="Consolas"/>
+          <w:color w:val="000000"/>
+          <w:sz w:val="19"/>
+          <w:szCs w:val="19"/>
+        </w:rPr>
+        <w:t>DX_GLOBAL</w:t>
+      </w:r>
+      <w:proofErr w:type="spellEnd"/>
+      <w:r>
+        <w:rPr>
+          <w:rFonts w:ascii="Consolas" w:hAnsi="Consolas" w:cs="Consolas"/>
+          <w:color w:val="000000"/>
+          <w:sz w:val="19"/>
+          <w:szCs w:val="19"/>
+        </w:rPr>
+        <w:t xml:space="preserve"> = 10</w:t>
+      </w:r>
+    </w:p>
+    <w:p>
+      <w:pPr>
+        <w:autoSpaceDE w:val="0"/>
+        <w:autoSpaceDN w:val="0"/>
+        <w:adjustRightInd w:val="0"/>
+        <w:rPr>
+          <w:rFonts w:ascii="Consolas" w:hAnsi="Consolas" w:cs="Consolas"/>
+          <w:color w:val="000000"/>
+          <w:sz w:val="19"/>
+          <w:szCs w:val="19"/>
+        </w:rPr>
+      </w:pPr>
+      <w:r>
+        <w:rPr>
+          <w:rFonts w:ascii="Consolas" w:hAnsi="Consolas" w:cs="Consolas"/>
+          <w:color w:val="000000"/>
+          <w:sz w:val="19"/>
+          <w:szCs w:val="19"/>
+        </w:rPr>
+        <w:tab/>
+      </w:r>
+      <w:r>
+        <w:rPr>
+          <w:rFonts w:ascii="Consolas" w:hAnsi="Consolas" w:cs="Consolas"/>
+          <w:color w:val="0000FF"/>
+          <w:sz w:val="19"/>
+          <w:szCs w:val="19"/>
+        </w:rPr>
+        <w:t>double</w:t>
+      </w:r>
+      <w:r>
+        <w:rPr>
+          <w:rFonts w:ascii="Consolas" w:hAnsi="Consolas" w:cs="Consolas"/>
+          <w:color w:val="000000"/>
+          <w:sz w:val="19"/>
+          <w:szCs w:val="19"/>
+        </w:rPr>
+        <w:t xml:space="preserve"> dx = </w:t>
+      </w:r>
+      <w:proofErr w:type="spellStart"/>
+      <w:r>
+        <w:rPr>
+          <w:rFonts w:ascii="Consolas" w:hAnsi="Consolas" w:cs="Consolas"/>
+          <w:color w:val="000000"/>
+          <w:sz w:val="19"/>
+          <w:szCs w:val="19"/>
+        </w:rPr>
+        <w:t>DX_GLOBAL</w:t>
+      </w:r>
+      <w:proofErr w:type="spellEnd"/>
+      <w:r>
+        <w:rPr>
+          <w:rFonts w:ascii="Consolas" w:hAnsi="Consolas" w:cs="Consolas"/>
+          <w:color w:val="000000"/>
+          <w:sz w:val="19"/>
+          <w:szCs w:val="19"/>
+        </w:rPr>
+        <w:t>;</w:t>
+      </w:r>
+    </w:p>
+    <w:p>
+      <w:pPr>
+        <w:autoSpaceDE w:val="0"/>
+        <w:autoSpaceDN w:val="0"/>
+        <w:adjustRightInd w:val="0"/>
+        <w:rPr>
+          <w:rFonts w:ascii="Consolas" w:hAnsi="Consolas" w:cs="Consolas"/>
+          <w:color w:val="000000"/>
+          <w:sz w:val="19"/>
+          <w:szCs w:val="19"/>
+        </w:rPr>
+      </w:pPr>
+      <w:r>
+        <w:rPr>
+          <w:rFonts w:ascii="Consolas" w:hAnsi="Consolas" w:cs="Consolas"/>
+          <w:color w:val="000000"/>
+          <w:sz w:val="19"/>
+          <w:szCs w:val="19"/>
+        </w:rPr>
+        <w:tab/>
+      </w:r>
+      <w:r>
+        <w:rPr>
+          <w:rFonts w:ascii="Consolas" w:hAnsi="Consolas" w:cs="Consolas"/>
+          <w:color w:val="0000FF"/>
+          <w:sz w:val="19"/>
+          <w:szCs w:val="19"/>
+        </w:rPr>
+        <w:t>double</w:t>
+      </w:r>
+      <w:r>
+        <w:rPr>
+          <w:rFonts w:ascii="Consolas" w:hAnsi="Consolas" w:cs="Consolas"/>
+          <w:color w:val="000000"/>
+          <w:sz w:val="19"/>
+          <w:szCs w:val="19"/>
+        </w:rPr>
+        <w:t xml:space="preserve"> width = 200;</w:t>
+      </w:r>
+    </w:p>
+    <w:p>
+      <w:pPr>
+        <w:autoSpaceDE w:val="0"/>
+        <w:autoSpaceDN w:val="0"/>
+        <w:adjustRightInd w:val="0"/>
+        <w:rPr>
+          <w:rFonts w:ascii="Consolas" w:hAnsi="Consolas" w:cs="Consolas"/>
+          <w:color w:val="000000"/>
+          <w:sz w:val="19"/>
+          <w:szCs w:val="19"/>
+        </w:rPr>
+      </w:pPr>
+      <w:r>
+        <w:rPr>
+          <w:rFonts w:ascii="Consolas" w:hAnsi="Consolas" w:cs="Consolas"/>
+          <w:color w:val="000000"/>
+          <w:sz w:val="19"/>
+          <w:szCs w:val="19"/>
+        </w:rPr>
+        <w:tab/>
+      </w:r>
+      <w:r>
+        <w:rPr>
+          <w:rFonts w:ascii="Consolas" w:hAnsi="Consolas" w:cs="Consolas"/>
+          <w:color w:val="0000FF"/>
+          <w:sz w:val="19"/>
+          <w:szCs w:val="19"/>
+        </w:rPr>
+        <w:t>double</w:t>
+      </w:r>
+      <w:r>
+        <w:rPr>
+          <w:rFonts w:ascii="Consolas" w:hAnsi="Consolas" w:cs="Consolas"/>
+          <w:color w:val="000000"/>
+          <w:sz w:val="19"/>
+          <w:szCs w:val="19"/>
+        </w:rPr>
+        <w:t xml:space="preserve"> height = 200;</w:t>
+      </w:r>
+    </w:p>
+    <w:p>
+      <w:pPr>
+        <w:rPr>
+          <w:sz w:val="24"/>
+          <w:szCs w:val="24"/>
+        </w:rPr>
+      </w:pPr>
+      <w:r>
+        <w:rPr>
+          <w:sz w:val="24"/>
+          <w:szCs w:val="24"/>
+        </w:rPr>
+        <w:t>With 20 intervals there are 21 endpoints: 21*21=441</w:t>
+      </w:r>
+    </w:p>
+    <w:p>
+      <w:pPr>
+        <w:rPr>
+          <w:sz w:val="24"/>
+          <w:szCs w:val="24"/>
+        </w:rPr>
+      </w:pPr>
+      <w:r>
+        <w:rPr>
+          <w:sz w:val="24"/>
+          <w:szCs w:val="24"/>
+        </w:rPr>
+        <w:t xml:space="preserve">With 20 intervals there are </w:t>
+      </w:r>
+      <w:r>
+        <w:rPr>
+          <w:sz w:val="24"/>
+          <w:szCs w:val="24"/>
+        </w:rPr>
+        <w:t>20*20 rectangles and 20*20*2=800 triangles.</w:t>
+      </w:r>
+    </w:p>
+    <w:p>
+      <w:pPr>
+        <w:rPr>
+          <w:sz w:val="24"/>
+          <w:szCs w:val="24"/>
+        </w:rPr>
+      </w:pPr>
+      <w:r>
+        <w:rPr>
+          <w:sz w:val="24"/>
+          <w:szCs w:val="24"/>
+        </w:rPr>
+        <w:t>= = = = = = = = = = = = = = = = = = = = = = = = = = = = = = = = = = = = = = = = = = = = = = = = = = = = = = = = = = = = = =</w:t>
+      </w:r>
+    </w:p>
+    <w:p>
+      <w:pPr>
+        <w:rPr>
+          <w:sz w:val="24"/>
+          <w:szCs w:val="24"/>
+        </w:rPr>
+      </w:pPr>
+      <w:r>
+        <w:rPr>
+          <w:sz w:val="24"/>
+          <w:szCs w:val="24"/>
+        </w:rPr>
+        <w:t>Placed code and header files under version control in branch</w:t>
+      </w:r>
+      <w:r>
+        <w:rPr>
+          <w:b/>
+          <w:sz w:val="24"/>
+          <w:szCs w:val="24"/>
+        </w:rPr>
+        <w:t xml:space="preserve"> </w:t>
+      </w:r>
+      <w:proofErr w:type="spellStart"/>
+      <w:r>
+        <w:rPr>
+          <w:b/>
+          <w:sz w:val="24"/>
+          <w:szCs w:val="24"/>
+        </w:rPr>
+        <w:t>EndoTestBranch</w:t>
+      </w:r>
+      <w:proofErr w:type="spellEnd"/>
+      <w:r>
+        <w:rPr>
+          <w:sz w:val="24"/>
+          <w:szCs w:val="24"/>
+        </w:rPr>
+        <w:t>.</w:t>
+      </w:r>
+    </w:p>
+    <w:p>
+      <w:pPr>
+        <w:rPr>
+          <w:sz w:val="24"/>
+          <w:szCs w:val="24"/>
+        </w:rPr>
+      </w:pPr>
+      <w:r>
+        <w:rPr>
+          <w:sz w:val="24"/>
+          <w:szCs w:val="24"/>
+        </w:rPr>
+        <w:t>Added this file to version control.</w:t>
       </w:r>
     </w:p>
     <w:p>

</xml_diff>

<commit_message>
EndoTestBranch: work in SetupModel
</commit_message>
<xml_diff>
--- a/EndoVantage/Code Test/EndoVantage Challenge Notes.docx
+++ b/EndoVantage/Code Test/EndoVantage Challenge Notes.docx
@@ -1417,6 +1417,14 @@
           <w:szCs w:val="24"/>
         </w:rPr>
       </w:pPr>
+    </w:p>
+    <w:p>
+      <w:pPr>
+        <w:rPr>
+          <w:sz w:val="24"/>
+          <w:szCs w:val="24"/>
+        </w:rPr>
+      </w:pPr>
       <w:r>
         <w:rPr>
           <w:sz w:val="24"/>
@@ -1479,6 +1487,268 @@
         </w:rPr>
         <w:t>Added this file to version control.</w:t>
       </w:r>
+    </w:p>
+    <w:p>
+      <w:pPr>
+        <w:rPr>
+          <w:sz w:val="24"/>
+          <w:szCs w:val="24"/>
+        </w:rPr>
+      </w:pPr>
+    </w:p>
+    <w:p>
+      <w:pPr>
+        <w:rPr>
+          <w:sz w:val="24"/>
+          <w:szCs w:val="24"/>
+        </w:rPr>
+      </w:pPr>
+      <w:r>
+        <w:rPr>
+          <w:sz w:val="24"/>
+          <w:szCs w:val="24"/>
+        </w:rPr>
+        <w:t>= = = = = = = = = = = = = = = = = = = = = = = = = = = = = = = = = = = = = = = = = = = = = = = = = = = = = = = = = = = = = =</w:t>
+      </w:r>
+    </w:p>
+    <w:p>
+      <w:pPr>
+        <w:rPr>
+          <w:sz w:val="24"/>
+          <w:szCs w:val="24"/>
+        </w:rPr>
+      </w:pPr>
+      <w:r>
+        <w:rPr>
+          <w:sz w:val="24"/>
+          <w:szCs w:val="24"/>
+        </w:rPr>
+        <w:t>Added progress messages.</w:t>
+      </w:r>
+    </w:p>
+    <w:p>
+      <w:pPr>
+        <w:pStyle w:val="ListParagraph"/>
+        <w:numPr>
+          <w:ilvl w:val="0"/>
+          <w:numId w:val="3"/>
+        </w:numPr>
+        <w:rPr>
+          <w:sz w:val="24"/>
+          <w:szCs w:val="24"/>
+        </w:rPr>
+      </w:pPr>
+      <w:r>
+        <w:rPr>
+          <w:sz w:val="24"/>
+          <w:szCs w:val="24"/>
+        </w:rPr>
+        <w:t xml:space="preserve">With </w:t>
+      </w:r>
+      <w:proofErr w:type="spellStart"/>
+      <w:r>
+        <w:rPr>
+          <w:sz w:val="24"/>
+          <w:szCs w:val="24"/>
+        </w:rPr>
+        <w:t>DX_GLOBAL</w:t>
+      </w:r>
+      <w:proofErr w:type="spellEnd"/>
+      <w:r>
+        <w:rPr>
+          <w:sz w:val="24"/>
+          <w:szCs w:val="24"/>
+        </w:rPr>
+        <w:t xml:space="preserve"> = 10  we go into the </w:t>
+      </w:r>
+      <w:proofErr w:type="spellStart"/>
+      <w:r>
+        <w:rPr>
+          <w:sz w:val="24"/>
+          <w:szCs w:val="24"/>
+        </w:rPr>
+        <w:t>MatrixMatrix</w:t>
+      </w:r>
+      <w:proofErr w:type="spellEnd"/>
+      <w:r>
+        <w:rPr>
+          <w:sz w:val="24"/>
+          <w:szCs w:val="24"/>
+        </w:rPr>
+        <w:t xml:space="preserve"> procedure and do not come out for a while (I did not wait).</w:t>
+      </w:r>
+    </w:p>
+    <w:p>
+      <w:pPr>
+        <w:pStyle w:val="ListParagraph"/>
+        <w:numPr>
+          <w:ilvl w:val="0"/>
+          <w:numId w:val="3"/>
+        </w:numPr>
+        <w:rPr>
+          <w:sz w:val="24"/>
+          <w:szCs w:val="24"/>
+        </w:rPr>
+      </w:pPr>
+      <w:r>
+        <w:rPr>
+          <w:sz w:val="24"/>
+          <w:szCs w:val="24"/>
+        </w:rPr>
+        <w:t xml:space="preserve">With </w:t>
+      </w:r>
+      <w:proofErr w:type="spellStart"/>
+      <w:r>
+        <w:rPr>
+          <w:sz w:val="24"/>
+          <w:szCs w:val="24"/>
+        </w:rPr>
+        <w:t>DX_GLOBAL</w:t>
+      </w:r>
+      <w:proofErr w:type="spellEnd"/>
+      <w:r>
+        <w:rPr>
+          <w:sz w:val="24"/>
+          <w:szCs w:val="24"/>
+        </w:rPr>
+        <w:t xml:space="preserve"> = 10</w:t>
+      </w:r>
+      <w:r>
+        <w:rPr>
+          <w:sz w:val="24"/>
+          <w:szCs w:val="24"/>
+        </w:rPr>
+        <w:t>0</w:t>
+      </w:r>
+      <w:r>
+        <w:rPr>
+          <w:sz w:val="24"/>
+          <w:szCs w:val="24"/>
+        </w:rPr>
+        <w:t xml:space="preserve">  we g</w:t>
+      </w:r>
+      <w:r>
+        <w:rPr>
+          <w:sz w:val="24"/>
+          <w:szCs w:val="24"/>
+        </w:rPr>
+        <w:t>et through all the code with a time of about 0.003 sec</w:t>
+      </w:r>
+    </w:p>
+    <w:p>
+      <w:pPr>
+        <w:pStyle w:val="ListParagraph"/>
+        <w:numPr>
+          <w:ilvl w:val="0"/>
+          <w:numId w:val="3"/>
+        </w:numPr>
+        <w:rPr>
+          <w:sz w:val="24"/>
+          <w:szCs w:val="24"/>
+        </w:rPr>
+      </w:pPr>
+      <w:r>
+        <w:rPr>
+          <w:sz w:val="24"/>
+          <w:szCs w:val="24"/>
+        </w:rPr>
+        <w:t>Array Y contains ridiculous values and the norm is ‘</w:t>
+      </w:r>
+      <w:proofErr w:type="spellStart"/>
+      <w:r>
+        <w:rPr>
+          <w:sz w:val="24"/>
+          <w:szCs w:val="24"/>
+        </w:rPr>
+        <w:t>inf</w:t>
+      </w:r>
+      <w:proofErr w:type="spellEnd"/>
+      <w:r>
+        <w:rPr>
+          <w:sz w:val="24"/>
+          <w:szCs w:val="24"/>
+        </w:rPr>
+        <w:t>’</w:t>
+      </w:r>
+    </w:p>
+    <w:p>
+      <w:pPr>
+        <w:rPr>
+          <w:sz w:val="24"/>
+          <w:szCs w:val="24"/>
+        </w:rPr>
+      </w:pPr>
+    </w:p>
+    <w:p>
+      <w:pPr>
+        <w:rPr>
+          <w:sz w:val="24"/>
+          <w:szCs w:val="24"/>
+        </w:rPr>
+      </w:pPr>
+      <w:r>
+        <w:rPr>
+          <w:sz w:val="24"/>
+          <w:szCs w:val="24"/>
+        </w:rPr>
+        <w:t>= = = = = = = = = = = = = = = = = = = = = = = = = = = = = = = = = = = = = = = = = = = = = = = = = = = = = = = = = = = = = =</w:t>
+      </w:r>
+    </w:p>
+    <w:p>
+      <w:pPr>
+        <w:rPr>
+          <w:sz w:val="24"/>
+          <w:szCs w:val="24"/>
+        </w:rPr>
+      </w:pPr>
+    </w:p>
+    <w:p>
+      <w:pPr>
+        <w:rPr>
+          <w:sz w:val="24"/>
+          <w:szCs w:val="24"/>
+        </w:rPr>
+      </w:pPr>
+    </w:p>
+    <w:p>
+      <w:pPr>
+        <w:rPr>
+          <w:sz w:val="24"/>
+          <w:szCs w:val="24"/>
+        </w:rPr>
+      </w:pPr>
+    </w:p>
+    <w:p>
+      <w:pPr>
+        <w:rPr>
+          <w:sz w:val="24"/>
+          <w:szCs w:val="24"/>
+        </w:rPr>
+      </w:pPr>
+    </w:p>
+    <w:p>
+      <w:pPr>
+        <w:rPr>
+          <w:sz w:val="24"/>
+          <w:szCs w:val="24"/>
+        </w:rPr>
+      </w:pPr>
+    </w:p>
+    <w:p>
+      <w:pPr>
+        <w:rPr>
+          <w:sz w:val="24"/>
+          <w:szCs w:val="24"/>
+        </w:rPr>
+      </w:pPr>
+    </w:p>
+    <w:p>
+      <w:pPr>
+        <w:rPr>
+          <w:sz w:val="24"/>
+          <w:szCs w:val="24"/>
+        </w:rPr>
+      </w:pPr>
     </w:p>
     <w:p>
       <w:pPr>
@@ -1616,16 +1886,16 @@
     </w:lvl>
   </w:abstractNum>
   <w:abstractNum w:abstractNumId="1" w15:restartNumberingAfterBreak="0">
-    <w:nsid w:val="429A3EE2"/>
+    <w:nsid w:val="35605DFF"/>
     <w:multiLevelType w:val="hybridMultilevel"/>
-    <w:tmpl w:val="4A285274"/>
+    <w:tmpl w:val="7D384AC8"/>
     <w:lvl w:ilvl="0" w:tplc="04090001">
       <w:start w:val="1"/>
       <w:numFmt w:val="bullet"/>
       <w:lvlText w:val=""/>
       <w:lvlJc w:val="left"/>
       <w:pPr>
-        <w:ind w:left="777" w:hanging="360"/>
+        <w:ind w:left="720" w:hanging="360"/>
       </w:pPr>
       <w:rPr>
         <w:rFonts w:ascii="Symbol" w:hAnsi="Symbol" w:hint="default"/>
@@ -1637,7 +1907,7 @@
       <w:lvlText w:val="o"/>
       <w:lvlJc w:val="left"/>
       <w:pPr>
-        <w:ind w:left="1497" w:hanging="360"/>
+        <w:ind w:left="1440" w:hanging="360"/>
       </w:pPr>
       <w:rPr>
         <w:rFonts w:ascii="Courier New" w:hAnsi="Courier New" w:cs="Courier New" w:hint="default"/>
@@ -1649,7 +1919,7 @@
       <w:lvlText w:val=""/>
       <w:lvlJc w:val="left"/>
       <w:pPr>
-        <w:ind w:left="2217" w:hanging="360"/>
+        <w:ind w:left="2160" w:hanging="360"/>
       </w:pPr>
       <w:rPr>
         <w:rFonts w:ascii="Wingdings" w:hAnsi="Wingdings" w:hint="default"/>
@@ -1661,7 +1931,7 @@
       <w:lvlText w:val=""/>
       <w:lvlJc w:val="left"/>
       <w:pPr>
-        <w:ind w:left="2937" w:hanging="360"/>
+        <w:ind w:left="2880" w:hanging="360"/>
       </w:pPr>
       <w:rPr>
         <w:rFonts w:ascii="Symbol" w:hAnsi="Symbol" w:hint="default"/>
@@ -1673,7 +1943,7 @@
       <w:lvlText w:val="o"/>
       <w:lvlJc w:val="left"/>
       <w:pPr>
-        <w:ind w:left="3657" w:hanging="360"/>
+        <w:ind w:left="3600" w:hanging="360"/>
       </w:pPr>
       <w:rPr>
         <w:rFonts w:ascii="Courier New" w:hAnsi="Courier New" w:cs="Courier New" w:hint="default"/>
@@ -1685,7 +1955,7 @@
       <w:lvlText w:val=""/>
       <w:lvlJc w:val="left"/>
       <w:pPr>
-        <w:ind w:left="4377" w:hanging="360"/>
+        <w:ind w:left="4320" w:hanging="360"/>
       </w:pPr>
       <w:rPr>
         <w:rFonts w:ascii="Wingdings" w:hAnsi="Wingdings" w:hint="default"/>
@@ -1697,7 +1967,7 @@
       <w:lvlText w:val=""/>
       <w:lvlJc w:val="left"/>
       <w:pPr>
-        <w:ind w:left="5097" w:hanging="360"/>
+        <w:ind w:left="5040" w:hanging="360"/>
       </w:pPr>
       <w:rPr>
         <w:rFonts w:ascii="Symbol" w:hAnsi="Symbol" w:hint="default"/>
@@ -1709,7 +1979,7 @@
       <w:lvlText w:val="o"/>
       <w:lvlJc w:val="left"/>
       <w:pPr>
-        <w:ind w:left="5817" w:hanging="360"/>
+        <w:ind w:left="5760" w:hanging="360"/>
       </w:pPr>
       <w:rPr>
         <w:rFonts w:ascii="Courier New" w:hAnsi="Courier New" w:cs="Courier New" w:hint="default"/>
@@ -1721,6 +1991,119 @@
       <w:lvlText w:val=""/>
       <w:lvlJc w:val="left"/>
       <w:pPr>
+        <w:ind w:left="6480" w:hanging="360"/>
+      </w:pPr>
+      <w:rPr>
+        <w:rFonts w:ascii="Wingdings" w:hAnsi="Wingdings" w:hint="default"/>
+      </w:rPr>
+    </w:lvl>
+  </w:abstractNum>
+  <w:abstractNum w:abstractNumId="2" w15:restartNumberingAfterBreak="0">
+    <w:nsid w:val="429A3EE2"/>
+    <w:multiLevelType w:val="hybridMultilevel"/>
+    <w:tmpl w:val="4A285274"/>
+    <w:lvl w:ilvl="0" w:tplc="04090001">
+      <w:start w:val="1"/>
+      <w:numFmt w:val="bullet"/>
+      <w:lvlText w:val=""/>
+      <w:lvlJc w:val="left"/>
+      <w:pPr>
+        <w:ind w:left="777" w:hanging="360"/>
+      </w:pPr>
+      <w:rPr>
+        <w:rFonts w:ascii="Symbol" w:hAnsi="Symbol" w:hint="default"/>
+      </w:rPr>
+    </w:lvl>
+    <w:lvl w:ilvl="1" w:tplc="04090003" w:tentative="1">
+      <w:start w:val="1"/>
+      <w:numFmt w:val="bullet"/>
+      <w:lvlText w:val="o"/>
+      <w:lvlJc w:val="left"/>
+      <w:pPr>
+        <w:ind w:left="1497" w:hanging="360"/>
+      </w:pPr>
+      <w:rPr>
+        <w:rFonts w:ascii="Courier New" w:hAnsi="Courier New" w:cs="Courier New" w:hint="default"/>
+      </w:rPr>
+    </w:lvl>
+    <w:lvl w:ilvl="2" w:tplc="04090005" w:tentative="1">
+      <w:start w:val="1"/>
+      <w:numFmt w:val="bullet"/>
+      <w:lvlText w:val=""/>
+      <w:lvlJc w:val="left"/>
+      <w:pPr>
+        <w:ind w:left="2217" w:hanging="360"/>
+      </w:pPr>
+      <w:rPr>
+        <w:rFonts w:ascii="Wingdings" w:hAnsi="Wingdings" w:hint="default"/>
+      </w:rPr>
+    </w:lvl>
+    <w:lvl w:ilvl="3" w:tplc="04090001" w:tentative="1">
+      <w:start w:val="1"/>
+      <w:numFmt w:val="bullet"/>
+      <w:lvlText w:val=""/>
+      <w:lvlJc w:val="left"/>
+      <w:pPr>
+        <w:ind w:left="2937" w:hanging="360"/>
+      </w:pPr>
+      <w:rPr>
+        <w:rFonts w:ascii="Symbol" w:hAnsi="Symbol" w:hint="default"/>
+      </w:rPr>
+    </w:lvl>
+    <w:lvl w:ilvl="4" w:tplc="04090003" w:tentative="1">
+      <w:start w:val="1"/>
+      <w:numFmt w:val="bullet"/>
+      <w:lvlText w:val="o"/>
+      <w:lvlJc w:val="left"/>
+      <w:pPr>
+        <w:ind w:left="3657" w:hanging="360"/>
+      </w:pPr>
+      <w:rPr>
+        <w:rFonts w:ascii="Courier New" w:hAnsi="Courier New" w:cs="Courier New" w:hint="default"/>
+      </w:rPr>
+    </w:lvl>
+    <w:lvl w:ilvl="5" w:tplc="04090005" w:tentative="1">
+      <w:start w:val="1"/>
+      <w:numFmt w:val="bullet"/>
+      <w:lvlText w:val=""/>
+      <w:lvlJc w:val="left"/>
+      <w:pPr>
+        <w:ind w:left="4377" w:hanging="360"/>
+      </w:pPr>
+      <w:rPr>
+        <w:rFonts w:ascii="Wingdings" w:hAnsi="Wingdings" w:hint="default"/>
+      </w:rPr>
+    </w:lvl>
+    <w:lvl w:ilvl="6" w:tplc="04090001" w:tentative="1">
+      <w:start w:val="1"/>
+      <w:numFmt w:val="bullet"/>
+      <w:lvlText w:val=""/>
+      <w:lvlJc w:val="left"/>
+      <w:pPr>
+        <w:ind w:left="5097" w:hanging="360"/>
+      </w:pPr>
+      <w:rPr>
+        <w:rFonts w:ascii="Symbol" w:hAnsi="Symbol" w:hint="default"/>
+      </w:rPr>
+    </w:lvl>
+    <w:lvl w:ilvl="7" w:tplc="04090003" w:tentative="1">
+      <w:start w:val="1"/>
+      <w:numFmt w:val="bullet"/>
+      <w:lvlText w:val="o"/>
+      <w:lvlJc w:val="left"/>
+      <w:pPr>
+        <w:ind w:left="5817" w:hanging="360"/>
+      </w:pPr>
+      <w:rPr>
+        <w:rFonts w:ascii="Courier New" w:hAnsi="Courier New" w:cs="Courier New" w:hint="default"/>
+      </w:rPr>
+    </w:lvl>
+    <w:lvl w:ilvl="8" w:tplc="04090005" w:tentative="1">
+      <w:start w:val="1"/>
+      <w:numFmt w:val="bullet"/>
+      <w:lvlText w:val=""/>
+      <w:lvlJc w:val="left"/>
+      <w:pPr>
         <w:ind w:left="6537" w:hanging="360"/>
       </w:pPr>
       <w:rPr>
@@ -1732,6 +2115,9 @@
     <w:abstractNumId w:val="0"/>
   </w:num>
   <w:num w:numId="2">
+    <w:abstractNumId w:val="2"/>
+  </w:num>
+  <w:num w:numId="3">
     <w:abstractNumId w:val="1"/>
   </w:num>
 </w:numbering>

</xml_diff>

<commit_message>
EndoTestBranch: work in AllocateArrays
</commit_message>
<xml_diff>
--- a/EndoVantage/Code Test/EndoVantage Challenge Notes.docx
+++ b/EndoVantage/Code Test/EndoVantage Challenge Notes.docx
@@ -1672,14 +1672,7 @@
     </w:p>
     <w:p>
       <w:pPr>
-        <w:rPr>
-          <w:sz w:val="24"/>
-          <w:szCs w:val="24"/>
-        </w:rPr>
-      </w:pPr>
-    </w:p>
-    <w:p>
-      <w:pPr>
+        <w:ind w:left="720"/>
         <w:rPr>
           <w:sz w:val="24"/>
           <w:szCs w:val="24"/>
@@ -1695,28 +1688,261 @@
     </w:p>
     <w:p>
       <w:pPr>
-        <w:rPr>
-          <w:sz w:val="24"/>
-          <w:szCs w:val="24"/>
-        </w:rPr>
-      </w:pPr>
-      <w:r>
-        <w:rPr>
-          <w:sz w:val="24"/>
-          <w:szCs w:val="24"/>
-        </w:rPr>
-        <w:t>Found that two local dynamic arrays had not been deleted, so added two delete[] statements.</w:t>
+        <w:ind w:left="720"/>
+        <w:rPr>
+          <w:sz w:val="24"/>
+          <w:szCs w:val="24"/>
+        </w:rPr>
+      </w:pPr>
+      <w:r>
+        <w:rPr>
+          <w:sz w:val="24"/>
+          <w:szCs w:val="24"/>
+        </w:rPr>
+        <w:t>Found that two local dynamic arrays had not been deleted, s</w:t>
+      </w:r>
+      <w:r>
+        <w:rPr>
+          <w:sz w:val="24"/>
+          <w:szCs w:val="24"/>
+        </w:rPr>
+        <w:t>o added two delete[] statements.</w:t>
+      </w:r>
+    </w:p>
+    <w:p>
+      <w:pPr>
+        <w:ind w:left="720"/>
+        <w:rPr>
+          <w:sz w:val="24"/>
+          <w:szCs w:val="24"/>
+        </w:rPr>
+      </w:pPr>
+    </w:p>
+    <w:p>
+      <w:pPr>
+        <w:ind w:left="720"/>
+        <w:rPr>
+          <w:sz w:val="24"/>
+          <w:szCs w:val="24"/>
+        </w:rPr>
+      </w:pPr>
+      <w:r>
+        <w:rPr>
+          <w:sz w:val="24"/>
+          <w:szCs w:val="24"/>
+        </w:rPr>
+        <w:t xml:space="preserve">With </w:t>
+      </w:r>
+      <w:proofErr w:type="spellStart"/>
+      <w:r>
+        <w:rPr>
+          <w:sz w:val="24"/>
+          <w:szCs w:val="24"/>
+        </w:rPr>
+        <w:t>DX_Global</w:t>
+      </w:r>
+      <w:proofErr w:type="spellEnd"/>
+      <w:r>
+        <w:rPr>
+          <w:sz w:val="24"/>
+          <w:szCs w:val="24"/>
+        </w:rPr>
+        <w:t xml:space="preserve"> = 10, time for </w:t>
+      </w:r>
+      <w:proofErr w:type="spellStart"/>
+      <w:r>
+        <w:rPr>
+          <w:b/>
+          <w:sz w:val="24"/>
+          <w:szCs w:val="24"/>
+        </w:rPr>
+        <w:t>SetupModel</w:t>
+      </w:r>
+      <w:proofErr w:type="spellEnd"/>
+      <w:r>
+        <w:rPr>
+          <w:sz w:val="24"/>
+          <w:szCs w:val="24"/>
+        </w:rPr>
+        <w:t xml:space="preserve"> is 0.045 sec.</w:t>
+      </w:r>
+    </w:p>
+    <w:p>
+      <w:pPr>
+        <w:ind w:left="720"/>
+        <w:rPr>
+          <w:sz w:val="24"/>
+          <w:szCs w:val="24"/>
+        </w:rPr>
+      </w:pPr>
+    </w:p>
+    <w:p>
+      <w:pPr>
+        <w:rPr>
+          <w:sz w:val="24"/>
+          <w:szCs w:val="24"/>
+        </w:rPr>
+      </w:pPr>
+      <w:r>
+        <w:rPr>
+          <w:sz w:val="24"/>
+          <w:szCs w:val="24"/>
+        </w:rPr>
+        <w:t>= = = = = = = = = = = = = = = = = = = = = = = = = = = = = = = = = = = = = = = = = = = = = = = = = = = = = = = = = = = = = =</w:t>
+      </w:r>
+    </w:p>
+    <w:p>
+      <w:pPr>
+        <w:rPr>
+          <w:sz w:val="24"/>
+          <w:szCs w:val="24"/>
+        </w:rPr>
+      </w:pPr>
+      <w:r>
+        <w:rPr>
+          <w:sz w:val="24"/>
+          <w:szCs w:val="24"/>
+        </w:rPr>
+        <w:t xml:space="preserve">procedure </w:t>
+      </w:r>
+      <w:proofErr w:type="spellStart"/>
+      <w:r>
+        <w:rPr>
+          <w:b/>
+          <w:sz w:val="24"/>
+          <w:szCs w:val="24"/>
+        </w:rPr>
+        <w:t>AllocateArrays</w:t>
+      </w:r>
+      <w:proofErr w:type="spellEnd"/>
+    </w:p>
+    <w:p>
+      <w:pPr>
+        <w:ind w:left="720"/>
+        <w:rPr>
+          <w:sz w:val="24"/>
+          <w:szCs w:val="24"/>
+        </w:rPr>
+      </w:pPr>
+      <w:r>
+        <w:rPr>
+          <w:sz w:val="24"/>
+          <w:szCs w:val="24"/>
+        </w:rPr>
+        <w:t>Decreased the operation count slightly.</w:t>
+      </w:r>
+    </w:p>
+    <w:p>
+      <w:pPr>
+        <w:ind w:left="720"/>
+        <w:rPr>
+          <w:sz w:val="24"/>
+          <w:szCs w:val="24"/>
+        </w:rPr>
+      </w:pPr>
+    </w:p>
+    <w:p>
+      <w:pPr>
+        <w:ind w:left="720"/>
+        <w:rPr>
+          <w:sz w:val="24"/>
+          <w:szCs w:val="24"/>
+        </w:rPr>
+      </w:pPr>
+      <w:r>
+        <w:rPr>
+          <w:sz w:val="24"/>
+          <w:szCs w:val="24"/>
+        </w:rPr>
+        <w:t xml:space="preserve">With </w:t>
+      </w:r>
+      <w:proofErr w:type="spellStart"/>
+      <w:r>
+        <w:rPr>
+          <w:sz w:val="24"/>
+          <w:szCs w:val="24"/>
+        </w:rPr>
+        <w:t>DX_Global</w:t>
+      </w:r>
+      <w:proofErr w:type="spellEnd"/>
+      <w:r>
+        <w:rPr>
+          <w:sz w:val="24"/>
+          <w:szCs w:val="24"/>
+        </w:rPr>
+        <w:t xml:space="preserve"> = 10, time for </w:t>
+      </w:r>
+      <w:proofErr w:type="spellStart"/>
+      <w:r>
+        <w:rPr>
+          <w:b/>
+          <w:sz w:val="24"/>
+          <w:szCs w:val="24"/>
+        </w:rPr>
+        <w:t>SetupModel</w:t>
+      </w:r>
+      <w:proofErr w:type="spellEnd"/>
+      <w:r>
+        <w:rPr>
+          <w:sz w:val="24"/>
+          <w:szCs w:val="24"/>
+        </w:rPr>
+        <w:t xml:space="preserve"> </w:t>
+      </w:r>
+      <w:r>
+        <w:rPr>
+          <w:sz w:val="24"/>
+          <w:szCs w:val="24"/>
+        </w:rPr>
+        <w:t xml:space="preserve">and </w:t>
       </w:r>
       <w:bookmarkStart w:id="0" w:name="_GoBack"/>
+      <w:proofErr w:type="spellStart"/>
+      <w:r>
+        <w:rPr>
+          <w:b/>
+          <w:sz w:val="24"/>
+          <w:szCs w:val="24"/>
+        </w:rPr>
+        <w:t>AllocateArrays</w:t>
+      </w:r>
       <w:bookmarkEnd w:id="0"/>
-    </w:p>
-    <w:p>
-      <w:pPr>
-        <w:rPr>
-          <w:sz w:val="24"/>
-          <w:szCs w:val="24"/>
-        </w:rPr>
-      </w:pPr>
+      <w:proofErr w:type="spellEnd"/>
+      <w:r>
+        <w:rPr>
+          <w:sz w:val="24"/>
+          <w:szCs w:val="24"/>
+        </w:rPr>
+        <w:t xml:space="preserve"> </w:t>
+      </w:r>
+      <w:r>
+        <w:rPr>
+          <w:sz w:val="24"/>
+          <w:szCs w:val="24"/>
+        </w:rPr>
+        <w:t>is</w:t>
+      </w:r>
+      <w:r>
+        <w:rPr>
+          <w:sz w:val="24"/>
+          <w:szCs w:val="24"/>
+        </w:rPr>
+        <w:t xml:space="preserve"> 0.0</w:t>
+      </w:r>
+      <w:r>
+        <w:rPr>
+          <w:sz w:val="24"/>
+          <w:szCs w:val="24"/>
+        </w:rPr>
+        <w:t>78</w:t>
+      </w:r>
+      <w:r>
+        <w:rPr>
+          <w:sz w:val="24"/>
+          <w:szCs w:val="24"/>
+        </w:rPr>
+        <w:t xml:space="preserve"> sec.</w:t>
+      </w:r>
     </w:p>
     <w:p>
       <w:pPr>

</xml_diff>

<commit_message>
EndoTestBranch: work in PopulateArrays
</commit_message>
<xml_diff>
--- a/EndoVantage/Code Test/EndoVantage Challenge Notes.docx
+++ b/EndoVantage/Code Test/EndoVantage Challenge Notes.docx
@@ -1764,7 +1764,21 @@
           <w:sz w:val="24"/>
           <w:szCs w:val="24"/>
         </w:rPr>
-        <w:t xml:space="preserve"> is 0.045 sec.</w:t>
+        <w:t xml:space="preserve"> is </w:t>
+      </w:r>
+      <w:r>
+        <w:rPr>
+          <w:sz w:val="24"/>
+          <w:szCs w:val="24"/>
+        </w:rPr>
+        <w:t xml:space="preserve">approx. </w:t>
+      </w:r>
+      <w:r>
+        <w:rPr>
+          <w:sz w:val="24"/>
+          <w:szCs w:val="24"/>
+        </w:rPr>
+        <w:t>0.045 sec.</w:t>
       </w:r>
     </w:p>
     <w:p>
@@ -1887,6 +1901,23 @@
           <w:sz w:val="24"/>
           <w:szCs w:val="24"/>
         </w:rPr>
+        <w:t xml:space="preserve"> and </w:t>
+      </w:r>
+      <w:proofErr w:type="spellStart"/>
+      <w:r>
+        <w:rPr>
+          <w:b/>
+          <w:sz w:val="24"/>
+          <w:szCs w:val="24"/>
+        </w:rPr>
+        <w:t>AllocateArrays</w:t>
+      </w:r>
+      <w:proofErr w:type="spellEnd"/>
+      <w:r>
+        <w:rPr>
+          <w:sz w:val="24"/>
+          <w:szCs w:val="24"/>
+        </w:rPr>
         <w:t xml:space="preserve"> </w:t>
       </w:r>
       <w:r>
@@ -1894,48 +1925,259 @@
           <w:sz w:val="24"/>
           <w:szCs w:val="24"/>
         </w:rPr>
-        <w:t xml:space="preserve">and </w:t>
+        <w:t>is</w:t>
+      </w:r>
+      <w:r>
+        <w:rPr>
+          <w:sz w:val="24"/>
+          <w:szCs w:val="24"/>
+        </w:rPr>
+        <w:t xml:space="preserve"> approx.</w:t>
+      </w:r>
+      <w:r>
+        <w:rPr>
+          <w:sz w:val="24"/>
+          <w:szCs w:val="24"/>
+        </w:rPr>
+        <w:t xml:space="preserve"> 0.07</w:t>
+      </w:r>
+      <w:r>
+        <w:rPr>
+          <w:sz w:val="24"/>
+          <w:szCs w:val="24"/>
+        </w:rPr>
+        <w:t>1</w:t>
+      </w:r>
+      <w:r>
+        <w:rPr>
+          <w:sz w:val="24"/>
+          <w:szCs w:val="24"/>
+        </w:rPr>
+        <w:t xml:space="preserve"> sec.</w:t>
+      </w:r>
+    </w:p>
+    <w:p>
+      <w:pPr>
+        <w:rPr>
+          <w:sz w:val="24"/>
+          <w:szCs w:val="24"/>
+        </w:rPr>
+      </w:pPr>
+    </w:p>
+    <w:p>
+      <w:pPr>
+        <w:rPr>
+          <w:sz w:val="24"/>
+          <w:szCs w:val="24"/>
+        </w:rPr>
+      </w:pPr>
+      <w:r>
+        <w:rPr>
+          <w:sz w:val="24"/>
+          <w:szCs w:val="24"/>
+        </w:rPr>
+        <w:t>= = = = = = = = = = = = = = = = = = = = = = = = = = = = = = = = = = = = = = = = = = = = = = = = = = = = = = = = = = = = = =</w:t>
+      </w:r>
+    </w:p>
+    <w:p>
+      <w:pPr>
+        <w:rPr>
+          <w:sz w:val="24"/>
+          <w:szCs w:val="24"/>
+        </w:rPr>
+      </w:pPr>
+      <w:r>
+        <w:rPr>
+          <w:sz w:val="24"/>
+          <w:szCs w:val="24"/>
+        </w:rPr>
+        <w:t xml:space="preserve">procedure </w:t>
+      </w:r>
+      <w:proofErr w:type="spellStart"/>
+      <w:r>
+        <w:rPr>
+          <w:b/>
+          <w:sz w:val="24"/>
+          <w:szCs w:val="24"/>
+        </w:rPr>
+        <w:t>Populate</w:t>
+      </w:r>
+      <w:r>
+        <w:rPr>
+          <w:b/>
+          <w:sz w:val="24"/>
+          <w:szCs w:val="24"/>
+        </w:rPr>
+        <w:t>Arrays</w:t>
+      </w:r>
+      <w:proofErr w:type="spellEnd"/>
+    </w:p>
+    <w:p>
+      <w:pPr>
+        <w:ind w:left="720"/>
+        <w:rPr>
+          <w:sz w:val="24"/>
+          <w:szCs w:val="24"/>
+        </w:rPr>
+      </w:pPr>
+      <w:r>
+        <w:rPr>
+          <w:sz w:val="24"/>
+          <w:szCs w:val="24"/>
+        </w:rPr>
+        <w:t>Decreased the operation count slightly.</w:t>
+      </w:r>
+    </w:p>
+    <w:p>
+      <w:pPr>
+        <w:ind w:left="720"/>
+        <w:rPr>
+          <w:sz w:val="24"/>
+          <w:szCs w:val="24"/>
+        </w:rPr>
+      </w:pPr>
+      <w:r>
+        <w:rPr>
+          <w:sz w:val="24"/>
+          <w:szCs w:val="24"/>
+        </w:rPr>
+        <w:t>Moved call to get element area into the outer loop.</w:t>
+      </w:r>
+    </w:p>
+    <w:p>
+      <w:pPr>
+        <w:ind w:left="720"/>
+        <w:rPr>
+          <w:sz w:val="24"/>
+          <w:szCs w:val="24"/>
+        </w:rPr>
+      </w:pPr>
+      <w:r>
+        <w:rPr>
+          <w:sz w:val="24"/>
+          <w:szCs w:val="24"/>
+        </w:rPr>
+        <w:t xml:space="preserve">With </w:t>
+      </w:r>
+      <w:proofErr w:type="spellStart"/>
+      <w:r>
+        <w:rPr>
+          <w:sz w:val="24"/>
+          <w:szCs w:val="24"/>
+        </w:rPr>
+        <w:t>DX_Global</w:t>
+      </w:r>
+      <w:proofErr w:type="spellEnd"/>
+      <w:r>
+        <w:rPr>
+          <w:sz w:val="24"/>
+          <w:szCs w:val="24"/>
+        </w:rPr>
+        <w:t xml:space="preserve"> = 10, time for </w:t>
+      </w:r>
+      <w:proofErr w:type="spellStart"/>
+      <w:r>
+        <w:rPr>
+          <w:b/>
+          <w:sz w:val="24"/>
+          <w:szCs w:val="24"/>
+        </w:rPr>
+        <w:t>SetupModel</w:t>
+      </w:r>
+      <w:proofErr w:type="spellEnd"/>
+      <w:r>
+        <w:rPr>
+          <w:sz w:val="24"/>
+          <w:szCs w:val="24"/>
+        </w:rPr>
+        <w:t xml:space="preserve">, </w:t>
+      </w:r>
+      <w:proofErr w:type="spellStart"/>
+      <w:r>
+        <w:rPr>
+          <w:b/>
+          <w:sz w:val="24"/>
+          <w:szCs w:val="24"/>
+        </w:rPr>
+        <w:t>AllocateArrays</w:t>
+      </w:r>
+      <w:proofErr w:type="spellEnd"/>
+      <w:r>
+        <w:rPr>
+          <w:sz w:val="24"/>
+          <w:szCs w:val="24"/>
+        </w:rPr>
+        <w:t xml:space="preserve"> and </w:t>
+      </w:r>
+      <w:proofErr w:type="spellStart"/>
+      <w:r>
+        <w:rPr>
+          <w:b/>
+          <w:sz w:val="24"/>
+          <w:szCs w:val="24"/>
+        </w:rPr>
+        <w:t>Populate</w:t>
+      </w:r>
+      <w:r>
+        <w:rPr>
+          <w:b/>
+          <w:sz w:val="24"/>
+          <w:szCs w:val="24"/>
+        </w:rPr>
+        <w:t>Arrays</w:t>
+      </w:r>
+      <w:proofErr w:type="spellEnd"/>
+      <w:r>
+        <w:rPr>
+          <w:sz w:val="24"/>
+          <w:szCs w:val="24"/>
+        </w:rPr>
+        <w:t xml:space="preserve"> </w:t>
+      </w:r>
+      <w:r>
+        <w:rPr>
+          <w:sz w:val="24"/>
+          <w:szCs w:val="24"/>
+        </w:rPr>
+        <w:t>is</w:t>
+      </w:r>
+      <w:r>
+        <w:rPr>
+          <w:sz w:val="24"/>
+          <w:szCs w:val="24"/>
+        </w:rPr>
+        <w:t xml:space="preserve"> </w:t>
+      </w:r>
+      <w:r>
+        <w:rPr>
+          <w:sz w:val="24"/>
+          <w:szCs w:val="24"/>
+        </w:rPr>
+        <w:t>approx.</w:t>
+      </w:r>
+      <w:r>
+        <w:rPr>
+          <w:sz w:val="24"/>
+          <w:szCs w:val="24"/>
+        </w:rPr>
+        <w:t xml:space="preserve"> </w:t>
+      </w:r>
+      <w:r>
+        <w:rPr>
+          <w:sz w:val="24"/>
+          <w:szCs w:val="24"/>
+        </w:rPr>
+        <w:t>0.</w:t>
+      </w:r>
+      <w:r>
+        <w:rPr>
+          <w:sz w:val="24"/>
+          <w:szCs w:val="24"/>
+        </w:rPr>
+        <w:t>078</w:t>
       </w:r>
       <w:bookmarkStart w:id="0" w:name="_GoBack"/>
-      <w:proofErr w:type="spellStart"/>
-      <w:r>
-        <w:rPr>
-          <w:b/>
-          <w:sz w:val="24"/>
-          <w:szCs w:val="24"/>
-        </w:rPr>
-        <w:t>AllocateArrays</w:t>
-      </w:r>
       <w:bookmarkEnd w:id="0"/>
-      <w:proofErr w:type="spellEnd"/>
-      <w:r>
-        <w:rPr>
-          <w:sz w:val="24"/>
-          <w:szCs w:val="24"/>
-        </w:rPr>
-        <w:t xml:space="preserve"> </w:t>
-      </w:r>
-      <w:r>
-        <w:rPr>
-          <w:sz w:val="24"/>
-          <w:szCs w:val="24"/>
-        </w:rPr>
-        <w:t>is</w:t>
-      </w:r>
-      <w:r>
-        <w:rPr>
-          <w:sz w:val="24"/>
-          <w:szCs w:val="24"/>
-        </w:rPr>
-        <w:t xml:space="preserve"> 0.0</w:t>
-      </w:r>
-      <w:r>
-        <w:rPr>
-          <w:sz w:val="24"/>
-          <w:szCs w:val="24"/>
-        </w:rPr>
-        <w:t>78</w:t>
-      </w:r>
       <w:r>
         <w:rPr>
           <w:sz w:val="24"/>

</xml_diff>

<commit_message>
EndoTestBranch: work in class Element
</commit_message>
<xml_diff>
--- a/EndoVantage/Code Test/EndoVantage Challenge Notes.docx
+++ b/EndoVantage/Code Test/EndoVantage Challenge Notes.docx
@@ -2146,38 +2146,336 @@
           <w:sz w:val="24"/>
           <w:szCs w:val="24"/>
         </w:rPr>
-        <w:t xml:space="preserve"> </w:t>
-      </w:r>
-      <w:r>
-        <w:rPr>
-          <w:sz w:val="24"/>
-          <w:szCs w:val="24"/>
-        </w:rPr>
-        <w:t>approx.</w:t>
-      </w:r>
-      <w:r>
-        <w:rPr>
-          <w:sz w:val="24"/>
-          <w:szCs w:val="24"/>
-        </w:rPr>
-        <w:t xml:space="preserve"> </w:t>
-      </w:r>
-      <w:r>
-        <w:rPr>
-          <w:sz w:val="24"/>
-          <w:szCs w:val="24"/>
-        </w:rPr>
-        <w:t>0.</w:t>
-      </w:r>
-      <w:r>
-        <w:rPr>
-          <w:sz w:val="24"/>
-          <w:szCs w:val="24"/>
-        </w:rPr>
-        <w:t>078</w:t>
-      </w:r>
+        <w:t xml:space="preserve"> approx. 0.078 sec.</w:t>
+      </w:r>
+    </w:p>
+    <w:p>
+      <w:pPr>
+        <w:rPr>
+          <w:sz w:val="24"/>
+          <w:szCs w:val="24"/>
+        </w:rPr>
+      </w:pPr>
+    </w:p>
+    <w:p>
+      <w:pPr>
+        <w:rPr>
+          <w:sz w:val="24"/>
+          <w:szCs w:val="24"/>
+        </w:rPr>
+      </w:pPr>
+    </w:p>
+    <w:p>
+      <w:pPr>
+        <w:rPr>
+          <w:sz w:val="24"/>
+          <w:szCs w:val="24"/>
+        </w:rPr>
+      </w:pPr>
       <w:bookmarkStart w:id="0" w:name="_GoBack"/>
       <w:bookmarkEnd w:id="0"/>
+    </w:p>
+    <w:p>
+      <w:pPr>
+        <w:rPr>
+          <w:sz w:val="24"/>
+          <w:szCs w:val="24"/>
+        </w:rPr>
+      </w:pPr>
+      <w:r>
+        <w:rPr>
+          <w:sz w:val="24"/>
+          <w:szCs w:val="24"/>
+        </w:rPr>
+        <w:lastRenderedPageBreak/>
+        <w:t>= = = = = = = = = = = = = = = = = = = = = = = = = = = = = = = = = = = = = = = = = = = = = = = = = = = = = = = = = = = = = =</w:t>
+      </w:r>
+    </w:p>
+    <w:p>
+      <w:pPr>
+        <w:rPr>
+          <w:sz w:val="24"/>
+          <w:szCs w:val="24"/>
+        </w:rPr>
+      </w:pPr>
+      <w:r>
+        <w:rPr>
+          <w:sz w:val="24"/>
+          <w:szCs w:val="24"/>
+        </w:rPr>
+        <w:t>class</w:t>
+      </w:r>
+      <w:r>
+        <w:rPr>
+          <w:sz w:val="24"/>
+          <w:szCs w:val="24"/>
+        </w:rPr>
+        <w:t xml:space="preserve"> </w:t>
+      </w:r>
+      <w:r>
+        <w:rPr>
+          <w:b/>
+          <w:sz w:val="24"/>
+          <w:szCs w:val="24"/>
+        </w:rPr>
+        <w:t>Element</w:t>
+      </w:r>
+    </w:p>
+    <w:p>
+      <w:pPr>
+        <w:ind w:left="720"/>
+        <w:rPr>
+          <w:sz w:val="24"/>
+          <w:szCs w:val="24"/>
+        </w:rPr>
+      </w:pPr>
+      <w:r>
+        <w:rPr>
+          <w:sz w:val="24"/>
+          <w:szCs w:val="24"/>
+        </w:rPr>
+        <w:t xml:space="preserve">Made the center, area and face normal into protected data fields and added </w:t>
+      </w:r>
+      <w:proofErr w:type="spellStart"/>
+      <w:r>
+        <w:rPr>
+          <w:sz w:val="24"/>
+          <w:szCs w:val="24"/>
+        </w:rPr>
+        <w:t>booleans</w:t>
+      </w:r>
+      <w:proofErr w:type="spellEnd"/>
+      <w:r>
+        <w:rPr>
+          <w:sz w:val="24"/>
+          <w:szCs w:val="24"/>
+        </w:rPr>
+        <w:t xml:space="preserve"> to indicate if they have been computed.</w:t>
+      </w:r>
+    </w:p>
+    <w:p>
+      <w:pPr>
+        <w:ind w:left="720"/>
+        <w:rPr>
+          <w:sz w:val="24"/>
+          <w:szCs w:val="24"/>
+        </w:rPr>
+      </w:pPr>
+    </w:p>
+    <w:p>
+      <w:pPr>
+        <w:autoSpaceDE w:val="0"/>
+        <w:autoSpaceDN w:val="0"/>
+        <w:adjustRightInd w:val="0"/>
+        <w:ind w:left="720"/>
+        <w:rPr>
+          <w:sz w:val="24"/>
+          <w:szCs w:val="24"/>
+        </w:rPr>
+      </w:pPr>
+      <w:r>
+        <w:rPr>
+          <w:sz w:val="24"/>
+          <w:szCs w:val="24"/>
+        </w:rPr>
+        <w:t xml:space="preserve">Modified </w:t>
+      </w:r>
+      <w:proofErr w:type="spellStart"/>
+      <w:r>
+        <w:rPr>
+          <w:b/>
+          <w:sz w:val="24"/>
+          <w:szCs w:val="24"/>
+        </w:rPr>
+        <w:t>GetCenter</w:t>
+      </w:r>
+      <w:proofErr w:type="spellEnd"/>
+      <w:r>
+        <w:rPr>
+          <w:sz w:val="24"/>
+          <w:szCs w:val="24"/>
+        </w:rPr>
+        <w:t xml:space="preserve">, </w:t>
+      </w:r>
+      <w:proofErr w:type="spellStart"/>
+      <w:r>
+        <w:rPr>
+          <w:b/>
+          <w:sz w:val="24"/>
+          <w:szCs w:val="24"/>
+        </w:rPr>
+        <w:t>GetArea</w:t>
+      </w:r>
+      <w:proofErr w:type="spellEnd"/>
+      <w:r>
+        <w:rPr>
+          <w:sz w:val="24"/>
+          <w:szCs w:val="24"/>
+        </w:rPr>
+        <w:t xml:space="preserve">, and </w:t>
+      </w:r>
+      <w:proofErr w:type="spellStart"/>
+      <w:r>
+        <w:rPr>
+          <w:b/>
+          <w:sz w:val="24"/>
+          <w:szCs w:val="24"/>
+        </w:rPr>
+        <w:t>GetFaceNormal</w:t>
+      </w:r>
+      <w:proofErr w:type="spellEnd"/>
+      <w:r>
+        <w:rPr>
+          <w:b/>
+          <w:sz w:val="24"/>
+          <w:szCs w:val="24"/>
+        </w:rPr>
+        <w:t xml:space="preserve"> </w:t>
+      </w:r>
+      <w:r>
+        <w:rPr>
+          <w:sz w:val="24"/>
+          <w:szCs w:val="24"/>
+        </w:rPr>
+        <w:t>so that the values are computed only as required.</w:t>
+      </w:r>
+    </w:p>
+    <w:p>
+      <w:pPr>
+        <w:ind w:left="720"/>
+        <w:rPr>
+          <w:sz w:val="24"/>
+          <w:szCs w:val="24"/>
+        </w:rPr>
+      </w:pPr>
+      <w:r>
+        <w:rPr>
+          <w:sz w:val="24"/>
+          <w:szCs w:val="24"/>
+        </w:rPr>
+        <w:t>Combined the computation of the face normal and the area into one routine.</w:t>
+      </w:r>
+    </w:p>
+    <w:p>
+      <w:pPr>
+        <w:ind w:left="720"/>
+        <w:rPr>
+          <w:sz w:val="24"/>
+          <w:szCs w:val="24"/>
+        </w:rPr>
+      </w:pPr>
+    </w:p>
+    <w:p>
+      <w:pPr>
+        <w:ind w:left="720"/>
+        <w:rPr>
+          <w:sz w:val="24"/>
+          <w:szCs w:val="24"/>
+        </w:rPr>
+      </w:pPr>
+      <w:r>
+        <w:rPr>
+          <w:sz w:val="24"/>
+          <w:szCs w:val="24"/>
+        </w:rPr>
+        <w:t xml:space="preserve">With </w:t>
+      </w:r>
+      <w:proofErr w:type="spellStart"/>
+      <w:r>
+        <w:rPr>
+          <w:sz w:val="24"/>
+          <w:szCs w:val="24"/>
+        </w:rPr>
+        <w:t>DX_Global</w:t>
+      </w:r>
+      <w:proofErr w:type="spellEnd"/>
+      <w:r>
+        <w:rPr>
+          <w:sz w:val="24"/>
+          <w:szCs w:val="24"/>
+        </w:rPr>
+        <w:t xml:space="preserve"> = 10, time for </w:t>
+      </w:r>
+      <w:proofErr w:type="spellStart"/>
+      <w:r>
+        <w:rPr>
+          <w:b/>
+          <w:sz w:val="24"/>
+          <w:szCs w:val="24"/>
+        </w:rPr>
+        <w:t>SetupModel</w:t>
+      </w:r>
+      <w:proofErr w:type="spellEnd"/>
+      <w:r>
+        <w:rPr>
+          <w:sz w:val="24"/>
+          <w:szCs w:val="24"/>
+        </w:rPr>
+        <w:t xml:space="preserve">, </w:t>
+      </w:r>
+      <w:proofErr w:type="spellStart"/>
+      <w:r>
+        <w:rPr>
+          <w:b/>
+          <w:sz w:val="24"/>
+          <w:szCs w:val="24"/>
+        </w:rPr>
+        <w:t>AllocateArrays</w:t>
+      </w:r>
+      <w:proofErr w:type="spellEnd"/>
+      <w:r>
+        <w:rPr>
+          <w:sz w:val="24"/>
+          <w:szCs w:val="24"/>
+        </w:rPr>
+        <w:t xml:space="preserve"> and </w:t>
+      </w:r>
+      <w:proofErr w:type="spellStart"/>
+      <w:r>
+        <w:rPr>
+          <w:b/>
+          <w:sz w:val="24"/>
+          <w:szCs w:val="24"/>
+        </w:rPr>
+        <w:t>Populate</w:t>
+      </w:r>
+      <w:r>
+        <w:rPr>
+          <w:b/>
+          <w:sz w:val="24"/>
+          <w:szCs w:val="24"/>
+        </w:rPr>
+        <w:t>Arrays</w:t>
+      </w:r>
+      <w:proofErr w:type="spellEnd"/>
+      <w:r>
+        <w:rPr>
+          <w:sz w:val="24"/>
+          <w:szCs w:val="24"/>
+        </w:rPr>
+        <w:t xml:space="preserve"> </w:t>
+      </w:r>
+      <w:r>
+        <w:rPr>
+          <w:sz w:val="24"/>
+          <w:szCs w:val="24"/>
+        </w:rPr>
+        <w:t>is</w:t>
+      </w:r>
+      <w:r>
+        <w:rPr>
+          <w:sz w:val="24"/>
+          <w:szCs w:val="24"/>
+        </w:rPr>
+        <w:t xml:space="preserve"> approx. 0.07</w:t>
+      </w:r>
+      <w:r>
+        <w:rPr>
+          <w:sz w:val="24"/>
+          <w:szCs w:val="24"/>
+        </w:rPr>
+        <w:t>1</w:t>
+      </w:r>
       <w:r>
         <w:rPr>
           <w:sz w:val="24"/>

</xml_diff>

<commit_message>
EndoTestBranch: work in MatrixMatrix
</commit_message>
<xml_diff>
--- a/EndoVantage/Code Test/EndoVantage Challenge Notes.docx
+++ b/EndoVantage/Code Test/EndoVantage Challenge Notes.docx
@@ -2172,8 +2172,6 @@
           <w:szCs w:val="24"/>
         </w:rPr>
       </w:pPr>
-      <w:bookmarkStart w:id="0" w:name="_GoBack"/>
-      <w:bookmarkEnd w:id="0"/>
     </w:p>
     <w:p>
       <w:pPr>
@@ -2495,6 +2493,1590 @@
     <w:p>
       <w:pPr>
         <w:rPr>
+          <w:sz w:val="24"/>
+          <w:szCs w:val="24"/>
+        </w:rPr>
+      </w:pPr>
+      <w:r>
+        <w:rPr>
+          <w:sz w:val="24"/>
+          <w:szCs w:val="24"/>
+        </w:rPr>
+        <w:t>= = = = = = = = = = = = = = = = = = = = = = = = = = = = = = = = = = = = = = = = = = = = = = = = = = = = = = = = = = = = = =</w:t>
+      </w:r>
+    </w:p>
+    <w:p>
+      <w:pPr>
+        <w:rPr>
+          <w:sz w:val="24"/>
+          <w:szCs w:val="24"/>
+        </w:rPr>
+      </w:pPr>
+      <w:r>
+        <w:rPr>
+          <w:sz w:val="24"/>
+          <w:szCs w:val="24"/>
+        </w:rPr>
+        <w:t>8/0</w:t>
+      </w:r>
+      <w:r>
+        <w:rPr>
+          <w:sz w:val="24"/>
+          <w:szCs w:val="24"/>
+        </w:rPr>
+        <w:t>4</w:t>
+      </w:r>
+      <w:r>
+        <w:rPr>
+          <w:sz w:val="24"/>
+          <w:szCs w:val="24"/>
+        </w:rPr>
+        <w:t>/19</w:t>
+      </w:r>
+    </w:p>
+    <w:p>
+      <w:pPr>
+        <w:rPr>
+          <w:sz w:val="24"/>
+          <w:szCs w:val="24"/>
+        </w:rPr>
+      </w:pPr>
+      <w:r>
+        <w:rPr>
+          <w:sz w:val="24"/>
+          <w:szCs w:val="24"/>
+        </w:rPr>
+        <w:t xml:space="preserve">procedure </w:t>
+      </w:r>
+      <w:proofErr w:type="spellStart"/>
+      <w:r>
+        <w:rPr>
+          <w:b/>
+          <w:sz w:val="24"/>
+          <w:szCs w:val="24"/>
+        </w:rPr>
+        <w:t>MatrixMatrix</w:t>
+      </w:r>
+      <w:proofErr w:type="spellEnd"/>
+    </w:p>
+    <w:p>
+      <w:pPr>
+        <w:rPr>
+          <w:sz w:val="24"/>
+          <w:szCs w:val="24"/>
+        </w:rPr>
+      </w:pPr>
+    </w:p>
+    <w:p>
+      <w:pPr>
+        <w:rPr>
+          <w:sz w:val="24"/>
+          <w:szCs w:val="24"/>
+        </w:rPr>
+      </w:pPr>
+      <w:r>
+        <w:rPr>
+          <w:sz w:val="24"/>
+          <w:szCs w:val="24"/>
+        </w:rPr>
+        <w:t xml:space="preserve">Created a debug procedure </w:t>
+      </w:r>
+      <w:proofErr w:type="spellStart"/>
+      <w:r>
+        <w:rPr>
+          <w:b/>
+          <w:sz w:val="24"/>
+          <w:szCs w:val="24"/>
+        </w:rPr>
+        <w:t>Debug_MockAreaMatrix</w:t>
+      </w:r>
+      <w:proofErr w:type="spellEnd"/>
+      <w:r>
+        <w:rPr>
+          <w:b/>
+          <w:sz w:val="24"/>
+          <w:szCs w:val="24"/>
+        </w:rPr>
+        <w:t xml:space="preserve"> </w:t>
+      </w:r>
+      <w:r>
+        <w:rPr>
+          <w:sz w:val="24"/>
+          <w:szCs w:val="24"/>
+        </w:rPr>
+        <w:t xml:space="preserve">to allow me to create a matrix </w:t>
+      </w:r>
+      <w:r>
+        <w:rPr>
+          <w:b/>
+          <w:sz w:val="24"/>
+          <w:szCs w:val="24"/>
+        </w:rPr>
+        <w:t>area</w:t>
+      </w:r>
+      <w:r>
+        <w:rPr>
+          <w:sz w:val="24"/>
+          <w:szCs w:val="24"/>
+        </w:rPr>
+        <w:t xml:space="preserve"> of any size, for testing of</w:t>
+      </w:r>
+      <w:r>
+        <w:rPr>
+          <w:b/>
+          <w:sz w:val="24"/>
+          <w:szCs w:val="24"/>
+        </w:rPr>
+        <w:t xml:space="preserve"> </w:t>
+      </w:r>
+      <w:proofErr w:type="spellStart"/>
+      <w:r>
+        <w:rPr>
+          <w:b/>
+          <w:sz w:val="24"/>
+          <w:szCs w:val="24"/>
+        </w:rPr>
+        <w:t>MatrixMatrix</w:t>
+      </w:r>
+      <w:proofErr w:type="spellEnd"/>
+      <w:r>
+        <w:rPr>
+          <w:sz w:val="24"/>
+          <w:szCs w:val="24"/>
+        </w:rPr>
+        <w:t>.</w:t>
+      </w:r>
+    </w:p>
+    <w:p>
+      <w:pPr>
+        <w:rPr>
+          <w:sz w:val="24"/>
+          <w:szCs w:val="24"/>
+        </w:rPr>
+      </w:pPr>
+    </w:p>
+    <w:p>
+      <w:pPr>
+        <w:rPr>
+          <w:sz w:val="24"/>
+          <w:szCs w:val="24"/>
+        </w:rPr>
+      </w:pPr>
+      <w:r>
+        <w:rPr>
+          <w:sz w:val="24"/>
+          <w:szCs w:val="24"/>
+        </w:rPr>
+        <w:t xml:space="preserve">Using size </w:t>
+      </w:r>
+      <w:proofErr w:type="spellStart"/>
+      <w:r>
+        <w:rPr>
+          <w:sz w:val="24"/>
+          <w:szCs w:val="24"/>
+        </w:rPr>
+        <w:t>3x3</w:t>
+      </w:r>
+      <w:proofErr w:type="spellEnd"/>
+      <w:r>
+        <w:rPr>
+          <w:sz w:val="24"/>
+          <w:szCs w:val="24"/>
+        </w:rPr>
+        <w:t xml:space="preserve"> it gives</w:t>
+      </w:r>
+    </w:p>
+    <w:p>
+      <w:pPr>
+        <w:ind w:left="720"/>
+        <w:rPr>
+          <w:rFonts w:eastAsiaTheme="minorEastAsia"/>
+          <w:sz w:val="24"/>
+          <w:szCs w:val="24"/>
+        </w:rPr>
+      </w:pPr>
+      <m:oMathPara>
+        <m:oMath>
+          <m:r>
+            <w:rPr>
+              <w:rFonts w:ascii="Cambria Math" w:hAnsi="Cambria Math"/>
+              <w:sz w:val="24"/>
+              <w:szCs w:val="24"/>
+            </w:rPr>
+            <m:t>area=</m:t>
+          </m:r>
+          <m:d>
+            <m:dPr>
+              <m:begChr m:val="["/>
+              <m:endChr m:val="]"/>
+              <m:ctrlPr>
+                <w:rPr>
+                  <w:rFonts w:ascii="Cambria Math" w:hAnsi="Cambria Math"/>
+                  <w:i/>
+                  <w:sz w:val="24"/>
+                  <w:szCs w:val="24"/>
+                </w:rPr>
+              </m:ctrlPr>
+            </m:dPr>
+            <m:e>
+              <m:m>
+                <m:mPr>
+                  <m:mcs>
+                    <m:mc>
+                      <m:mcPr>
+                        <m:count m:val="3"/>
+                        <m:mcJc m:val="center"/>
+                      </m:mcPr>
+                    </m:mc>
+                  </m:mcs>
+                  <m:ctrlPr>
+                    <w:rPr>
+                      <w:rFonts w:ascii="Cambria Math" w:hAnsi="Cambria Math"/>
+                      <w:i/>
+                      <w:sz w:val="24"/>
+                      <w:szCs w:val="24"/>
+                    </w:rPr>
+                  </m:ctrlPr>
+                </m:mPr>
+                <m:mr>
+                  <m:e>
+                    <m:r>
+                      <w:rPr>
+                        <w:rFonts w:ascii="Cambria Math" w:hAnsi="Cambria Math"/>
+                        <w:sz w:val="24"/>
+                        <w:szCs w:val="24"/>
+                      </w:rPr>
+                      <m:t>3.6372</m:t>
+                    </m:r>
+                  </m:e>
+                  <m:e>
+                    <m:r>
+                      <w:rPr>
+                        <w:rFonts w:ascii="Cambria Math" w:hAnsi="Cambria Math"/>
+                        <w:sz w:val="24"/>
+                        <w:szCs w:val="24"/>
+                      </w:rPr>
+                      <m:t>1.6485</m:t>
+                    </m:r>
+                  </m:e>
+                  <m:e>
+                    <m:r>
+                      <w:rPr>
+                        <w:rFonts w:ascii="Cambria Math" w:hAnsi="Cambria Math"/>
+                        <w:sz w:val="24"/>
+                        <w:szCs w:val="24"/>
+                      </w:rPr>
+                      <m:t>1.1516</m:t>
+                    </m:r>
+                  </m:e>
+                </m:mr>
+                <m:mr>
+                  <m:e>
+                    <m:r>
+                      <w:rPr>
+                        <w:rFonts w:ascii="Cambria Math" w:hAnsi="Cambria Math"/>
+                        <w:sz w:val="24"/>
+                        <w:szCs w:val="24"/>
+                      </w:rPr>
+                      <m:t>2.6280</m:t>
+                    </m:r>
+                  </m:e>
+                  <m:e>
+                    <m:r>
+                      <w:rPr>
+                        <w:rFonts w:ascii="Cambria Math" w:hAnsi="Cambria Math"/>
+                        <w:sz w:val="24"/>
+                        <w:szCs w:val="24"/>
+                      </w:rPr>
+                      <m:t>3.9624</m:t>
+                    </m:r>
+                  </m:e>
+                  <m:e>
+                    <m:r>
+                      <w:rPr>
+                        <w:rFonts w:ascii="Cambria Math" w:hAnsi="Cambria Math"/>
+                        <w:sz w:val="24"/>
+                        <w:szCs w:val="24"/>
+                      </w:rPr>
+                      <m:t>3.3466</m:t>
+                    </m:r>
+                  </m:e>
+                </m:mr>
+                <m:mr>
+                  <m:e>
+                    <m:r>
+                      <w:rPr>
+                        <w:rFonts w:ascii="Cambria Math" w:hAnsi="Cambria Math"/>
+                        <w:sz w:val="24"/>
+                        <w:szCs w:val="24"/>
+                      </w:rPr>
+                      <m:t>2.1463</m:t>
+                    </m:r>
+                  </m:e>
+                  <m:e>
+                    <m:r>
+                      <w:rPr>
+                        <w:rFonts w:ascii="Cambria Math" w:hAnsi="Cambria Math"/>
+                        <w:sz w:val="24"/>
+                        <w:szCs w:val="24"/>
+                      </w:rPr>
+                      <m:t>0.5995</m:t>
+                    </m:r>
+                  </m:e>
+                  <m:e>
+                    <m:r>
+                      <w:rPr>
+                        <w:rFonts w:ascii="Cambria Math" w:hAnsi="Cambria Math"/>
+                        <w:sz w:val="24"/>
+                        <w:szCs w:val="24"/>
+                      </w:rPr>
+                      <m:t>3.0592</m:t>
+                    </m:r>
+                  </m:e>
+                </m:mr>
+              </m:m>
+            </m:e>
+          </m:d>
+        </m:oMath>
+      </m:oMathPara>
+    </w:p>
+    <w:p>
+      <w:pPr>
+        <w:rPr>
+          <w:rFonts w:eastAsiaTheme="minorEastAsia"/>
+          <w:sz w:val="24"/>
+          <w:szCs w:val="24"/>
+        </w:rPr>
+      </w:pPr>
+    </w:p>
+    <w:p>
+      <w:pPr>
+        <w:rPr>
+          <w:rFonts w:eastAsiaTheme="minorEastAsia"/>
+          <w:sz w:val="24"/>
+          <w:szCs w:val="24"/>
+        </w:rPr>
+      </w:pPr>
+      <w:r>
+        <w:rPr>
+          <w:rFonts w:eastAsiaTheme="minorEastAsia"/>
+          <w:sz w:val="24"/>
+          <w:szCs w:val="24"/>
+        </w:rPr>
+        <w:t xml:space="preserve">The result from </w:t>
+      </w:r>
+      <w:proofErr w:type="spellStart"/>
+      <w:r>
+        <w:rPr>
+          <w:rFonts w:eastAsiaTheme="minorEastAsia"/>
+          <w:b/>
+          <w:sz w:val="24"/>
+          <w:szCs w:val="24"/>
+        </w:rPr>
+        <w:t>MatrixMatrix</w:t>
+      </w:r>
+      <w:proofErr w:type="spellEnd"/>
+      <w:r>
+        <w:rPr>
+          <w:rFonts w:eastAsiaTheme="minorEastAsia"/>
+          <w:sz w:val="24"/>
+          <w:szCs w:val="24"/>
+        </w:rPr>
+        <w:t xml:space="preserve"> is</w:t>
+      </w:r>
+    </w:p>
+    <w:p>
+      <w:pPr>
+        <w:ind w:left="720"/>
+        <w:rPr>
+          <w:sz w:val="24"/>
+          <w:szCs w:val="24"/>
+        </w:rPr>
+      </w:pPr>
+      <m:oMathPara>
+        <m:oMath>
+          <m:r>
+            <w:rPr>
+              <w:rFonts w:ascii="Cambria Math" w:hAnsi="Cambria Math"/>
+              <w:sz w:val="24"/>
+              <w:szCs w:val="24"/>
+            </w:rPr>
+            <m:t>ATA=</m:t>
+          </m:r>
+          <m:d>
+            <m:dPr>
+              <m:begChr m:val="["/>
+              <m:endChr m:val="]"/>
+              <m:ctrlPr>
+                <w:rPr>
+                  <w:rFonts w:ascii="Cambria Math" w:hAnsi="Cambria Math"/>
+                  <w:i/>
+                  <w:sz w:val="24"/>
+                  <w:szCs w:val="24"/>
+                </w:rPr>
+              </m:ctrlPr>
+            </m:dPr>
+            <m:e>
+              <m:m>
+                <m:mPr>
+                  <m:mcs>
+                    <m:mc>
+                      <m:mcPr>
+                        <m:count m:val="3"/>
+                        <m:mcJc m:val="center"/>
+                      </m:mcPr>
+                    </m:mc>
+                  </m:mcs>
+                  <m:ctrlPr>
+                    <w:rPr>
+                      <w:rFonts w:ascii="Cambria Math" w:hAnsi="Cambria Math"/>
+                      <w:i/>
+                      <w:sz w:val="24"/>
+                      <w:szCs w:val="24"/>
+                    </w:rPr>
+                  </m:ctrlPr>
+                </m:mPr>
+                <m:mr>
+                  <m:e>
+                    <m:r>
+                      <w:rPr>
+                        <w:rFonts w:ascii="Cambria Math" w:hAnsi="Cambria Math"/>
+                        <w:sz w:val="24"/>
+                        <w:szCs w:val="24"/>
+                      </w:rPr>
+                      <m:t>24.7418</m:t>
+                    </m:r>
+                  </m:e>
+                  <m:e>
+                    <m:r>
+                      <w:rPr>
+                        <w:rFonts w:ascii="Cambria Math" w:hAnsi="Cambria Math"/>
+                        <w:sz w:val="24"/>
+                        <w:szCs w:val="24"/>
+                      </w:rPr>
+                      <m:t>17.6956</m:t>
+                    </m:r>
+                  </m:e>
+                  <m:e>
+                    <m:r>
+                      <w:rPr>
+                        <w:rFonts w:ascii="Cambria Math" w:hAnsi="Cambria Math"/>
+                        <w:sz w:val="24"/>
+                        <w:szCs w:val="24"/>
+                      </w:rPr>
+                      <m:t>19.5301</m:t>
+                    </m:r>
+                  </m:e>
+                </m:mr>
+                <m:mr>
+                  <m:e>
+                    <m:r>
+                      <w:rPr>
+                        <w:rFonts w:ascii="Cambria Math" w:hAnsi="Cambria Math"/>
+                        <w:sz w:val="24"/>
+                        <w:szCs w:val="24"/>
+                      </w:rPr>
+                      <m:t>17.6956</m:t>
+                    </m:r>
+                  </m:e>
+                  <m:e>
+                    <m:r>
+                      <w:rPr>
+                        <w:rFonts w:ascii="Cambria Math" w:hAnsi="Cambria Math"/>
+                        <w:sz w:val="24"/>
+                        <w:szCs w:val="24"/>
+                      </w:rPr>
+                      <m:t>18.7777</m:t>
+                    </m:r>
+                  </m:e>
+                  <m:e>
+                    <m:r>
+                      <w:rPr>
+                        <w:rFonts w:ascii="Cambria Math" w:hAnsi="Cambria Math"/>
+                        <w:sz w:val="24"/>
+                        <w:szCs w:val="24"/>
+                      </w:rPr>
+                      <m:t>16.9878</m:t>
+                    </m:r>
+                  </m:e>
+                </m:mr>
+                <m:mr>
+                  <m:e>
+                    <m:r>
+                      <w:rPr>
+                        <w:rFonts w:ascii="Cambria Math" w:hAnsi="Cambria Math"/>
+                        <w:sz w:val="24"/>
+                        <w:szCs w:val="24"/>
+                      </w:rPr>
+                      <m:t>19.5301</m:t>
+                    </m:r>
+                  </m:e>
+                  <m:e>
+                    <m:r>
+                      <w:rPr>
+                        <w:rFonts w:ascii="Cambria Math" w:hAnsi="Cambria Math"/>
+                        <w:sz w:val="24"/>
+                        <w:szCs w:val="24"/>
+                      </w:rPr>
+                      <m:t>16.9878</m:t>
+                    </m:r>
+                  </m:e>
+                  <m:e>
+                    <m:r>
+                      <w:rPr>
+                        <w:rFonts w:ascii="Cambria Math" w:hAnsi="Cambria Math"/>
+                        <w:sz w:val="24"/>
+                        <w:szCs w:val="24"/>
+                      </w:rPr>
+                      <m:t>21.8300</m:t>
+                    </m:r>
+                  </m:e>
+                </m:mr>
+              </m:m>
+            </m:e>
+          </m:d>
+        </m:oMath>
+      </m:oMathPara>
+    </w:p>
+    <w:p>
+      <w:pPr>
+        <w:rPr>
+          <w:sz w:val="24"/>
+          <w:szCs w:val="24"/>
+        </w:rPr>
+      </w:pPr>
+    </w:p>
+    <w:p>
+      <w:pPr>
+        <w:rPr>
+          <w:sz w:val="24"/>
+          <w:szCs w:val="24"/>
+        </w:rPr>
+      </w:pPr>
+      <w:r>
+        <w:rPr>
+          <w:sz w:val="24"/>
+          <w:szCs w:val="24"/>
+        </w:rPr>
+        <w:t>Calculation using a calculator confirms that the values in ATA are correct.</w:t>
+      </w:r>
+    </w:p>
+    <w:p>
+      <w:pPr>
+        <w:rPr>
+          <w:sz w:val="24"/>
+          <w:szCs w:val="24"/>
+        </w:rPr>
+      </w:pPr>
+    </w:p>
+    <w:p>
+      <w:pPr>
+        <w:rPr>
+          <w:sz w:val="24"/>
+          <w:szCs w:val="24"/>
+        </w:rPr>
+      </w:pPr>
+      <w:r>
+        <w:rPr>
+          <w:sz w:val="24"/>
+          <w:szCs w:val="24"/>
+        </w:rPr>
+        <w:t>- - - - - - - - - - - - - - - - - - - - - - - - - - - - - - - - - - - - - - - - - - - - - - - - - - - - - - - - - - - - - - - - - - - - - - - - - - - - - - - - - -</w:t>
+      </w:r>
+    </w:p>
+    <w:p>
+      <w:pPr>
+        <w:rPr>
+          <w:rFonts w:eastAsiaTheme="minorEastAsia"/>
+          <w:sz w:val="24"/>
+          <w:szCs w:val="24"/>
+        </w:rPr>
+      </w:pPr>
+      <w:r>
+        <w:rPr>
+          <w:sz w:val="24"/>
+          <w:szCs w:val="24"/>
+        </w:rPr>
+        <w:t xml:space="preserve">We know that a matrix product </w:t>
+      </w:r>
+      <m:oMath>
+        <m:sSup>
+          <m:sSupPr>
+            <m:ctrlPr>
+              <w:rPr>
+                <w:rFonts w:ascii="Cambria Math" w:hAnsi="Cambria Math"/>
+                <w:i/>
+                <w:sz w:val="24"/>
+                <w:szCs w:val="24"/>
+              </w:rPr>
+            </m:ctrlPr>
+          </m:sSupPr>
+          <m:e>
+            <m:r>
+              <w:rPr>
+                <w:rFonts w:ascii="Cambria Math" w:hAnsi="Cambria Math"/>
+                <w:sz w:val="24"/>
+                <w:szCs w:val="24"/>
+              </w:rPr>
+              <m:t>M</m:t>
+            </m:r>
+          </m:e>
+          <m:sup>
+            <m:r>
+              <w:rPr>
+                <w:rFonts w:ascii="Cambria Math" w:hAnsi="Cambria Math"/>
+                <w:sz w:val="24"/>
+                <w:szCs w:val="24"/>
+              </w:rPr>
+              <m:t>T</m:t>
+            </m:r>
+          </m:sup>
+        </m:sSup>
+        <m:r>
+          <w:rPr>
+            <w:rFonts w:ascii="Cambria Math" w:hAnsi="Cambria Math"/>
+            <w:sz w:val="24"/>
+            <w:szCs w:val="24"/>
+          </w:rPr>
+          <m:t>M</m:t>
+        </m:r>
+      </m:oMath>
+      <w:r>
+        <w:rPr>
+          <w:rFonts w:eastAsiaTheme="minorEastAsia"/>
+          <w:sz w:val="24"/>
+          <w:szCs w:val="24"/>
+        </w:rPr>
+        <w:t xml:space="preserve"> will always be symmetric.</w:t>
+      </w:r>
+    </w:p>
+    <w:p>
+      <w:pPr>
+        <w:rPr>
+          <w:rFonts w:eastAsiaTheme="minorEastAsia"/>
+          <w:sz w:val="24"/>
+          <w:szCs w:val="24"/>
+        </w:rPr>
+      </w:pPr>
+      <w:r>
+        <w:rPr>
+          <w:rFonts w:eastAsiaTheme="minorEastAsia"/>
+          <w:sz w:val="24"/>
+          <w:szCs w:val="24"/>
+        </w:rPr>
+        <w:t xml:space="preserve">Procedure </w:t>
+      </w:r>
+      <w:proofErr w:type="spellStart"/>
+      <w:r>
+        <w:rPr>
+          <w:rFonts w:eastAsiaTheme="minorEastAsia"/>
+          <w:b/>
+          <w:sz w:val="24"/>
+          <w:szCs w:val="24"/>
+        </w:rPr>
+        <w:t>MatrixMatrix</w:t>
+      </w:r>
+      <w:proofErr w:type="spellEnd"/>
+      <w:r>
+        <w:rPr>
+          <w:rFonts w:eastAsiaTheme="minorEastAsia"/>
+          <w:sz w:val="24"/>
+          <w:szCs w:val="24"/>
+        </w:rPr>
+        <w:t xml:space="preserve"> does not take advantage of this.  By doing </w:t>
+      </w:r>
+      <w:r>
+        <w:rPr>
+          <w:rFonts w:eastAsiaTheme="minorEastAsia"/>
+          <w:sz w:val="24"/>
+          <w:szCs w:val="24"/>
+        </w:rPr>
+        <w:t>s</w:t>
+      </w:r>
+      <w:r>
+        <w:rPr>
+          <w:rFonts w:eastAsiaTheme="minorEastAsia"/>
+          <w:sz w:val="24"/>
+          <w:szCs w:val="24"/>
+        </w:rPr>
+        <w:t>o, we can cut execution time in half.</w:t>
+      </w:r>
+    </w:p>
+    <w:p>
+      <w:pPr>
+        <w:rPr>
+          <w:rFonts w:eastAsiaTheme="minorEastAsia"/>
+          <w:sz w:val="24"/>
+          <w:szCs w:val="24"/>
+        </w:rPr>
+      </w:pPr>
+    </w:p>
+    <w:p>
+      <w:pPr>
+        <w:rPr>
+          <w:rFonts w:eastAsiaTheme="minorEastAsia"/>
+          <w:sz w:val="24"/>
+          <w:szCs w:val="24"/>
+        </w:rPr>
+      </w:pPr>
+      <w:r>
+        <w:rPr>
+          <w:rFonts w:eastAsiaTheme="minorEastAsia"/>
+          <w:sz w:val="24"/>
+          <w:szCs w:val="24"/>
+        </w:rPr>
+        <w:t>Time test</w:t>
+      </w:r>
+    </w:p>
+    <w:tbl>
+      <w:tblPr>
+        <w:tblStyle w:val="TableGrid"/>
+        <w:tblW w:w="0" w:type="auto"/>
+        <w:tblLook w:val="04A0" w:firstRow="1" w:lastRow="0" w:firstColumn="1" w:lastColumn="0" w:noHBand="0" w:noVBand="1"/>
+      </w:tblPr>
+      <w:tblGrid>
+        <w:gridCol w:w="703"/>
+        <w:gridCol w:w="2787"/>
+        <w:gridCol w:w="2700"/>
+        <w:gridCol w:w="2700"/>
+      </w:tblGrid>
+      <w:tr>
+        <w:tc>
+          <w:tcPr>
+            <w:tcW w:w="628" w:type="dxa"/>
+          </w:tcPr>
+          <w:p>
+            <w:pPr>
+              <w:jc w:val="center"/>
+              <w:rPr>
+                <w:rFonts w:eastAsiaTheme="minorEastAsia"/>
+                <w:sz w:val="24"/>
+                <w:szCs w:val="24"/>
+              </w:rPr>
+            </w:pPr>
+            <w:r>
+              <w:rPr>
+                <w:rFonts w:eastAsiaTheme="minorEastAsia"/>
+                <w:sz w:val="24"/>
+                <w:szCs w:val="24"/>
+              </w:rPr>
+              <w:t>n</w:t>
+            </w:r>
+          </w:p>
+        </w:tc>
+        <w:tc>
+          <w:tcPr>
+            <w:tcW w:w="2787" w:type="dxa"/>
+          </w:tcPr>
+          <w:p>
+            <w:pPr>
+              <w:rPr>
+                <w:rFonts w:eastAsiaTheme="minorEastAsia"/>
+                <w:sz w:val="24"/>
+                <w:szCs w:val="24"/>
+              </w:rPr>
+            </w:pPr>
+            <w:r>
+              <w:rPr>
+                <w:rFonts w:eastAsiaTheme="minorEastAsia"/>
+                <w:sz w:val="24"/>
+                <w:szCs w:val="24"/>
+              </w:rPr>
+              <w:t xml:space="preserve">time for </w:t>
+            </w:r>
+          </w:p>
+          <w:p>
+            <w:pPr>
+              <w:rPr>
+                <w:rFonts w:eastAsiaTheme="minorEastAsia"/>
+                <w:b/>
+                <w:sz w:val="24"/>
+                <w:szCs w:val="24"/>
+              </w:rPr>
+            </w:pPr>
+            <w:proofErr w:type="spellStart"/>
+            <w:r>
+              <w:rPr>
+                <w:rFonts w:eastAsiaTheme="minorEastAsia"/>
+                <w:b/>
+                <w:sz w:val="24"/>
+                <w:szCs w:val="24"/>
+              </w:rPr>
+              <w:t>Debug_MockAreaMatrix</w:t>
+            </w:r>
+            <w:proofErr w:type="spellEnd"/>
+          </w:p>
+        </w:tc>
+        <w:tc>
+          <w:tcPr>
+            <w:tcW w:w="2700" w:type="dxa"/>
+          </w:tcPr>
+          <w:p>
+            <w:pPr>
+              <w:rPr>
+                <w:rFonts w:eastAsiaTheme="minorEastAsia"/>
+                <w:sz w:val="24"/>
+                <w:szCs w:val="24"/>
+              </w:rPr>
+            </w:pPr>
+            <w:r>
+              <w:rPr>
+                <w:rFonts w:eastAsiaTheme="minorEastAsia"/>
+                <w:sz w:val="24"/>
+                <w:szCs w:val="24"/>
+              </w:rPr>
+              <w:t xml:space="preserve">time for </w:t>
+            </w:r>
+          </w:p>
+          <w:p>
+            <w:pPr>
+              <w:rPr>
+                <w:rFonts w:eastAsiaTheme="minorEastAsia"/>
+                <w:sz w:val="24"/>
+                <w:szCs w:val="24"/>
+              </w:rPr>
+            </w:pPr>
+            <w:proofErr w:type="spellStart"/>
+            <w:r>
+              <w:rPr>
+                <w:rFonts w:eastAsiaTheme="minorEastAsia"/>
+                <w:b/>
+                <w:sz w:val="24"/>
+                <w:szCs w:val="24"/>
+              </w:rPr>
+              <w:t>MatrixMatrix</w:t>
+            </w:r>
+            <w:proofErr w:type="spellEnd"/>
+            <w:r>
+              <w:rPr>
+                <w:rFonts w:eastAsiaTheme="minorEastAsia"/>
+                <w:sz w:val="24"/>
+                <w:szCs w:val="24"/>
+              </w:rPr>
+              <w:t xml:space="preserve"> (</w:t>
+            </w:r>
+            <w:proofErr w:type="spellStart"/>
+            <w:r>
+              <w:rPr>
+                <w:rFonts w:eastAsiaTheme="minorEastAsia"/>
+                <w:sz w:val="24"/>
+                <w:szCs w:val="24"/>
+              </w:rPr>
+              <w:t>orig</w:t>
+            </w:r>
+            <w:proofErr w:type="spellEnd"/>
+            <w:r>
+              <w:rPr>
+                <w:rFonts w:eastAsiaTheme="minorEastAsia"/>
+                <w:sz w:val="24"/>
+                <w:szCs w:val="24"/>
+              </w:rPr>
+              <w:t>)</w:t>
+            </w:r>
+          </w:p>
+        </w:tc>
+        <w:tc>
+          <w:tcPr>
+            <w:tcW w:w="2700" w:type="dxa"/>
+          </w:tcPr>
+          <w:p>
+            <w:pPr>
+              <w:rPr>
+                <w:rFonts w:eastAsiaTheme="minorEastAsia"/>
+                <w:sz w:val="24"/>
+                <w:szCs w:val="24"/>
+              </w:rPr>
+            </w:pPr>
+            <w:r>
+              <w:rPr>
+                <w:rFonts w:eastAsiaTheme="minorEastAsia"/>
+                <w:sz w:val="24"/>
+                <w:szCs w:val="24"/>
+              </w:rPr>
+              <w:t xml:space="preserve">time for </w:t>
+            </w:r>
+          </w:p>
+          <w:p>
+            <w:pPr>
+              <w:rPr>
+                <w:rFonts w:eastAsiaTheme="minorEastAsia"/>
+                <w:sz w:val="24"/>
+                <w:szCs w:val="24"/>
+              </w:rPr>
+            </w:pPr>
+            <w:proofErr w:type="spellStart"/>
+            <w:r>
+              <w:rPr>
+                <w:rFonts w:eastAsiaTheme="minorEastAsia"/>
+                <w:b/>
+                <w:sz w:val="24"/>
+                <w:szCs w:val="24"/>
+              </w:rPr>
+              <w:t>MatrixMatrix</w:t>
+            </w:r>
+            <w:proofErr w:type="spellEnd"/>
+            <w:r>
+              <w:rPr>
+                <w:rFonts w:eastAsiaTheme="minorEastAsia"/>
+                <w:sz w:val="24"/>
+                <w:szCs w:val="24"/>
+              </w:rPr>
+              <w:t xml:space="preserve"> (</w:t>
+            </w:r>
+            <w:r>
+              <w:rPr>
+                <w:rFonts w:eastAsiaTheme="minorEastAsia"/>
+                <w:sz w:val="24"/>
+                <w:szCs w:val="24"/>
+              </w:rPr>
+              <w:t>rewrite</w:t>
+            </w:r>
+            <w:r>
+              <w:rPr>
+                <w:rFonts w:eastAsiaTheme="minorEastAsia"/>
+                <w:sz w:val="24"/>
+                <w:szCs w:val="24"/>
+              </w:rPr>
+              <w:t>)</w:t>
+            </w:r>
+          </w:p>
+        </w:tc>
+      </w:tr>
+      <w:tr>
+        <w:tc>
+          <w:tcPr>
+            <w:tcW w:w="628" w:type="dxa"/>
+          </w:tcPr>
+          <w:p>
+            <w:pPr>
+              <w:jc w:val="center"/>
+              <w:rPr>
+                <w:rFonts w:eastAsiaTheme="minorEastAsia"/>
+                <w:sz w:val="24"/>
+                <w:szCs w:val="24"/>
+              </w:rPr>
+            </w:pPr>
+            <w:r>
+              <w:rPr>
+                <w:rFonts w:eastAsiaTheme="minorEastAsia"/>
+                <w:sz w:val="24"/>
+                <w:szCs w:val="24"/>
+              </w:rPr>
+              <w:t>300</w:t>
+            </w:r>
+          </w:p>
+        </w:tc>
+        <w:tc>
+          <w:tcPr>
+            <w:tcW w:w="2787" w:type="dxa"/>
+          </w:tcPr>
+          <w:p>
+            <w:pPr>
+              <w:rPr>
+                <w:rFonts w:eastAsiaTheme="minorEastAsia"/>
+                <w:sz w:val="24"/>
+                <w:szCs w:val="24"/>
+              </w:rPr>
+            </w:pPr>
+            <w:r>
+              <w:rPr>
+                <w:rFonts w:eastAsiaTheme="minorEastAsia"/>
+                <w:sz w:val="24"/>
+                <w:szCs w:val="24"/>
+              </w:rPr>
+              <w:t>0.020</w:t>
+            </w:r>
+          </w:p>
+        </w:tc>
+        <w:tc>
+          <w:tcPr>
+            <w:tcW w:w="2700" w:type="dxa"/>
+          </w:tcPr>
+          <w:p>
+            <w:pPr>
+              <w:rPr>
+                <w:rFonts w:eastAsiaTheme="minorEastAsia"/>
+                <w:sz w:val="24"/>
+                <w:szCs w:val="24"/>
+              </w:rPr>
+            </w:pPr>
+            <w:r>
+              <w:rPr>
+                <w:rFonts w:eastAsiaTheme="minorEastAsia"/>
+                <w:sz w:val="24"/>
+                <w:szCs w:val="24"/>
+              </w:rPr>
+              <w:t>0.355</w:t>
+            </w:r>
+          </w:p>
+        </w:tc>
+        <w:tc>
+          <w:tcPr>
+            <w:tcW w:w="2700" w:type="dxa"/>
+          </w:tcPr>
+          <w:p>
+            <w:pPr>
+              <w:rPr>
+                <w:rFonts w:eastAsiaTheme="minorEastAsia"/>
+                <w:sz w:val="24"/>
+                <w:szCs w:val="24"/>
+              </w:rPr>
+            </w:pPr>
+            <w:r>
+              <w:rPr>
+                <w:rFonts w:eastAsiaTheme="minorEastAsia"/>
+                <w:sz w:val="24"/>
+                <w:szCs w:val="24"/>
+              </w:rPr>
+              <w:t>0.087</w:t>
+            </w:r>
+          </w:p>
+        </w:tc>
+      </w:tr>
+      <w:tr>
+        <w:tc>
+          <w:tcPr>
+            <w:tcW w:w="628" w:type="dxa"/>
+          </w:tcPr>
+          <w:p>
+            <w:pPr>
+              <w:jc w:val="center"/>
+              <w:rPr>
+                <w:rFonts w:eastAsiaTheme="minorEastAsia"/>
+                <w:sz w:val="24"/>
+                <w:szCs w:val="24"/>
+              </w:rPr>
+            </w:pPr>
+            <w:r>
+              <w:rPr>
+                <w:rFonts w:eastAsiaTheme="minorEastAsia"/>
+                <w:sz w:val="24"/>
+                <w:szCs w:val="24"/>
+              </w:rPr>
+              <w:t>600</w:t>
+            </w:r>
+          </w:p>
+        </w:tc>
+        <w:tc>
+          <w:tcPr>
+            <w:tcW w:w="2787" w:type="dxa"/>
+          </w:tcPr>
+          <w:p>
+            <w:pPr>
+              <w:rPr>
+                <w:rFonts w:eastAsiaTheme="minorEastAsia"/>
+                <w:sz w:val="24"/>
+                <w:szCs w:val="24"/>
+              </w:rPr>
+            </w:pPr>
+            <w:r>
+              <w:rPr>
+                <w:rFonts w:eastAsiaTheme="minorEastAsia"/>
+                <w:sz w:val="24"/>
+                <w:szCs w:val="24"/>
+              </w:rPr>
+              <w:t>0.077</w:t>
+            </w:r>
+          </w:p>
+        </w:tc>
+        <w:tc>
+          <w:tcPr>
+            <w:tcW w:w="2700" w:type="dxa"/>
+          </w:tcPr>
+          <w:p>
+            <w:pPr>
+              <w:rPr>
+                <w:rFonts w:eastAsiaTheme="minorEastAsia"/>
+                <w:sz w:val="24"/>
+                <w:szCs w:val="24"/>
+              </w:rPr>
+            </w:pPr>
+            <w:r>
+              <w:rPr>
+                <w:rFonts w:eastAsiaTheme="minorEastAsia"/>
+                <w:sz w:val="24"/>
+                <w:szCs w:val="24"/>
+              </w:rPr>
+              <w:t>6.174</w:t>
+            </w:r>
+          </w:p>
+        </w:tc>
+        <w:tc>
+          <w:tcPr>
+            <w:tcW w:w="2700" w:type="dxa"/>
+          </w:tcPr>
+          <w:p>
+            <w:pPr>
+              <w:rPr>
+                <w:rFonts w:eastAsiaTheme="minorEastAsia"/>
+                <w:sz w:val="24"/>
+                <w:szCs w:val="24"/>
+              </w:rPr>
+            </w:pPr>
+            <w:r>
+              <w:rPr>
+                <w:rFonts w:eastAsiaTheme="minorEastAsia"/>
+                <w:sz w:val="24"/>
+                <w:szCs w:val="24"/>
+              </w:rPr>
+              <w:t>2.812</w:t>
+            </w:r>
+          </w:p>
+        </w:tc>
+      </w:tr>
+      <w:tr>
+        <w:tc>
+          <w:tcPr>
+            <w:tcW w:w="628" w:type="dxa"/>
+          </w:tcPr>
+          <w:p>
+            <w:pPr>
+              <w:jc w:val="center"/>
+              <w:rPr>
+                <w:rFonts w:eastAsiaTheme="minorEastAsia"/>
+                <w:sz w:val="24"/>
+                <w:szCs w:val="24"/>
+              </w:rPr>
+            </w:pPr>
+            <w:r>
+              <w:rPr>
+                <w:rFonts w:eastAsiaTheme="minorEastAsia"/>
+                <w:sz w:val="24"/>
+                <w:szCs w:val="24"/>
+              </w:rPr>
+              <w:t>1200</w:t>
+            </w:r>
+          </w:p>
+        </w:tc>
+        <w:tc>
+          <w:tcPr>
+            <w:tcW w:w="2787" w:type="dxa"/>
+          </w:tcPr>
+          <w:p>
+            <w:pPr>
+              <w:rPr>
+                <w:rFonts w:eastAsiaTheme="minorEastAsia"/>
+                <w:sz w:val="24"/>
+                <w:szCs w:val="24"/>
+              </w:rPr>
+            </w:pPr>
+            <w:r>
+              <w:rPr>
+                <w:rFonts w:eastAsiaTheme="minorEastAsia"/>
+                <w:sz w:val="24"/>
+                <w:szCs w:val="24"/>
+              </w:rPr>
+              <w:t>0.281</w:t>
+            </w:r>
+          </w:p>
+        </w:tc>
+        <w:tc>
+          <w:tcPr>
+            <w:tcW w:w="2700" w:type="dxa"/>
+          </w:tcPr>
+          <w:p>
+            <w:pPr>
+              <w:rPr>
+                <w:rFonts w:eastAsiaTheme="minorEastAsia"/>
+                <w:sz w:val="24"/>
+                <w:szCs w:val="24"/>
+              </w:rPr>
+            </w:pPr>
+            <w:r>
+              <w:rPr>
+                <w:rFonts w:eastAsiaTheme="minorEastAsia"/>
+                <w:sz w:val="24"/>
+                <w:szCs w:val="24"/>
+              </w:rPr>
+              <w:t>82.800</w:t>
+            </w:r>
+          </w:p>
+        </w:tc>
+        <w:tc>
+          <w:tcPr>
+            <w:tcW w:w="2700" w:type="dxa"/>
+          </w:tcPr>
+          <w:p>
+            <w:pPr>
+              <w:rPr>
+                <w:rFonts w:eastAsiaTheme="minorEastAsia"/>
+                <w:sz w:val="24"/>
+                <w:szCs w:val="24"/>
+              </w:rPr>
+            </w:pPr>
+            <w:r>
+              <w:rPr>
+                <w:rFonts w:eastAsiaTheme="minorEastAsia"/>
+                <w:sz w:val="24"/>
+                <w:szCs w:val="24"/>
+              </w:rPr>
+              <w:t>41.298</w:t>
+            </w:r>
+          </w:p>
+        </w:tc>
+      </w:tr>
+    </w:tbl>
+    <w:p>
+      <w:pPr>
+        <w:rPr>
+          <w:rFonts w:eastAsiaTheme="minorEastAsia"/>
+          <w:sz w:val="24"/>
+          <w:szCs w:val="24"/>
+        </w:rPr>
+      </w:pPr>
+    </w:p>
+    <w:p>
+      <w:pPr>
+        <w:rPr>
+          <w:rFonts w:eastAsiaTheme="minorEastAsia"/>
+          <w:sz w:val="24"/>
+          <w:szCs w:val="24"/>
+        </w:rPr>
+      </w:pPr>
+      <w:r>
+        <w:rPr>
+          <w:rFonts w:eastAsiaTheme="minorEastAsia"/>
+          <w:sz w:val="24"/>
+          <w:szCs w:val="24"/>
+        </w:rPr>
+        <w:t xml:space="preserve">As expected, </w:t>
+      </w:r>
+      <w:proofErr w:type="spellStart"/>
+      <w:r>
+        <w:rPr>
+          <w:rFonts w:eastAsiaTheme="minorEastAsia"/>
+          <w:b/>
+          <w:sz w:val="24"/>
+          <w:szCs w:val="24"/>
+        </w:rPr>
+        <w:t>Debug_MockAreaMatrix</w:t>
+      </w:r>
+      <w:proofErr w:type="spellEnd"/>
+      <w:r>
+        <w:rPr>
+          <w:rFonts w:eastAsiaTheme="minorEastAsia"/>
+          <w:sz w:val="24"/>
+          <w:szCs w:val="24"/>
+        </w:rPr>
+        <w:t xml:space="preserve"> is very clearly </w:t>
+      </w:r>
+      <m:oMath>
+        <m:r>
+          <w:rPr>
+            <w:rFonts w:ascii="Cambria Math" w:eastAsiaTheme="minorEastAsia" w:hAnsi="Cambria Math"/>
+            <w:sz w:val="24"/>
+            <w:szCs w:val="24"/>
+          </w:rPr>
+          <m:t>O(</m:t>
+        </m:r>
+        <m:sSup>
+          <m:sSupPr>
+            <m:ctrlPr>
+              <w:rPr>
+                <w:rFonts w:ascii="Cambria Math" w:eastAsiaTheme="minorEastAsia" w:hAnsi="Cambria Math"/>
+                <w:i/>
+                <w:sz w:val="24"/>
+                <w:szCs w:val="24"/>
+              </w:rPr>
+            </m:ctrlPr>
+          </m:sSupPr>
+          <m:e>
+            <m:r>
+              <w:rPr>
+                <w:rFonts w:ascii="Cambria Math" w:eastAsiaTheme="minorEastAsia" w:hAnsi="Cambria Math"/>
+                <w:sz w:val="24"/>
+                <w:szCs w:val="24"/>
+              </w:rPr>
+              <m:t>n</m:t>
+            </m:r>
+          </m:e>
+          <m:sup>
+            <m:r>
+              <w:rPr>
+                <w:rFonts w:ascii="Cambria Math" w:eastAsiaTheme="minorEastAsia" w:hAnsi="Cambria Math"/>
+                <w:sz w:val="24"/>
+                <w:szCs w:val="24"/>
+              </w:rPr>
+              <m:t>2</m:t>
+            </m:r>
+          </m:sup>
+        </m:sSup>
+        <m:r>
+          <w:rPr>
+            <w:rFonts w:ascii="Cambria Math" w:eastAsiaTheme="minorEastAsia" w:hAnsi="Cambria Math"/>
+            <w:sz w:val="24"/>
+            <w:szCs w:val="24"/>
+          </w:rPr>
+          <m:t>)</m:t>
+        </m:r>
+      </m:oMath>
+      <w:r>
+        <w:rPr>
+          <w:rFonts w:eastAsiaTheme="minorEastAsia"/>
+          <w:sz w:val="24"/>
+          <w:szCs w:val="24"/>
+        </w:rPr>
+        <w:t>.</w:t>
+      </w:r>
+    </w:p>
+    <w:p>
+      <w:pPr>
+        <w:rPr>
+          <w:rFonts w:eastAsiaTheme="minorEastAsia"/>
+          <w:sz w:val="24"/>
+          <w:szCs w:val="24"/>
+        </w:rPr>
+      </w:pPr>
+      <w:r>
+        <w:rPr>
+          <w:rFonts w:eastAsiaTheme="minorEastAsia"/>
+          <w:sz w:val="24"/>
+          <w:szCs w:val="24"/>
+        </w:rPr>
+        <w:t xml:space="preserve">The behavior of </w:t>
+      </w:r>
+      <w:proofErr w:type="spellStart"/>
+      <w:r>
+        <w:rPr>
+          <w:rFonts w:eastAsiaTheme="minorEastAsia"/>
+          <w:b/>
+          <w:sz w:val="24"/>
+          <w:szCs w:val="24"/>
+        </w:rPr>
+        <w:t>MatrixMatrix</w:t>
+      </w:r>
+      <w:proofErr w:type="spellEnd"/>
+      <w:r>
+        <w:rPr>
+          <w:rFonts w:eastAsiaTheme="minorEastAsia"/>
+          <w:sz w:val="24"/>
+          <w:szCs w:val="24"/>
+        </w:rPr>
+        <w:t xml:space="preserve"> is not as expected ... the rewrite did cut the time in half, but</w:t>
+      </w:r>
+      <w:bookmarkStart w:id="0" w:name="_GoBack"/>
+      <w:bookmarkEnd w:id="0"/>
+      <w:r>
+        <w:rPr>
+          <w:rFonts w:eastAsiaTheme="minorEastAsia"/>
+          <w:sz w:val="24"/>
+          <w:szCs w:val="24"/>
+        </w:rPr>
+        <w:t>:</w:t>
+      </w:r>
+    </w:p>
+    <w:p>
+      <w:pPr>
+        <w:pStyle w:val="ListParagraph"/>
+        <w:numPr>
+          <w:ilvl w:val="0"/>
+          <w:numId w:val="4"/>
+        </w:numPr>
+        <w:rPr>
+          <w:rFonts w:eastAsiaTheme="minorEastAsia"/>
+          <w:sz w:val="24"/>
+          <w:szCs w:val="24"/>
+        </w:rPr>
+      </w:pPr>
+      <w:r>
+        <w:rPr>
+          <w:rFonts w:eastAsiaTheme="minorEastAsia"/>
+          <w:sz w:val="24"/>
+          <w:szCs w:val="24"/>
+        </w:rPr>
+        <w:t>doubling n from 300 to 600 increased time by a factor of about 17.4</w:t>
+      </w:r>
+      <w:r>
+        <w:rPr>
+          <w:rFonts w:eastAsiaTheme="minorEastAsia"/>
+          <w:sz w:val="24"/>
+          <w:szCs w:val="24"/>
+        </w:rPr>
+        <w:t xml:space="preserve"> ( </w:t>
+      </w:r>
+      <m:oMath>
+        <m:r>
+          <w:rPr>
+            <w:rFonts w:ascii="Cambria Math" w:eastAsiaTheme="minorEastAsia" w:hAnsi="Cambria Math"/>
+            <w:sz w:val="24"/>
+            <w:szCs w:val="24"/>
+          </w:rPr>
+          <m:t>≈</m:t>
+        </m:r>
+        <m:sSup>
+          <m:sSupPr>
+            <m:ctrlPr>
+              <w:rPr>
+                <w:rFonts w:ascii="Cambria Math" w:eastAsiaTheme="minorEastAsia" w:hAnsi="Cambria Math"/>
+                <w:i/>
+                <w:sz w:val="24"/>
+                <w:szCs w:val="24"/>
+              </w:rPr>
+            </m:ctrlPr>
+          </m:sSupPr>
+          <m:e>
+            <m:r>
+              <w:rPr>
+                <w:rFonts w:ascii="Cambria Math" w:eastAsiaTheme="minorEastAsia" w:hAnsi="Cambria Math"/>
+                <w:sz w:val="24"/>
+                <w:szCs w:val="24"/>
+              </w:rPr>
+              <m:t>2</m:t>
+            </m:r>
+          </m:e>
+          <m:sup>
+            <m:r>
+              <w:rPr>
+                <w:rFonts w:ascii="Cambria Math" w:eastAsiaTheme="minorEastAsia" w:hAnsi="Cambria Math"/>
+                <w:sz w:val="24"/>
+                <w:szCs w:val="24"/>
+              </w:rPr>
+              <m:t>4.1</m:t>
+            </m:r>
+          </m:sup>
+        </m:sSup>
+      </m:oMath>
+      <w:r>
+        <w:rPr>
+          <w:rFonts w:eastAsiaTheme="minorEastAsia"/>
+          <w:sz w:val="24"/>
+          <w:szCs w:val="24"/>
+        </w:rPr>
+        <w:t>)</w:t>
+      </w:r>
+    </w:p>
+    <w:p>
+      <w:pPr>
+        <w:pStyle w:val="ListParagraph"/>
+        <w:numPr>
+          <w:ilvl w:val="0"/>
+          <w:numId w:val="4"/>
+        </w:numPr>
+        <w:rPr>
+          <w:rFonts w:eastAsiaTheme="minorEastAsia"/>
+          <w:sz w:val="24"/>
+          <w:szCs w:val="24"/>
+        </w:rPr>
+      </w:pPr>
+      <w:r>
+        <w:rPr>
+          <w:rFonts w:eastAsiaTheme="minorEastAsia"/>
+          <w:sz w:val="24"/>
+          <w:szCs w:val="24"/>
+        </w:rPr>
+        <w:t xml:space="preserve">doubling n from </w:t>
+      </w:r>
+      <w:r>
+        <w:rPr>
+          <w:rFonts w:eastAsiaTheme="minorEastAsia"/>
+          <w:sz w:val="24"/>
+          <w:szCs w:val="24"/>
+        </w:rPr>
+        <w:t>6</w:t>
+      </w:r>
+      <w:r>
+        <w:rPr>
+          <w:rFonts w:eastAsiaTheme="minorEastAsia"/>
+          <w:sz w:val="24"/>
+          <w:szCs w:val="24"/>
+        </w:rPr>
+        <w:t xml:space="preserve">00 to </w:t>
+      </w:r>
+      <w:r>
+        <w:rPr>
+          <w:rFonts w:eastAsiaTheme="minorEastAsia"/>
+          <w:sz w:val="24"/>
+          <w:szCs w:val="24"/>
+        </w:rPr>
+        <w:t>12</w:t>
+      </w:r>
+      <w:r>
+        <w:rPr>
+          <w:rFonts w:eastAsiaTheme="minorEastAsia"/>
+          <w:sz w:val="24"/>
+          <w:szCs w:val="24"/>
+        </w:rPr>
+        <w:t>00 increased time by a factor of about 1</w:t>
+      </w:r>
+      <w:r>
+        <w:rPr>
+          <w:rFonts w:eastAsiaTheme="minorEastAsia"/>
+          <w:sz w:val="24"/>
+          <w:szCs w:val="24"/>
+        </w:rPr>
+        <w:t>3</w:t>
+      </w:r>
+      <w:r>
+        <w:rPr>
+          <w:rFonts w:eastAsiaTheme="minorEastAsia"/>
+          <w:sz w:val="24"/>
+          <w:szCs w:val="24"/>
+        </w:rPr>
+        <w:t>.4</w:t>
+      </w:r>
+      <w:r>
+        <w:rPr>
+          <w:rFonts w:eastAsiaTheme="minorEastAsia"/>
+          <w:sz w:val="24"/>
+          <w:szCs w:val="24"/>
+        </w:rPr>
+        <w:t xml:space="preserve"> ( </w:t>
+      </w:r>
+      <m:oMath>
+        <m:r>
+          <w:rPr>
+            <w:rFonts w:ascii="Cambria Math" w:eastAsiaTheme="minorEastAsia" w:hAnsi="Cambria Math"/>
+            <w:sz w:val="24"/>
+            <w:szCs w:val="24"/>
+          </w:rPr>
+          <m:t>≈</m:t>
+        </m:r>
+        <m:sSup>
+          <m:sSupPr>
+            <m:ctrlPr>
+              <w:rPr>
+                <w:rFonts w:ascii="Cambria Math" w:eastAsiaTheme="minorEastAsia" w:hAnsi="Cambria Math"/>
+                <w:i/>
+                <w:sz w:val="24"/>
+                <w:szCs w:val="24"/>
+              </w:rPr>
+            </m:ctrlPr>
+          </m:sSupPr>
+          <m:e>
+            <m:r>
+              <w:rPr>
+                <w:rFonts w:ascii="Cambria Math" w:eastAsiaTheme="minorEastAsia" w:hAnsi="Cambria Math"/>
+                <w:sz w:val="24"/>
+                <w:szCs w:val="24"/>
+              </w:rPr>
+              <m:t>2</m:t>
+            </m:r>
+          </m:e>
+          <m:sup>
+            <m:r>
+              <w:rPr>
+                <w:rFonts w:ascii="Cambria Math" w:eastAsiaTheme="minorEastAsia" w:hAnsi="Cambria Math"/>
+                <w:sz w:val="24"/>
+                <w:szCs w:val="24"/>
+              </w:rPr>
+              <m:t>3.7</m:t>
+            </m:r>
+          </m:sup>
+        </m:sSup>
+      </m:oMath>
+      <w:r>
+        <w:rPr>
+          <w:rFonts w:eastAsiaTheme="minorEastAsia"/>
+          <w:sz w:val="24"/>
+          <w:szCs w:val="24"/>
+        </w:rPr>
+        <w:t>)</w:t>
+      </w:r>
+    </w:p>
+    <w:p>
+      <w:pPr>
+        <w:rPr>
+          <w:rFonts w:eastAsiaTheme="minorEastAsia"/>
           <w:sz w:val="24"/>
           <w:szCs w:val="24"/>
         </w:rPr>
@@ -2545,9 +4127,9 @@
 <file path=word/numbering.xml><?xml version="1.0" encoding="utf-8"?>
 <w:numbering xmlns:wpc="http://schemas.microsoft.com/office/word/2010/wordprocessingCanvas" xmlns:mc="http://schemas.openxmlformats.org/markup-compatibility/2006" xmlns:o="urn:schemas-microsoft-com:office:office" xmlns:r="http://schemas.openxmlformats.org/officeDocument/2006/relationships" xmlns:m="http://schemas.openxmlformats.org/officeDocument/2006/math" xmlns:v="urn:schemas-microsoft-com:vml" xmlns:wp14="http://schemas.microsoft.com/office/word/2010/wordprocessingDrawing" xmlns:wp="http://schemas.openxmlformats.org/drawingml/2006/wordprocessingDrawing" xmlns:w10="urn:schemas-microsoft-com:office:word" xmlns:w="http://schemas.openxmlformats.org/wordprocessingml/2006/main" xmlns:w14="http://schemas.microsoft.com/office/word/2010/wordml" xmlns:w15="http://schemas.microsoft.com/office/word/2012/wordml" xmlns:wpg="http://schemas.microsoft.com/office/word/2010/wordprocessingGroup" xmlns:wpi="http://schemas.microsoft.com/office/word/2010/wordprocessingInk" xmlns:wne="http://schemas.microsoft.com/office/word/2006/wordml" xmlns:wps="http://schemas.microsoft.com/office/word/2010/wordprocessingShape" mc:Ignorable="w14 w15 wp14">
   <w:abstractNum w:abstractNumId="0" w15:restartNumberingAfterBreak="0">
-    <w:nsid w:val="19C37321"/>
+    <w:nsid w:val="07075176"/>
     <w:multiLevelType w:val="hybridMultilevel"/>
-    <w:tmpl w:val="0C2A2C32"/>
+    <w:tmpl w:val="DD7A2086"/>
     <w:lvl w:ilvl="0" w:tplc="04090001">
       <w:start w:val="1"/>
       <w:numFmt w:val="bullet"/>
@@ -2658,9 +4240,9 @@
     </w:lvl>
   </w:abstractNum>
   <w:abstractNum w:abstractNumId="1" w15:restartNumberingAfterBreak="0">
-    <w:nsid w:val="35605DFF"/>
+    <w:nsid w:val="19C37321"/>
     <w:multiLevelType w:val="hybridMultilevel"/>
-    <w:tmpl w:val="7D384AC8"/>
+    <w:tmpl w:val="0C2A2C32"/>
     <w:lvl w:ilvl="0" w:tplc="04090001">
       <w:start w:val="1"/>
       <w:numFmt w:val="bullet"/>
@@ -2771,16 +4353,16 @@
     </w:lvl>
   </w:abstractNum>
   <w:abstractNum w:abstractNumId="2" w15:restartNumberingAfterBreak="0">
-    <w:nsid w:val="429A3EE2"/>
+    <w:nsid w:val="35605DFF"/>
     <w:multiLevelType w:val="hybridMultilevel"/>
-    <w:tmpl w:val="4A285274"/>
+    <w:tmpl w:val="7D384AC8"/>
     <w:lvl w:ilvl="0" w:tplc="04090001">
       <w:start w:val="1"/>
       <w:numFmt w:val="bullet"/>
       <w:lvlText w:val=""/>
       <w:lvlJc w:val="left"/>
       <w:pPr>
-        <w:ind w:left="777" w:hanging="360"/>
+        <w:ind w:left="720" w:hanging="360"/>
       </w:pPr>
       <w:rPr>
         <w:rFonts w:ascii="Symbol" w:hAnsi="Symbol" w:hint="default"/>
@@ -2792,7 +4374,7 @@
       <w:lvlText w:val="o"/>
       <w:lvlJc w:val="left"/>
       <w:pPr>
-        <w:ind w:left="1497" w:hanging="360"/>
+        <w:ind w:left="1440" w:hanging="360"/>
       </w:pPr>
       <w:rPr>
         <w:rFonts w:ascii="Courier New" w:hAnsi="Courier New" w:cs="Courier New" w:hint="default"/>
@@ -2804,7 +4386,7 @@
       <w:lvlText w:val=""/>
       <w:lvlJc w:val="left"/>
       <w:pPr>
-        <w:ind w:left="2217" w:hanging="360"/>
+        <w:ind w:left="2160" w:hanging="360"/>
       </w:pPr>
       <w:rPr>
         <w:rFonts w:ascii="Wingdings" w:hAnsi="Wingdings" w:hint="default"/>
@@ -2816,7 +4398,7 @@
       <w:lvlText w:val=""/>
       <w:lvlJc w:val="left"/>
       <w:pPr>
-        <w:ind w:left="2937" w:hanging="360"/>
+        <w:ind w:left="2880" w:hanging="360"/>
       </w:pPr>
       <w:rPr>
         <w:rFonts w:ascii="Symbol" w:hAnsi="Symbol" w:hint="default"/>
@@ -2828,7 +4410,7 @@
       <w:lvlText w:val="o"/>
       <w:lvlJc w:val="left"/>
       <w:pPr>
-        <w:ind w:left="3657" w:hanging="360"/>
+        <w:ind w:left="3600" w:hanging="360"/>
       </w:pPr>
       <w:rPr>
         <w:rFonts w:ascii="Courier New" w:hAnsi="Courier New" w:cs="Courier New" w:hint="default"/>
@@ -2840,7 +4422,7 @@
       <w:lvlText w:val=""/>
       <w:lvlJc w:val="left"/>
       <w:pPr>
-        <w:ind w:left="4377" w:hanging="360"/>
+        <w:ind w:left="4320" w:hanging="360"/>
       </w:pPr>
       <w:rPr>
         <w:rFonts w:ascii="Wingdings" w:hAnsi="Wingdings" w:hint="default"/>
@@ -2852,7 +4434,7 @@
       <w:lvlText w:val=""/>
       <w:lvlJc w:val="left"/>
       <w:pPr>
-        <w:ind w:left="5097" w:hanging="360"/>
+        <w:ind w:left="5040" w:hanging="360"/>
       </w:pPr>
       <w:rPr>
         <w:rFonts w:ascii="Symbol" w:hAnsi="Symbol" w:hint="default"/>
@@ -2864,7 +4446,7 @@
       <w:lvlText w:val="o"/>
       <w:lvlJc w:val="left"/>
       <w:pPr>
-        <w:ind w:left="5817" w:hanging="360"/>
+        <w:ind w:left="5760" w:hanging="360"/>
       </w:pPr>
       <w:rPr>
         <w:rFonts w:ascii="Courier New" w:hAnsi="Courier New" w:cs="Courier New" w:hint="default"/>
@@ -2876,6 +4458,119 @@
       <w:lvlText w:val=""/>
       <w:lvlJc w:val="left"/>
       <w:pPr>
+        <w:ind w:left="6480" w:hanging="360"/>
+      </w:pPr>
+      <w:rPr>
+        <w:rFonts w:ascii="Wingdings" w:hAnsi="Wingdings" w:hint="default"/>
+      </w:rPr>
+    </w:lvl>
+  </w:abstractNum>
+  <w:abstractNum w:abstractNumId="3" w15:restartNumberingAfterBreak="0">
+    <w:nsid w:val="429A3EE2"/>
+    <w:multiLevelType w:val="hybridMultilevel"/>
+    <w:tmpl w:val="4A285274"/>
+    <w:lvl w:ilvl="0" w:tplc="04090001">
+      <w:start w:val="1"/>
+      <w:numFmt w:val="bullet"/>
+      <w:lvlText w:val=""/>
+      <w:lvlJc w:val="left"/>
+      <w:pPr>
+        <w:ind w:left="777" w:hanging="360"/>
+      </w:pPr>
+      <w:rPr>
+        <w:rFonts w:ascii="Symbol" w:hAnsi="Symbol" w:hint="default"/>
+      </w:rPr>
+    </w:lvl>
+    <w:lvl w:ilvl="1" w:tplc="04090003" w:tentative="1">
+      <w:start w:val="1"/>
+      <w:numFmt w:val="bullet"/>
+      <w:lvlText w:val="o"/>
+      <w:lvlJc w:val="left"/>
+      <w:pPr>
+        <w:ind w:left="1497" w:hanging="360"/>
+      </w:pPr>
+      <w:rPr>
+        <w:rFonts w:ascii="Courier New" w:hAnsi="Courier New" w:cs="Courier New" w:hint="default"/>
+      </w:rPr>
+    </w:lvl>
+    <w:lvl w:ilvl="2" w:tplc="04090005" w:tentative="1">
+      <w:start w:val="1"/>
+      <w:numFmt w:val="bullet"/>
+      <w:lvlText w:val=""/>
+      <w:lvlJc w:val="left"/>
+      <w:pPr>
+        <w:ind w:left="2217" w:hanging="360"/>
+      </w:pPr>
+      <w:rPr>
+        <w:rFonts w:ascii="Wingdings" w:hAnsi="Wingdings" w:hint="default"/>
+      </w:rPr>
+    </w:lvl>
+    <w:lvl w:ilvl="3" w:tplc="04090001" w:tentative="1">
+      <w:start w:val="1"/>
+      <w:numFmt w:val="bullet"/>
+      <w:lvlText w:val=""/>
+      <w:lvlJc w:val="left"/>
+      <w:pPr>
+        <w:ind w:left="2937" w:hanging="360"/>
+      </w:pPr>
+      <w:rPr>
+        <w:rFonts w:ascii="Symbol" w:hAnsi="Symbol" w:hint="default"/>
+      </w:rPr>
+    </w:lvl>
+    <w:lvl w:ilvl="4" w:tplc="04090003" w:tentative="1">
+      <w:start w:val="1"/>
+      <w:numFmt w:val="bullet"/>
+      <w:lvlText w:val="o"/>
+      <w:lvlJc w:val="left"/>
+      <w:pPr>
+        <w:ind w:left="3657" w:hanging="360"/>
+      </w:pPr>
+      <w:rPr>
+        <w:rFonts w:ascii="Courier New" w:hAnsi="Courier New" w:cs="Courier New" w:hint="default"/>
+      </w:rPr>
+    </w:lvl>
+    <w:lvl w:ilvl="5" w:tplc="04090005" w:tentative="1">
+      <w:start w:val="1"/>
+      <w:numFmt w:val="bullet"/>
+      <w:lvlText w:val=""/>
+      <w:lvlJc w:val="left"/>
+      <w:pPr>
+        <w:ind w:left="4377" w:hanging="360"/>
+      </w:pPr>
+      <w:rPr>
+        <w:rFonts w:ascii="Wingdings" w:hAnsi="Wingdings" w:hint="default"/>
+      </w:rPr>
+    </w:lvl>
+    <w:lvl w:ilvl="6" w:tplc="04090001" w:tentative="1">
+      <w:start w:val="1"/>
+      <w:numFmt w:val="bullet"/>
+      <w:lvlText w:val=""/>
+      <w:lvlJc w:val="left"/>
+      <w:pPr>
+        <w:ind w:left="5097" w:hanging="360"/>
+      </w:pPr>
+      <w:rPr>
+        <w:rFonts w:ascii="Symbol" w:hAnsi="Symbol" w:hint="default"/>
+      </w:rPr>
+    </w:lvl>
+    <w:lvl w:ilvl="7" w:tplc="04090003" w:tentative="1">
+      <w:start w:val="1"/>
+      <w:numFmt w:val="bullet"/>
+      <w:lvlText w:val="o"/>
+      <w:lvlJc w:val="left"/>
+      <w:pPr>
+        <w:ind w:left="5817" w:hanging="360"/>
+      </w:pPr>
+      <w:rPr>
+        <w:rFonts w:ascii="Courier New" w:hAnsi="Courier New" w:cs="Courier New" w:hint="default"/>
+      </w:rPr>
+    </w:lvl>
+    <w:lvl w:ilvl="8" w:tplc="04090005" w:tentative="1">
+      <w:start w:val="1"/>
+      <w:numFmt w:val="bullet"/>
+      <w:lvlText w:val=""/>
+      <w:lvlJc w:val="left"/>
+      <w:pPr>
         <w:ind w:left="6537" w:hanging="360"/>
       </w:pPr>
       <w:rPr>
@@ -2884,13 +4579,16 @@
     </w:lvl>
   </w:abstractNum>
   <w:num w:numId="1">
-    <w:abstractNumId w:val="0"/>
+    <w:abstractNumId w:val="1"/>
   </w:num>
   <w:num w:numId="2">
+    <w:abstractNumId w:val="3"/>
+  </w:num>
+  <w:num w:numId="3">
     <w:abstractNumId w:val="2"/>
   </w:num>
-  <w:num w:numId="3">
-    <w:abstractNumId w:val="1"/>
+  <w:num w:numId="4">
+    <w:abstractNumId w:val="0"/>
   </w:num>
 </w:numbering>
 </file>
@@ -3333,6 +5031,22 @@
       <w:color w:val="808080"/>
     </w:rPr>
   </w:style>
+  <w:style w:type="table" w:styleId="TableGrid">
+    <w:name w:val="Table Grid"/>
+    <w:basedOn w:val="TableNormal"/>
+    <w:uiPriority w:val="39"/>
+    <w:rsid w:val="006A2BDB"/>
+    <w:tblPr>
+      <w:tblBorders>
+        <w:top w:val="single" w:sz="4" w:space="0" w:color="auto"/>
+        <w:left w:val="single" w:sz="4" w:space="0" w:color="auto"/>
+        <w:bottom w:val="single" w:sz="4" w:space="0" w:color="auto"/>
+        <w:right w:val="single" w:sz="4" w:space="0" w:color="auto"/>
+        <w:insideH w:val="single" w:sz="4" w:space="0" w:color="auto"/>
+        <w:insideV w:val="single" w:sz="4" w:space="0" w:color="auto"/>
+      </w:tblBorders>
+    </w:tblPr>
+  </w:style>
 </w:styles>
 </file>
 

</xml_diff>

<commit_message>
EndoTestBranch: work in MatrixVector
</commit_message>
<xml_diff>
--- a/EndoVantage/Code Test/EndoVantage Challenge Notes.docx
+++ b/EndoVantage/Code Test/EndoVantage Challenge Notes.docx
@@ -3286,6 +3286,14 @@
         </w:rPr>
         <w:t>Time test</w:t>
       </w:r>
+      <w:r>
+        <w:rPr>
+          <w:rFonts w:eastAsiaTheme="minorEastAsia"/>
+          <w:sz w:val="24"/>
+          <w:szCs w:val="24"/>
+        </w:rPr>
+        <w:t xml:space="preserve"> – average of 3 trials</w:t>
+      </w:r>
     </w:p>
     <w:tbl>
       <w:tblPr>
@@ -4195,6 +4203,14 @@
         </w:rPr>
         <w:t>Time test</w:t>
       </w:r>
+      <w:r>
+        <w:rPr>
+          <w:rFonts w:eastAsiaTheme="minorEastAsia"/>
+          <w:sz w:val="24"/>
+          <w:szCs w:val="24"/>
+        </w:rPr>
+        <w:t xml:space="preserve"> – average of 3 trials</w:t>
+      </w:r>
     </w:p>
     <w:tbl>
       <w:tblPr>
@@ -5724,6 +5740,14 @@
           <w:szCs w:val="24"/>
         </w:rPr>
         <w:t>Time test</w:t>
+      </w:r>
+      <w:r>
+        <w:rPr>
+          <w:rFonts w:eastAsiaTheme="minorEastAsia"/>
+          <w:sz w:val="24"/>
+          <w:szCs w:val="24"/>
+        </w:rPr>
+        <w:t xml:space="preserve"> – average of 3 trials</w:t>
       </w:r>
     </w:p>
     <w:tbl>
@@ -6828,6 +6852,7 @@
     <w:p>
       <w:pPr>
         <w:rPr>
+          <w:b/>
           <w:sz w:val="24"/>
           <w:szCs w:val="24"/>
         </w:rPr>
@@ -6871,543 +6896,142 @@
     <w:p>
       <w:pPr>
         <w:rPr>
-          <w:rFonts w:eastAsiaTheme="minorEastAsia"/>
-          <w:sz w:val="24"/>
-          <w:szCs w:val="24"/>
-        </w:rPr>
-      </w:pPr>
-      <w:r>
-        <w:rPr>
-          <w:rFonts w:eastAsiaTheme="minorEastAsia"/>
-          <w:sz w:val="24"/>
-          <w:szCs w:val="24"/>
-        </w:rPr>
-        <w:t>Time test</w:t>
-      </w:r>
-    </w:p>
-    <w:tbl>
-      <w:tblPr>
-        <w:tblStyle w:val="TableGrid"/>
-        <w:tblW w:w="0" w:type="auto"/>
-        <w:tblLook w:val="04A0" w:firstRow="1" w:lastRow="0" w:firstColumn="1" w:lastColumn="0" w:noHBand="0" w:noVBand="1"/>
-      </w:tblPr>
-      <w:tblGrid>
-        <w:gridCol w:w="703"/>
-        <w:gridCol w:w="2787"/>
-        <w:gridCol w:w="2700"/>
-        <w:gridCol w:w="2700"/>
-      </w:tblGrid>
-      <w:tr>
-        <w:tc>
-          <w:tcPr>
-            <w:tcW w:w="703" w:type="dxa"/>
-          </w:tcPr>
-          <w:p>
-            <w:pPr>
-              <w:jc w:val="center"/>
-              <w:rPr>
-                <w:rFonts w:eastAsiaTheme="minorEastAsia"/>
-                <w:sz w:val="24"/>
-                <w:szCs w:val="24"/>
-              </w:rPr>
-            </w:pPr>
-            <w:r>
-              <w:rPr>
-                <w:rFonts w:eastAsiaTheme="minorEastAsia"/>
-                <w:sz w:val="24"/>
-                <w:szCs w:val="24"/>
-              </w:rPr>
-              <w:t>n</w:t>
-            </w:r>
-          </w:p>
-        </w:tc>
-        <w:tc>
-          <w:tcPr>
-            <w:tcW w:w="2787" w:type="dxa"/>
-          </w:tcPr>
-          <w:p>
-            <w:pPr>
-              <w:rPr>
-                <w:rFonts w:eastAsiaTheme="minorEastAsia"/>
-                <w:sz w:val="24"/>
-                <w:szCs w:val="24"/>
-              </w:rPr>
-            </w:pPr>
-            <w:r>
-              <w:rPr>
-                <w:rFonts w:eastAsiaTheme="minorEastAsia"/>
-                <w:sz w:val="24"/>
-                <w:szCs w:val="24"/>
-              </w:rPr>
-              <w:t xml:space="preserve">time for </w:t>
-            </w:r>
-          </w:p>
-          <w:p>
-            <w:pPr>
-              <w:rPr>
-                <w:rFonts w:eastAsiaTheme="minorEastAsia"/>
-                <w:b/>
-                <w:sz w:val="24"/>
-                <w:szCs w:val="24"/>
-              </w:rPr>
-            </w:pPr>
-            <w:proofErr w:type="spellStart"/>
-            <w:r>
-              <w:rPr>
-                <w:rFonts w:eastAsiaTheme="minorEastAsia"/>
-                <w:b/>
-                <w:sz w:val="24"/>
-                <w:szCs w:val="24"/>
-              </w:rPr>
-              <w:t>Debug_MockAreaMatrix</w:t>
-            </w:r>
-            <w:proofErr w:type="spellEnd"/>
-          </w:p>
-        </w:tc>
-        <w:tc>
-          <w:tcPr>
-            <w:tcW w:w="2700" w:type="dxa"/>
-          </w:tcPr>
-          <w:p>
-            <w:pPr>
-              <w:rPr>
-                <w:rFonts w:eastAsiaTheme="minorEastAsia"/>
-                <w:sz w:val="24"/>
-                <w:szCs w:val="24"/>
-              </w:rPr>
-            </w:pPr>
-            <w:r>
-              <w:rPr>
-                <w:rFonts w:eastAsiaTheme="minorEastAsia"/>
-                <w:sz w:val="24"/>
-                <w:szCs w:val="24"/>
-              </w:rPr>
-              <w:t xml:space="preserve">time for </w:t>
-            </w:r>
-          </w:p>
-          <w:p>
-            <w:pPr>
-              <w:rPr>
-                <w:rFonts w:eastAsiaTheme="minorEastAsia"/>
-                <w:sz w:val="24"/>
-                <w:szCs w:val="24"/>
-              </w:rPr>
-            </w:pPr>
-            <w:proofErr w:type="spellStart"/>
-            <w:r>
-              <w:rPr>
-                <w:rFonts w:eastAsiaTheme="minorEastAsia"/>
-                <w:b/>
-                <w:sz w:val="24"/>
-                <w:szCs w:val="24"/>
-              </w:rPr>
-              <w:t>MatrixMatrix</w:t>
-            </w:r>
-            <w:r>
-              <w:rPr>
-                <w:rFonts w:eastAsiaTheme="minorEastAsia"/>
-                <w:b/>
-                <w:sz w:val="24"/>
-                <w:szCs w:val="24"/>
-              </w:rPr>
-              <w:t>_AAT</w:t>
-            </w:r>
-            <w:proofErr w:type="spellEnd"/>
-          </w:p>
-        </w:tc>
-        <w:tc>
-          <w:tcPr>
-            <w:tcW w:w="2700" w:type="dxa"/>
-          </w:tcPr>
-          <w:p>
-            <w:pPr>
-              <w:rPr>
-                <w:rFonts w:eastAsiaTheme="minorEastAsia"/>
-                <w:sz w:val="24"/>
-                <w:szCs w:val="24"/>
-              </w:rPr>
-            </w:pPr>
-            <w:r>
-              <w:rPr>
-                <w:rFonts w:eastAsiaTheme="minorEastAsia"/>
-                <w:sz w:val="24"/>
-                <w:szCs w:val="24"/>
-              </w:rPr>
-              <w:t>time for</w:t>
-            </w:r>
-          </w:p>
-          <w:p>
-            <w:pPr>
-              <w:rPr>
-                <w:rFonts w:eastAsiaTheme="minorEastAsia"/>
-                <w:b/>
-                <w:sz w:val="24"/>
-                <w:szCs w:val="24"/>
-              </w:rPr>
-            </w:pPr>
-            <w:proofErr w:type="spellStart"/>
-            <w:r>
-              <w:rPr>
-                <w:rFonts w:eastAsiaTheme="minorEastAsia"/>
-                <w:b/>
-                <w:sz w:val="24"/>
-                <w:szCs w:val="24"/>
-              </w:rPr>
-              <w:t>MatrixVector</w:t>
-            </w:r>
-            <w:proofErr w:type="spellEnd"/>
-          </w:p>
-        </w:tc>
-      </w:tr>
-      <w:tr>
-        <w:tc>
-          <w:tcPr>
-            <w:tcW w:w="703" w:type="dxa"/>
-          </w:tcPr>
-          <w:p>
-            <w:pPr>
-              <w:jc w:val="center"/>
-              <w:rPr>
-                <w:rFonts w:eastAsiaTheme="minorEastAsia"/>
-                <w:sz w:val="24"/>
-                <w:szCs w:val="24"/>
-              </w:rPr>
-            </w:pPr>
-            <w:r>
-              <w:rPr>
-                <w:rFonts w:eastAsiaTheme="minorEastAsia"/>
-                <w:sz w:val="24"/>
-                <w:szCs w:val="24"/>
-              </w:rPr>
-              <w:t>300</w:t>
-            </w:r>
-          </w:p>
-        </w:tc>
-        <w:tc>
-          <w:tcPr>
-            <w:tcW w:w="2787" w:type="dxa"/>
-          </w:tcPr>
-          <w:p>
-            <w:pPr>
-              <w:rPr>
-                <w:rFonts w:eastAsiaTheme="minorEastAsia"/>
-                <w:sz w:val="24"/>
-                <w:szCs w:val="24"/>
-              </w:rPr>
-            </w:pPr>
-            <w:r>
-              <w:rPr>
-                <w:rFonts w:eastAsiaTheme="minorEastAsia"/>
-                <w:sz w:val="24"/>
-                <w:szCs w:val="24"/>
-              </w:rPr>
-              <w:t>0.020</w:t>
-            </w:r>
-          </w:p>
-        </w:tc>
-        <w:tc>
-          <w:tcPr>
-            <w:tcW w:w="2700" w:type="dxa"/>
-          </w:tcPr>
-          <w:p>
-            <w:pPr>
-              <w:rPr>
-                <w:rFonts w:eastAsiaTheme="minorEastAsia"/>
-                <w:sz w:val="24"/>
-                <w:szCs w:val="24"/>
-              </w:rPr>
-            </w:pPr>
-            <w:r>
-              <w:rPr>
-                <w:rFonts w:eastAsiaTheme="minorEastAsia"/>
-                <w:sz w:val="24"/>
-                <w:szCs w:val="24"/>
-              </w:rPr>
-              <w:t>0.088</w:t>
-            </w:r>
-          </w:p>
-        </w:tc>
-        <w:tc>
-          <w:tcPr>
-            <w:tcW w:w="2700" w:type="dxa"/>
-          </w:tcPr>
-          <w:p>
-            <w:pPr>
-              <w:rPr>
-                <w:rFonts w:eastAsiaTheme="minorEastAsia"/>
-                <w:sz w:val="24"/>
-                <w:szCs w:val="24"/>
-              </w:rPr>
-            </w:pPr>
-          </w:p>
-        </w:tc>
-      </w:tr>
-      <w:tr>
-        <w:tc>
-          <w:tcPr>
-            <w:tcW w:w="703" w:type="dxa"/>
-          </w:tcPr>
-          <w:p>
-            <w:pPr>
-              <w:jc w:val="center"/>
-              <w:rPr>
-                <w:rFonts w:eastAsiaTheme="minorEastAsia"/>
-                <w:sz w:val="24"/>
-                <w:szCs w:val="24"/>
-              </w:rPr>
-            </w:pPr>
-            <w:r>
-              <w:rPr>
-                <w:rFonts w:eastAsiaTheme="minorEastAsia"/>
-                <w:sz w:val="24"/>
-                <w:szCs w:val="24"/>
-              </w:rPr>
-              <w:t>600</w:t>
-            </w:r>
-          </w:p>
-        </w:tc>
-        <w:tc>
-          <w:tcPr>
-            <w:tcW w:w="2787" w:type="dxa"/>
-          </w:tcPr>
-          <w:p>
-            <w:pPr>
-              <w:rPr>
-                <w:rFonts w:eastAsiaTheme="minorEastAsia"/>
-                <w:sz w:val="24"/>
-                <w:szCs w:val="24"/>
-              </w:rPr>
-            </w:pPr>
-            <w:r>
-              <w:rPr>
-                <w:rFonts w:eastAsiaTheme="minorEastAsia"/>
-                <w:sz w:val="24"/>
-                <w:szCs w:val="24"/>
-              </w:rPr>
-              <w:t>0.077</w:t>
-            </w:r>
-          </w:p>
-        </w:tc>
-        <w:tc>
-          <w:tcPr>
-            <w:tcW w:w="2700" w:type="dxa"/>
-          </w:tcPr>
-          <w:p>
-            <w:pPr>
-              <w:rPr>
-                <w:rFonts w:eastAsiaTheme="minorEastAsia"/>
-                <w:sz w:val="24"/>
-                <w:szCs w:val="24"/>
-              </w:rPr>
-            </w:pPr>
-            <w:r>
-              <w:rPr>
-                <w:rFonts w:eastAsiaTheme="minorEastAsia"/>
-                <w:sz w:val="24"/>
-                <w:szCs w:val="24"/>
-              </w:rPr>
-              <w:t>0.671</w:t>
-            </w:r>
-          </w:p>
-        </w:tc>
-        <w:tc>
-          <w:tcPr>
-            <w:tcW w:w="2700" w:type="dxa"/>
-          </w:tcPr>
-          <w:p>
-            <w:pPr>
-              <w:rPr>
-                <w:rFonts w:eastAsiaTheme="minorEastAsia"/>
-                <w:sz w:val="24"/>
-                <w:szCs w:val="24"/>
-              </w:rPr>
-            </w:pPr>
-          </w:p>
-        </w:tc>
-      </w:tr>
-      <w:tr>
-        <w:tc>
-          <w:tcPr>
-            <w:tcW w:w="703" w:type="dxa"/>
-          </w:tcPr>
-          <w:p>
-            <w:pPr>
-              <w:jc w:val="center"/>
-              <w:rPr>
-                <w:rFonts w:eastAsiaTheme="minorEastAsia"/>
-                <w:sz w:val="24"/>
-                <w:szCs w:val="24"/>
-              </w:rPr>
-            </w:pPr>
-            <w:r>
-              <w:rPr>
-                <w:rFonts w:eastAsiaTheme="minorEastAsia"/>
-                <w:sz w:val="24"/>
-                <w:szCs w:val="24"/>
-              </w:rPr>
-              <w:t>1200</w:t>
-            </w:r>
-          </w:p>
-        </w:tc>
-        <w:tc>
-          <w:tcPr>
-            <w:tcW w:w="2787" w:type="dxa"/>
-          </w:tcPr>
-          <w:p>
-            <w:pPr>
-              <w:rPr>
-                <w:rFonts w:eastAsiaTheme="minorEastAsia"/>
-                <w:sz w:val="24"/>
-                <w:szCs w:val="24"/>
-              </w:rPr>
-            </w:pPr>
-            <w:r>
-              <w:rPr>
-                <w:rFonts w:eastAsiaTheme="minorEastAsia"/>
-                <w:sz w:val="24"/>
-                <w:szCs w:val="24"/>
-              </w:rPr>
-              <w:t>0.281</w:t>
-            </w:r>
-          </w:p>
-        </w:tc>
-        <w:tc>
-          <w:tcPr>
-            <w:tcW w:w="2700" w:type="dxa"/>
-          </w:tcPr>
-          <w:p>
-            <w:pPr>
-              <w:rPr>
-                <w:rFonts w:eastAsiaTheme="minorEastAsia"/>
-                <w:sz w:val="24"/>
-                <w:szCs w:val="24"/>
-              </w:rPr>
-            </w:pPr>
-            <w:r>
-              <w:rPr>
-                <w:rFonts w:eastAsiaTheme="minorEastAsia"/>
-                <w:sz w:val="24"/>
-                <w:szCs w:val="24"/>
-              </w:rPr>
-              <w:t>6.436</w:t>
-            </w:r>
-          </w:p>
-        </w:tc>
-        <w:tc>
-          <w:tcPr>
-            <w:tcW w:w="2700" w:type="dxa"/>
-          </w:tcPr>
-          <w:p>
-            <w:pPr>
-              <w:rPr>
-                <w:rFonts w:eastAsiaTheme="minorEastAsia"/>
-                <w:sz w:val="24"/>
-                <w:szCs w:val="24"/>
-              </w:rPr>
-            </w:pPr>
-          </w:p>
-        </w:tc>
-      </w:tr>
-      <w:tr>
-        <w:tc>
-          <w:tcPr>
-            <w:tcW w:w="703" w:type="dxa"/>
-          </w:tcPr>
-          <w:p>
-            <w:pPr>
-              <w:jc w:val="center"/>
-              <w:rPr>
-                <w:rFonts w:eastAsiaTheme="minorEastAsia"/>
-                <w:sz w:val="24"/>
-                <w:szCs w:val="24"/>
-              </w:rPr>
-            </w:pPr>
-            <w:r>
-              <w:rPr>
-                <w:rFonts w:eastAsiaTheme="minorEastAsia"/>
-                <w:sz w:val="24"/>
-                <w:szCs w:val="24"/>
-              </w:rPr>
-              <w:t>2400</w:t>
-            </w:r>
-          </w:p>
-        </w:tc>
-        <w:tc>
-          <w:tcPr>
-            <w:tcW w:w="2787" w:type="dxa"/>
-          </w:tcPr>
-          <w:p>
-            <w:pPr>
-              <w:rPr>
-                <w:rFonts w:eastAsiaTheme="minorEastAsia"/>
-                <w:sz w:val="24"/>
-                <w:szCs w:val="24"/>
-              </w:rPr>
-            </w:pPr>
-            <w:r>
-              <w:rPr>
-                <w:rFonts w:eastAsiaTheme="minorEastAsia"/>
-                <w:sz w:val="24"/>
-                <w:szCs w:val="24"/>
-              </w:rPr>
-              <w:t>1.041</w:t>
-            </w:r>
-          </w:p>
-        </w:tc>
-        <w:tc>
-          <w:tcPr>
-            <w:tcW w:w="2700" w:type="dxa"/>
-          </w:tcPr>
-          <w:p>
-            <w:pPr>
-              <w:rPr>
-                <w:rFonts w:eastAsiaTheme="minorEastAsia"/>
-                <w:sz w:val="24"/>
-                <w:szCs w:val="24"/>
-              </w:rPr>
-            </w:pPr>
-            <w:r>
-              <w:rPr>
-                <w:rFonts w:eastAsiaTheme="minorEastAsia"/>
-                <w:sz w:val="24"/>
-                <w:szCs w:val="24"/>
-              </w:rPr>
-              <w:t>44.035</w:t>
-            </w:r>
-          </w:p>
-        </w:tc>
-        <w:tc>
-          <w:tcPr>
-            <w:tcW w:w="2700" w:type="dxa"/>
-          </w:tcPr>
-          <w:p>
-            <w:pPr>
-              <w:rPr>
-                <w:rFonts w:eastAsiaTheme="minorEastAsia"/>
-                <w:sz w:val="24"/>
-                <w:szCs w:val="24"/>
-              </w:rPr>
-            </w:pPr>
-          </w:p>
-        </w:tc>
-      </w:tr>
-    </w:tbl>
-    <w:p>
-      <w:pPr>
-        <w:rPr>
-          <w:rFonts w:eastAsiaTheme="minorEastAsia"/>
-          <w:sz w:val="24"/>
-          <w:szCs w:val="24"/>
-        </w:rPr>
-      </w:pPr>
-    </w:p>
-    <w:p>
-      <w:pPr>
-        <w:rPr>
-          <w:sz w:val="24"/>
-          <w:szCs w:val="24"/>
-        </w:rPr>
-      </w:pPr>
+          <w:sz w:val="24"/>
+          <w:szCs w:val="24"/>
+        </w:rPr>
+      </w:pPr>
+      <w:r>
+        <w:rPr>
+          <w:sz w:val="24"/>
+          <w:szCs w:val="24"/>
+        </w:rPr>
+        <w:t xml:space="preserve">Time tests with </w:t>
+      </w:r>
+      <w:proofErr w:type="spellStart"/>
+      <w:r>
+        <w:rPr>
+          <w:b/>
+          <w:sz w:val="24"/>
+          <w:szCs w:val="24"/>
+        </w:rPr>
+        <w:t>MatrixVector</w:t>
+      </w:r>
+      <w:proofErr w:type="spellEnd"/>
+      <w:r>
+        <w:rPr>
+          <w:sz w:val="24"/>
+          <w:szCs w:val="24"/>
+        </w:rPr>
+        <w:t xml:space="preserve"> added into the trial show times which are in the same range as the times we get without </w:t>
+      </w:r>
+      <w:proofErr w:type="spellStart"/>
+      <w:r>
+        <w:rPr>
+          <w:b/>
+          <w:sz w:val="24"/>
+          <w:szCs w:val="24"/>
+        </w:rPr>
+        <w:t>MatrixVector</w:t>
+      </w:r>
+      <w:proofErr w:type="spellEnd"/>
+      <w:r>
+        <w:rPr>
+          <w:sz w:val="24"/>
+          <w:szCs w:val="24"/>
+        </w:rPr>
+        <w:t xml:space="preserve">,  The time for </w:t>
+      </w:r>
+      <w:proofErr w:type="spellStart"/>
+      <w:r>
+        <w:rPr>
+          <w:b/>
+          <w:sz w:val="24"/>
+          <w:szCs w:val="24"/>
+        </w:rPr>
+        <w:t>MatrixMatrix</w:t>
+      </w:r>
+      <w:proofErr w:type="spellEnd"/>
+      <w:r>
+        <w:rPr>
+          <w:sz w:val="24"/>
+          <w:szCs w:val="24"/>
+        </w:rPr>
+        <w:t xml:space="preserve"> so dominates the total time that the variation in time between trials makes it impossible to see the time used by </w:t>
+      </w:r>
+      <w:proofErr w:type="spellStart"/>
+      <w:r>
+        <w:rPr>
+          <w:b/>
+          <w:sz w:val="24"/>
+          <w:szCs w:val="24"/>
+        </w:rPr>
+        <w:t>MatrixVector</w:t>
+      </w:r>
+      <w:proofErr w:type="spellEnd"/>
+      <w:r>
+        <w:rPr>
+          <w:sz w:val="24"/>
+          <w:szCs w:val="24"/>
+        </w:rPr>
+        <w:t xml:space="preserve"> just by looking at time overall.</w:t>
+      </w:r>
+    </w:p>
+    <w:p>
+      <w:pPr>
+        <w:rPr>
+          <w:sz w:val="24"/>
+          <w:szCs w:val="24"/>
+        </w:rPr>
+      </w:pPr>
+    </w:p>
+    <w:p>
+      <w:pPr>
+        <w:rPr>
+          <w:sz w:val="24"/>
+          <w:szCs w:val="24"/>
+        </w:rPr>
+      </w:pPr>
+      <w:r>
+        <w:rPr>
+          <w:sz w:val="24"/>
+          <w:szCs w:val="24"/>
+        </w:rPr>
+        <w:t xml:space="preserve">I will make a minor change to </w:t>
+      </w:r>
+      <w:proofErr w:type="spellStart"/>
+      <w:r>
+        <w:rPr>
+          <w:b/>
+          <w:sz w:val="24"/>
+          <w:szCs w:val="24"/>
+        </w:rPr>
+        <w:t>MatrixVector</w:t>
+      </w:r>
+      <w:proofErr w:type="spellEnd"/>
+      <w:r>
+        <w:rPr>
+          <w:sz w:val="24"/>
+          <w:szCs w:val="24"/>
+        </w:rPr>
+        <w:t xml:space="preserve">, but the real issue remains </w:t>
+      </w:r>
+      <w:proofErr w:type="spellStart"/>
+      <w:r>
+        <w:rPr>
+          <w:b/>
+          <w:sz w:val="24"/>
+          <w:szCs w:val="24"/>
+        </w:rPr>
+        <w:t>MatrixMatrix</w:t>
+      </w:r>
+      <w:proofErr w:type="spellEnd"/>
+      <w:r>
+        <w:rPr>
+          <w:sz w:val="24"/>
+          <w:szCs w:val="24"/>
+        </w:rPr>
+        <w:t xml:space="preserve">. </w:t>
+      </w:r>
     </w:p>
     <w:sectPr>
       <w:pgSz w:w="12240" w:h="15840"/>

</xml_diff>

<commit_message>
EndoTestBranch: work in threaded MatrixMatrix
</commit_message>
<xml_diff>
--- a/EndoVantage/Code Test/EndoVantage Challenge Notes.docx
+++ b/EndoVantage/Code Test/EndoVantage Challenge Notes.docx
@@ -3765,6 +3765,14 @@
               </w:rPr>
               <w:t>82.800</w:t>
             </w:r>
+            <w:r>
+              <w:rPr>
+                <w:rFonts w:eastAsiaTheme="minorEastAsia"/>
+                <w:sz w:val="24"/>
+                <w:szCs w:val="24"/>
+              </w:rPr>
+              <w:t xml:space="preserve"> (one trial only)</w:t>
+            </w:r>
           </w:p>
         </w:tc>
         <w:tc>
@@ -6890,8 +6898,6 @@
           <w:szCs w:val="24"/>
         </w:rPr>
       </w:pPr>
-      <w:bookmarkStart w:id="0" w:name="_GoBack"/>
-      <w:bookmarkEnd w:id="0"/>
     </w:p>
     <w:p>
       <w:pPr>
@@ -7032,6 +7038,1332 @@
         </w:rPr>
         <w:t xml:space="preserve">. </w:t>
       </w:r>
+    </w:p>
+    <w:p>
+      <w:pPr>
+        <w:rPr>
+          <w:sz w:val="24"/>
+          <w:szCs w:val="24"/>
+        </w:rPr>
+      </w:pPr>
+    </w:p>
+    <w:p>
+      <w:pPr>
+        <w:rPr>
+          <w:sz w:val="24"/>
+          <w:szCs w:val="24"/>
+        </w:rPr>
+      </w:pPr>
+      <w:r>
+        <w:rPr>
+          <w:sz w:val="24"/>
+          <w:szCs w:val="24"/>
+        </w:rPr>
+        <w:t>= = = = = = = = = = = = = = = = = = = = = = = = = = = = = = = = = = = = = = = = = = = = = = = = = = = = = = = = = = = = = =</w:t>
+      </w:r>
+    </w:p>
+    <w:p>
+      <w:pPr>
+        <w:rPr>
+          <w:b/>
+          <w:sz w:val="24"/>
+          <w:szCs w:val="24"/>
+        </w:rPr>
+      </w:pPr>
+      <w:r>
+        <w:rPr>
+          <w:sz w:val="24"/>
+          <w:szCs w:val="24"/>
+        </w:rPr>
+        <w:t xml:space="preserve">procedure </w:t>
+      </w:r>
+      <w:proofErr w:type="spellStart"/>
+      <w:r>
+        <w:rPr>
+          <w:b/>
+          <w:sz w:val="24"/>
+          <w:szCs w:val="24"/>
+        </w:rPr>
+        <w:t>Matrix</w:t>
+      </w:r>
+      <w:r>
+        <w:rPr>
+          <w:b/>
+          <w:sz w:val="24"/>
+          <w:szCs w:val="24"/>
+        </w:rPr>
+        <w:t>Matrix_AAT</w:t>
+      </w:r>
+      <w:proofErr w:type="spellEnd"/>
+    </w:p>
+    <w:p>
+      <w:pPr>
+        <w:rPr>
+          <w:sz w:val="24"/>
+          <w:szCs w:val="24"/>
+        </w:rPr>
+      </w:pPr>
+    </w:p>
+    <w:p>
+      <w:pPr>
+        <w:rPr>
+          <w:rFonts w:eastAsiaTheme="minorEastAsia"/>
+          <w:sz w:val="24"/>
+          <w:szCs w:val="24"/>
+        </w:rPr>
+      </w:pPr>
+      <w:r>
+        <w:rPr>
+          <w:sz w:val="24"/>
+          <w:szCs w:val="24"/>
+        </w:rPr>
+        <w:t xml:space="preserve">The procedure is behaving in the mocked tests in an </w:t>
+      </w:r>
+      <m:oMath>
+        <m:r>
+          <w:rPr>
+            <w:rFonts w:ascii="Cambria Math" w:hAnsi="Cambria Math"/>
+            <w:sz w:val="24"/>
+            <w:szCs w:val="24"/>
+          </w:rPr>
+          <m:t>O</m:t>
+        </m:r>
+        <m:d>
+          <m:dPr>
+            <m:ctrlPr>
+              <w:rPr>
+                <w:rFonts w:ascii="Cambria Math" w:hAnsi="Cambria Math"/>
+                <w:i/>
+                <w:sz w:val="24"/>
+                <w:szCs w:val="24"/>
+              </w:rPr>
+            </m:ctrlPr>
+          </m:dPr>
+          <m:e>
+            <m:sSup>
+              <m:sSupPr>
+                <m:ctrlPr>
+                  <w:rPr>
+                    <w:rFonts w:ascii="Cambria Math" w:hAnsi="Cambria Math"/>
+                    <w:i/>
+                    <w:sz w:val="24"/>
+                    <w:szCs w:val="24"/>
+                  </w:rPr>
+                </m:ctrlPr>
+              </m:sSupPr>
+              <m:e>
+                <m:r>
+                  <w:rPr>
+                    <w:rFonts w:ascii="Cambria Math" w:hAnsi="Cambria Math"/>
+                    <w:sz w:val="24"/>
+                    <w:szCs w:val="24"/>
+                  </w:rPr>
+                  <m:t>n</m:t>
+                </m:r>
+              </m:e>
+              <m:sup>
+                <m:r>
+                  <w:rPr>
+                    <w:rFonts w:ascii="Cambria Math" w:hAnsi="Cambria Math"/>
+                    <w:sz w:val="24"/>
+                    <w:szCs w:val="24"/>
+                  </w:rPr>
+                  <m:t>3</m:t>
+                </m:r>
+              </m:sup>
+            </m:sSup>
+          </m:e>
+        </m:d>
+      </m:oMath>
+      <w:r>
+        <w:rPr>
+          <w:rFonts w:eastAsiaTheme="minorEastAsia"/>
+          <w:sz w:val="24"/>
+          <w:szCs w:val="24"/>
+        </w:rPr>
+        <w:t xml:space="preserve"> way.</w:t>
+      </w:r>
+    </w:p>
+    <w:p>
+      <w:pPr>
+        <w:rPr>
+          <w:rFonts w:eastAsiaTheme="minorEastAsia"/>
+          <w:sz w:val="24"/>
+          <w:szCs w:val="24"/>
+        </w:rPr>
+      </w:pPr>
+      <w:r>
+        <w:rPr>
+          <w:rFonts w:eastAsiaTheme="minorEastAsia"/>
+          <w:sz w:val="24"/>
+          <w:szCs w:val="24"/>
+        </w:rPr>
+        <w:t>This is usual for a general matrix-matrix multiplication.</w:t>
+      </w:r>
+    </w:p>
+    <w:p>
+      <w:pPr>
+        <w:rPr>
+          <w:rFonts w:eastAsiaTheme="minorEastAsia"/>
+          <w:sz w:val="24"/>
+          <w:szCs w:val="24"/>
+        </w:rPr>
+      </w:pPr>
+    </w:p>
+    <w:p>
+      <w:pPr>
+        <w:rPr>
+          <w:rFonts w:eastAsiaTheme="minorEastAsia"/>
+          <w:sz w:val="24"/>
+          <w:szCs w:val="24"/>
+        </w:rPr>
+      </w:pPr>
+      <w:r>
+        <w:rPr>
+          <w:rFonts w:eastAsiaTheme="minorEastAsia"/>
+          <w:sz w:val="24"/>
+          <w:szCs w:val="24"/>
+        </w:rPr>
+        <w:t xml:space="preserve">(1)  </w:t>
+      </w:r>
+      <w:r>
+        <w:rPr>
+          <w:rFonts w:eastAsiaTheme="minorEastAsia"/>
+          <w:sz w:val="24"/>
+          <w:szCs w:val="24"/>
+        </w:rPr>
+        <w:t xml:space="preserve">I am wondering if there is some sort of pattern (beyond symmetry) when we do </w:t>
+      </w:r>
+      <m:oMath>
+        <m:r>
+          <w:rPr>
+            <w:rFonts w:ascii="Cambria Math" w:eastAsiaTheme="minorEastAsia" w:hAnsi="Cambria Math"/>
+            <w:sz w:val="24"/>
+            <w:szCs w:val="24"/>
+          </w:rPr>
+          <m:t>A</m:t>
+        </m:r>
+        <m:sSup>
+          <m:sSupPr>
+            <m:ctrlPr>
+              <w:rPr>
+                <w:rFonts w:ascii="Cambria Math" w:eastAsiaTheme="minorEastAsia" w:hAnsi="Cambria Math"/>
+                <w:i/>
+                <w:sz w:val="24"/>
+                <w:szCs w:val="24"/>
+              </w:rPr>
+            </m:ctrlPr>
+          </m:sSupPr>
+          <m:e>
+            <m:r>
+              <w:rPr>
+                <w:rFonts w:ascii="Cambria Math" w:eastAsiaTheme="minorEastAsia" w:hAnsi="Cambria Math"/>
+                <w:sz w:val="24"/>
+                <w:szCs w:val="24"/>
+              </w:rPr>
+              <m:t>A</m:t>
+            </m:r>
+          </m:e>
+          <m:sup>
+            <m:r>
+              <w:rPr>
+                <w:rFonts w:ascii="Cambria Math" w:eastAsiaTheme="minorEastAsia" w:hAnsi="Cambria Math"/>
+                <w:sz w:val="24"/>
+                <w:szCs w:val="24"/>
+              </w:rPr>
+              <m:t>T</m:t>
+            </m:r>
+          </m:sup>
+        </m:sSup>
+      </m:oMath>
+      <w:r>
+        <w:rPr>
+          <w:rFonts w:eastAsiaTheme="minorEastAsia"/>
+          <w:sz w:val="24"/>
+          <w:szCs w:val="24"/>
+        </w:rPr>
+        <w:t xml:space="preserve"> which might be useful ... I have never heard that there was, but it </w:t>
+      </w:r>
+      <w:r>
+        <w:rPr>
+          <w:rFonts w:eastAsiaTheme="minorEastAsia"/>
+          <w:sz w:val="24"/>
+          <w:szCs w:val="24"/>
+        </w:rPr>
+        <w:t>is not something I have ever really thought about.</w:t>
+      </w:r>
+      <w:r>
+        <w:rPr>
+          <w:rFonts w:eastAsiaTheme="minorEastAsia"/>
+          <w:sz w:val="24"/>
+          <w:szCs w:val="24"/>
+        </w:rPr>
+        <w:t xml:space="preserve"> </w:t>
+      </w:r>
+      <w:r>
+        <w:rPr>
+          <w:rFonts w:eastAsiaTheme="minorEastAsia"/>
+          <w:sz w:val="24"/>
+          <w:szCs w:val="24"/>
+        </w:rPr>
+        <w:t xml:space="preserve">  </w:t>
+      </w:r>
+    </w:p>
+    <w:p>
+      <w:pPr>
+        <w:rPr>
+          <w:rFonts w:eastAsiaTheme="minorEastAsia"/>
+          <w:sz w:val="24"/>
+          <w:szCs w:val="24"/>
+        </w:rPr>
+      </w:pPr>
+    </w:p>
+    <w:p>
+      <w:pPr>
+        <w:rPr>
+          <w:rFonts w:eastAsiaTheme="minorEastAsia"/>
+          <w:sz w:val="24"/>
+          <w:szCs w:val="24"/>
+        </w:rPr>
+      </w:pPr>
+      <w:r>
+        <w:rPr>
+          <w:rFonts w:eastAsiaTheme="minorEastAsia"/>
+          <w:sz w:val="24"/>
+          <w:szCs w:val="24"/>
+        </w:rPr>
+        <w:t xml:space="preserve">(2)  Matrix-matrix multiplication is used as an example in the documentation of the </w:t>
+      </w:r>
+      <w:proofErr w:type="spellStart"/>
+      <w:r>
+        <w:rPr>
+          <w:rFonts w:eastAsiaTheme="minorEastAsia"/>
+          <w:sz w:val="24"/>
+          <w:szCs w:val="24"/>
+        </w:rPr>
+        <w:t>parallel_for</w:t>
+      </w:r>
+      <w:proofErr w:type="spellEnd"/>
+      <w:r>
+        <w:rPr>
+          <w:rFonts w:eastAsiaTheme="minorEastAsia"/>
+          <w:sz w:val="24"/>
+          <w:szCs w:val="24"/>
+        </w:rPr>
+        <w:t xml:space="preserve"> loop.  </w:t>
+      </w:r>
+    </w:p>
+    <w:p>
+      <w:pPr>
+        <w:rPr>
+          <w:rFonts w:eastAsiaTheme="minorEastAsia"/>
+          <w:sz w:val="24"/>
+          <w:szCs w:val="24"/>
+        </w:rPr>
+      </w:pPr>
+    </w:p>
+    <w:p>
+      <w:hyperlink r:id="rId5" w:anchor="matrix-and-stopwatch-example" w:history="1">
+        <w:r>
+          <w:rPr>
+            <w:rStyle w:val="Hyperlink"/>
+          </w:rPr>
+          <w:t>https://docs.microsoft.com/en-us/dotnet/stand</w:t>
+        </w:r>
+        <w:r>
+          <w:rPr>
+            <w:rStyle w:val="Hyperlink"/>
+          </w:rPr>
+          <w:t>a</w:t>
+        </w:r>
+        <w:r>
+          <w:rPr>
+            <w:rStyle w:val="Hyperlink"/>
+          </w:rPr>
+          <w:t>rd/parallel-programming/how-to-write-a-simple-parallel-for-loop#matrix-and-stopwatch-example</w:t>
+        </w:r>
+      </w:hyperlink>
+    </w:p>
+    <w:p>
+      <w:pPr>
+        <w:rPr>
+          <w:rFonts w:eastAsiaTheme="minorEastAsia"/>
+          <w:sz w:val="24"/>
+          <w:szCs w:val="24"/>
+        </w:rPr>
+      </w:pPr>
+    </w:p>
+    <w:p>
+      <w:pPr>
+        <w:rPr>
+          <w:sz w:val="24"/>
+          <w:szCs w:val="24"/>
+        </w:rPr>
+      </w:pPr>
+      <w:r>
+        <w:rPr>
+          <w:rFonts w:eastAsiaTheme="minorEastAsia"/>
+          <w:sz w:val="24"/>
+          <w:szCs w:val="24"/>
+        </w:rPr>
+        <w:t>Unfortunately it appears that this is strictly C#, at least as far as I can find.</w:t>
+      </w:r>
+    </w:p>
+    <w:p>
+      <w:pPr>
+        <w:rPr>
+          <w:sz w:val="24"/>
+          <w:szCs w:val="24"/>
+        </w:rPr>
+      </w:pPr>
+    </w:p>
+    <w:p>
+      <w:pPr>
+        <w:rPr>
+          <w:sz w:val="24"/>
+          <w:szCs w:val="24"/>
+        </w:rPr>
+      </w:pPr>
+      <w:r>
+        <w:rPr>
+          <w:sz w:val="24"/>
+          <w:szCs w:val="24"/>
+        </w:rPr>
+        <w:t>I also referred to</w:t>
+      </w:r>
+    </w:p>
+    <w:p>
+      <w:pPr>
+        <w:rPr>
+          <w:sz w:val="24"/>
+          <w:szCs w:val="24"/>
+        </w:rPr>
+      </w:pPr>
+      <w:hyperlink r:id="rId6" w:history="1">
+        <w:r>
+          <w:rPr>
+            <w:rStyle w:val="Hyperlink"/>
+          </w:rPr>
+          <w:t>http://www.alecjacobson.com/weblog/?p=4544</w:t>
+        </w:r>
+      </w:hyperlink>
+    </w:p>
+    <w:p>
+      <w:pPr>
+        <w:rPr>
+          <w:sz w:val="24"/>
+          <w:szCs w:val="24"/>
+        </w:rPr>
+      </w:pPr>
+    </w:p>
+    <w:p>
+      <w:pPr>
+        <w:rPr>
+          <w:sz w:val="24"/>
+          <w:szCs w:val="24"/>
+        </w:rPr>
+      </w:pPr>
+      <w:r>
+        <w:rPr>
+          <w:sz w:val="24"/>
+          <w:szCs w:val="24"/>
+        </w:rPr>
+        <w:t>= = = = = = = = = = = = = = = = = = = = = = = = = = = = = = = = = = = = = = = = = = = = = = = = = = = = = = = = = = = = = =</w:t>
+      </w:r>
+    </w:p>
+    <w:p>
+      <w:pPr>
+        <w:rPr>
+          <w:b/>
+          <w:sz w:val="24"/>
+          <w:szCs w:val="24"/>
+        </w:rPr>
+      </w:pPr>
+      <w:r>
+        <w:rPr>
+          <w:sz w:val="24"/>
+          <w:szCs w:val="24"/>
+        </w:rPr>
+        <w:t xml:space="preserve">procedure </w:t>
+      </w:r>
+      <w:proofErr w:type="spellStart"/>
+      <w:r>
+        <w:rPr>
+          <w:b/>
+          <w:sz w:val="24"/>
+          <w:szCs w:val="24"/>
+        </w:rPr>
+        <w:t>Matrix</w:t>
+      </w:r>
+      <w:r>
+        <w:rPr>
+          <w:b/>
+          <w:sz w:val="24"/>
+          <w:szCs w:val="24"/>
+        </w:rPr>
+        <w:t>Matrix_AAT</w:t>
+      </w:r>
+      <w:r>
+        <w:rPr>
+          <w:b/>
+          <w:sz w:val="24"/>
+          <w:szCs w:val="24"/>
+        </w:rPr>
+        <w:t>_Parallel</w:t>
+      </w:r>
+      <w:proofErr w:type="spellEnd"/>
+    </w:p>
+    <w:p>
+      <w:pPr>
+        <w:rPr>
+          <w:sz w:val="24"/>
+          <w:szCs w:val="24"/>
+        </w:rPr>
+      </w:pPr>
+      <w:r>
+        <w:rPr>
+          <w:sz w:val="24"/>
+          <w:szCs w:val="24"/>
+        </w:rPr>
+        <w:t>When I run the program from VS in Release mode</w:t>
+      </w:r>
+      <w:r>
+        <w:rPr>
+          <w:sz w:val="24"/>
+          <w:szCs w:val="24"/>
+        </w:rPr>
+        <w:t xml:space="preserve"> with </w:t>
+      </w:r>
+      <w:proofErr w:type="spellStart"/>
+      <w:r>
+        <w:rPr>
+          <w:b/>
+          <w:sz w:val="24"/>
+          <w:szCs w:val="24"/>
+        </w:rPr>
+        <w:t>MatrixMatrix_AAT</w:t>
+      </w:r>
+      <w:proofErr w:type="spellEnd"/>
+      <w:r>
+        <w:rPr>
+          <w:sz w:val="24"/>
+          <w:szCs w:val="24"/>
+        </w:rPr>
+        <w:t xml:space="preserve">, the </w:t>
+      </w:r>
+      <w:proofErr w:type="spellStart"/>
+      <w:r>
+        <w:rPr>
+          <w:sz w:val="24"/>
+          <w:szCs w:val="24"/>
+        </w:rPr>
+        <w:t>TaskManager</w:t>
+      </w:r>
+      <w:proofErr w:type="spellEnd"/>
+      <w:r>
+        <w:rPr>
+          <w:sz w:val="24"/>
+          <w:szCs w:val="24"/>
+        </w:rPr>
+        <w:t xml:space="preserve"> shows that the task is using about 33% of the CPU.</w:t>
+      </w:r>
+    </w:p>
+    <w:p>
+      <w:pPr>
+        <w:rPr>
+          <w:sz w:val="24"/>
+          <w:szCs w:val="24"/>
+        </w:rPr>
+      </w:pPr>
+    </w:p>
+    <w:p>
+      <w:pPr>
+        <w:rPr>
+          <w:sz w:val="24"/>
+          <w:szCs w:val="24"/>
+        </w:rPr>
+      </w:pPr>
+      <w:r>
+        <w:rPr>
+          <w:sz w:val="24"/>
+          <w:szCs w:val="24"/>
+        </w:rPr>
+        <w:t>With the threaded version, CPU peaked to about 95%, and seemed to average around 85%.  At times, disk and memory use were quite high.</w:t>
+      </w:r>
+    </w:p>
+    <w:p>
+      <w:pPr>
+        <w:rPr>
+          <w:sz w:val="24"/>
+          <w:szCs w:val="24"/>
+        </w:rPr>
+      </w:pPr>
+    </w:p>
+    <w:p>
+      <w:pPr>
+        <w:rPr>
+          <w:rFonts w:eastAsiaTheme="minorEastAsia"/>
+          <w:sz w:val="24"/>
+          <w:szCs w:val="24"/>
+        </w:rPr>
+      </w:pPr>
+      <w:r>
+        <w:rPr>
+          <w:rFonts w:eastAsiaTheme="minorEastAsia"/>
+          <w:sz w:val="24"/>
+          <w:szCs w:val="24"/>
+        </w:rPr>
+        <w:t>Time test – average of 3 trials</w:t>
+      </w:r>
+    </w:p>
+    <w:tbl>
+      <w:tblPr>
+        <w:tblStyle w:val="TableGrid"/>
+        <w:tblW w:w="0" w:type="auto"/>
+        <w:tblLook w:val="04A0" w:firstRow="1" w:lastRow="0" w:firstColumn="1" w:lastColumn="0" w:noHBand="0" w:noVBand="1"/>
+      </w:tblPr>
+      <w:tblGrid>
+        <w:gridCol w:w="703"/>
+        <w:gridCol w:w="2787"/>
+        <w:gridCol w:w="2700"/>
+        <w:gridCol w:w="2945"/>
+      </w:tblGrid>
+      <w:tr>
+        <w:tc>
+          <w:tcPr>
+            <w:tcW w:w="703" w:type="dxa"/>
+          </w:tcPr>
+          <w:p>
+            <w:pPr>
+              <w:jc w:val="center"/>
+              <w:rPr>
+                <w:rFonts w:eastAsiaTheme="minorEastAsia"/>
+                <w:sz w:val="24"/>
+                <w:szCs w:val="24"/>
+              </w:rPr>
+            </w:pPr>
+            <w:r>
+              <w:rPr>
+                <w:rFonts w:eastAsiaTheme="minorEastAsia"/>
+                <w:sz w:val="24"/>
+                <w:szCs w:val="24"/>
+              </w:rPr>
+              <w:t>n</w:t>
+            </w:r>
+          </w:p>
+        </w:tc>
+        <w:tc>
+          <w:tcPr>
+            <w:tcW w:w="2787" w:type="dxa"/>
+          </w:tcPr>
+          <w:p>
+            <w:pPr>
+              <w:rPr>
+                <w:rFonts w:eastAsiaTheme="minorEastAsia"/>
+                <w:sz w:val="24"/>
+                <w:szCs w:val="24"/>
+              </w:rPr>
+            </w:pPr>
+            <w:r>
+              <w:rPr>
+                <w:rFonts w:eastAsiaTheme="minorEastAsia"/>
+                <w:sz w:val="24"/>
+                <w:szCs w:val="24"/>
+              </w:rPr>
+              <w:t xml:space="preserve">time for </w:t>
+            </w:r>
+          </w:p>
+          <w:p>
+            <w:pPr>
+              <w:rPr>
+                <w:rFonts w:eastAsiaTheme="minorEastAsia"/>
+                <w:b/>
+                <w:sz w:val="24"/>
+                <w:szCs w:val="24"/>
+              </w:rPr>
+            </w:pPr>
+            <w:proofErr w:type="spellStart"/>
+            <w:r>
+              <w:rPr>
+                <w:rFonts w:eastAsiaTheme="minorEastAsia"/>
+                <w:b/>
+                <w:sz w:val="24"/>
+                <w:szCs w:val="24"/>
+              </w:rPr>
+              <w:t>Debug_MockAreaMatrix</w:t>
+            </w:r>
+            <w:proofErr w:type="spellEnd"/>
+          </w:p>
+        </w:tc>
+        <w:tc>
+          <w:tcPr>
+            <w:tcW w:w="2700" w:type="dxa"/>
+          </w:tcPr>
+          <w:p>
+            <w:pPr>
+              <w:rPr>
+                <w:rFonts w:eastAsiaTheme="minorEastAsia"/>
+                <w:sz w:val="24"/>
+                <w:szCs w:val="24"/>
+              </w:rPr>
+            </w:pPr>
+            <w:r>
+              <w:rPr>
+                <w:rFonts w:eastAsiaTheme="minorEastAsia"/>
+                <w:sz w:val="24"/>
+                <w:szCs w:val="24"/>
+              </w:rPr>
+              <w:t xml:space="preserve">time for </w:t>
+            </w:r>
+          </w:p>
+          <w:p>
+            <w:pPr>
+              <w:rPr>
+                <w:rFonts w:eastAsiaTheme="minorEastAsia"/>
+                <w:sz w:val="24"/>
+                <w:szCs w:val="24"/>
+              </w:rPr>
+            </w:pPr>
+            <w:proofErr w:type="spellStart"/>
+            <w:r>
+              <w:rPr>
+                <w:rFonts w:eastAsiaTheme="minorEastAsia"/>
+                <w:b/>
+                <w:sz w:val="24"/>
+                <w:szCs w:val="24"/>
+              </w:rPr>
+              <w:t>MatrixMatrix</w:t>
+            </w:r>
+            <w:r>
+              <w:rPr>
+                <w:rFonts w:eastAsiaTheme="minorEastAsia"/>
+                <w:b/>
+                <w:sz w:val="24"/>
+                <w:szCs w:val="24"/>
+              </w:rPr>
+              <w:t>_AAT</w:t>
+            </w:r>
+            <w:proofErr w:type="spellEnd"/>
+          </w:p>
+        </w:tc>
+        <w:tc>
+          <w:tcPr>
+            <w:tcW w:w="2700" w:type="dxa"/>
+          </w:tcPr>
+          <w:p>
+            <w:pPr>
+              <w:rPr>
+                <w:rFonts w:eastAsiaTheme="minorEastAsia"/>
+                <w:sz w:val="24"/>
+                <w:szCs w:val="24"/>
+              </w:rPr>
+            </w:pPr>
+            <w:r>
+              <w:rPr>
+                <w:rFonts w:eastAsiaTheme="minorEastAsia"/>
+                <w:sz w:val="24"/>
+                <w:szCs w:val="24"/>
+              </w:rPr>
+              <w:t xml:space="preserve">time for </w:t>
+            </w:r>
+          </w:p>
+          <w:p>
+            <w:pPr>
+              <w:rPr>
+                <w:rFonts w:eastAsiaTheme="minorEastAsia"/>
+                <w:sz w:val="24"/>
+                <w:szCs w:val="24"/>
+              </w:rPr>
+            </w:pPr>
+            <w:proofErr w:type="spellStart"/>
+            <w:r>
+              <w:rPr>
+                <w:rFonts w:eastAsiaTheme="minorEastAsia"/>
+                <w:b/>
+                <w:sz w:val="24"/>
+                <w:szCs w:val="24"/>
+              </w:rPr>
+              <w:t>MatrixMatrix</w:t>
+            </w:r>
+            <w:r>
+              <w:rPr>
+                <w:rFonts w:eastAsiaTheme="minorEastAsia"/>
+                <w:b/>
+                <w:sz w:val="24"/>
+                <w:szCs w:val="24"/>
+              </w:rPr>
+              <w:t>_AAT</w:t>
+            </w:r>
+            <w:r>
+              <w:rPr>
+                <w:rFonts w:eastAsiaTheme="minorEastAsia"/>
+                <w:b/>
+                <w:sz w:val="24"/>
+                <w:szCs w:val="24"/>
+              </w:rPr>
+              <w:t>_Parallel</w:t>
+            </w:r>
+            <w:proofErr w:type="spellEnd"/>
+          </w:p>
+        </w:tc>
+      </w:tr>
+      <w:tr>
+        <w:tc>
+          <w:tcPr>
+            <w:tcW w:w="703" w:type="dxa"/>
+          </w:tcPr>
+          <w:p>
+            <w:pPr>
+              <w:jc w:val="center"/>
+              <w:rPr>
+                <w:rFonts w:eastAsiaTheme="minorEastAsia"/>
+                <w:sz w:val="24"/>
+                <w:szCs w:val="24"/>
+              </w:rPr>
+            </w:pPr>
+            <w:r>
+              <w:rPr>
+                <w:rFonts w:eastAsiaTheme="minorEastAsia"/>
+                <w:sz w:val="24"/>
+                <w:szCs w:val="24"/>
+              </w:rPr>
+              <w:t>300</w:t>
+            </w:r>
+          </w:p>
+        </w:tc>
+        <w:tc>
+          <w:tcPr>
+            <w:tcW w:w="2787" w:type="dxa"/>
+          </w:tcPr>
+          <w:p>
+            <w:pPr>
+              <w:rPr>
+                <w:rFonts w:eastAsiaTheme="minorEastAsia"/>
+                <w:sz w:val="24"/>
+                <w:szCs w:val="24"/>
+              </w:rPr>
+            </w:pPr>
+            <w:r>
+              <w:rPr>
+                <w:rFonts w:eastAsiaTheme="minorEastAsia"/>
+                <w:sz w:val="24"/>
+                <w:szCs w:val="24"/>
+              </w:rPr>
+              <w:t>0.020</w:t>
+            </w:r>
+          </w:p>
+        </w:tc>
+        <w:tc>
+          <w:tcPr>
+            <w:tcW w:w="2700" w:type="dxa"/>
+          </w:tcPr>
+          <w:p>
+            <w:pPr>
+              <w:rPr>
+                <w:rFonts w:eastAsiaTheme="minorEastAsia"/>
+                <w:sz w:val="24"/>
+                <w:szCs w:val="24"/>
+              </w:rPr>
+            </w:pPr>
+            <w:r>
+              <w:rPr>
+                <w:rFonts w:eastAsiaTheme="minorEastAsia"/>
+                <w:sz w:val="24"/>
+                <w:szCs w:val="24"/>
+              </w:rPr>
+              <w:t>0.088</w:t>
+            </w:r>
+          </w:p>
+        </w:tc>
+        <w:tc>
+          <w:tcPr>
+            <w:tcW w:w="2700" w:type="dxa"/>
+          </w:tcPr>
+          <w:p>
+            <w:pPr>
+              <w:rPr>
+                <w:rFonts w:eastAsiaTheme="minorEastAsia"/>
+                <w:sz w:val="24"/>
+                <w:szCs w:val="24"/>
+              </w:rPr>
+            </w:pPr>
+            <w:r>
+              <w:rPr>
+                <w:rFonts w:eastAsiaTheme="minorEastAsia"/>
+                <w:sz w:val="24"/>
+                <w:szCs w:val="24"/>
+              </w:rPr>
+              <w:t>0.021</w:t>
+            </w:r>
+          </w:p>
+        </w:tc>
+      </w:tr>
+      <w:tr>
+        <w:tc>
+          <w:tcPr>
+            <w:tcW w:w="703" w:type="dxa"/>
+          </w:tcPr>
+          <w:p>
+            <w:pPr>
+              <w:jc w:val="center"/>
+              <w:rPr>
+                <w:rFonts w:eastAsiaTheme="minorEastAsia"/>
+                <w:sz w:val="24"/>
+                <w:szCs w:val="24"/>
+              </w:rPr>
+            </w:pPr>
+            <w:r>
+              <w:rPr>
+                <w:rFonts w:eastAsiaTheme="minorEastAsia"/>
+                <w:sz w:val="24"/>
+                <w:szCs w:val="24"/>
+              </w:rPr>
+              <w:t>600</w:t>
+            </w:r>
+          </w:p>
+        </w:tc>
+        <w:tc>
+          <w:tcPr>
+            <w:tcW w:w="2787" w:type="dxa"/>
+          </w:tcPr>
+          <w:p>
+            <w:pPr>
+              <w:rPr>
+                <w:rFonts w:eastAsiaTheme="minorEastAsia"/>
+                <w:sz w:val="24"/>
+                <w:szCs w:val="24"/>
+              </w:rPr>
+            </w:pPr>
+            <w:r>
+              <w:rPr>
+                <w:rFonts w:eastAsiaTheme="minorEastAsia"/>
+                <w:sz w:val="24"/>
+                <w:szCs w:val="24"/>
+              </w:rPr>
+              <w:t>0.077</w:t>
+            </w:r>
+          </w:p>
+        </w:tc>
+        <w:tc>
+          <w:tcPr>
+            <w:tcW w:w="2700" w:type="dxa"/>
+          </w:tcPr>
+          <w:p>
+            <w:pPr>
+              <w:rPr>
+                <w:rFonts w:eastAsiaTheme="minorEastAsia"/>
+                <w:sz w:val="24"/>
+                <w:szCs w:val="24"/>
+              </w:rPr>
+            </w:pPr>
+            <w:r>
+              <w:rPr>
+                <w:rFonts w:eastAsiaTheme="minorEastAsia"/>
+                <w:sz w:val="24"/>
+                <w:szCs w:val="24"/>
+              </w:rPr>
+              <w:t>0.671</w:t>
+            </w:r>
+          </w:p>
+        </w:tc>
+        <w:tc>
+          <w:tcPr>
+            <w:tcW w:w="2700" w:type="dxa"/>
+          </w:tcPr>
+          <w:p>
+            <w:pPr>
+              <w:rPr>
+                <w:rFonts w:eastAsiaTheme="minorEastAsia"/>
+                <w:sz w:val="24"/>
+                <w:szCs w:val="24"/>
+              </w:rPr>
+            </w:pPr>
+            <w:r>
+              <w:rPr>
+                <w:rFonts w:eastAsiaTheme="minorEastAsia"/>
+                <w:sz w:val="24"/>
+                <w:szCs w:val="24"/>
+              </w:rPr>
+              <w:t>0.142</w:t>
+            </w:r>
+          </w:p>
+        </w:tc>
+      </w:tr>
+      <w:tr>
+        <w:tc>
+          <w:tcPr>
+            <w:tcW w:w="703" w:type="dxa"/>
+          </w:tcPr>
+          <w:p>
+            <w:pPr>
+              <w:jc w:val="center"/>
+              <w:rPr>
+                <w:rFonts w:eastAsiaTheme="minorEastAsia"/>
+                <w:sz w:val="24"/>
+                <w:szCs w:val="24"/>
+              </w:rPr>
+            </w:pPr>
+            <w:r>
+              <w:rPr>
+                <w:rFonts w:eastAsiaTheme="minorEastAsia"/>
+                <w:sz w:val="24"/>
+                <w:szCs w:val="24"/>
+              </w:rPr>
+              <w:t>1200</w:t>
+            </w:r>
+          </w:p>
+        </w:tc>
+        <w:tc>
+          <w:tcPr>
+            <w:tcW w:w="2787" w:type="dxa"/>
+          </w:tcPr>
+          <w:p>
+            <w:pPr>
+              <w:rPr>
+                <w:rFonts w:eastAsiaTheme="minorEastAsia"/>
+                <w:sz w:val="24"/>
+                <w:szCs w:val="24"/>
+              </w:rPr>
+            </w:pPr>
+            <w:r>
+              <w:rPr>
+                <w:rFonts w:eastAsiaTheme="minorEastAsia"/>
+                <w:sz w:val="24"/>
+                <w:szCs w:val="24"/>
+              </w:rPr>
+              <w:t>0.281</w:t>
+            </w:r>
+          </w:p>
+        </w:tc>
+        <w:tc>
+          <w:tcPr>
+            <w:tcW w:w="2700" w:type="dxa"/>
+          </w:tcPr>
+          <w:p>
+            <w:pPr>
+              <w:rPr>
+                <w:rFonts w:eastAsiaTheme="minorEastAsia"/>
+                <w:sz w:val="24"/>
+                <w:szCs w:val="24"/>
+              </w:rPr>
+            </w:pPr>
+            <w:r>
+              <w:rPr>
+                <w:rFonts w:eastAsiaTheme="minorEastAsia"/>
+                <w:sz w:val="24"/>
+                <w:szCs w:val="24"/>
+              </w:rPr>
+              <w:t>6.436</w:t>
+            </w:r>
+          </w:p>
+        </w:tc>
+        <w:tc>
+          <w:tcPr>
+            <w:tcW w:w="2700" w:type="dxa"/>
+          </w:tcPr>
+          <w:p>
+            <w:pPr>
+              <w:rPr>
+                <w:rFonts w:eastAsiaTheme="minorEastAsia"/>
+                <w:sz w:val="24"/>
+                <w:szCs w:val="24"/>
+              </w:rPr>
+            </w:pPr>
+            <w:r>
+              <w:rPr>
+                <w:rFonts w:eastAsiaTheme="minorEastAsia"/>
+                <w:sz w:val="24"/>
+                <w:szCs w:val="24"/>
+              </w:rPr>
+              <w:t>1.062</w:t>
+            </w:r>
+          </w:p>
+        </w:tc>
+      </w:tr>
+      <w:tr>
+        <w:tc>
+          <w:tcPr>
+            <w:tcW w:w="703" w:type="dxa"/>
+          </w:tcPr>
+          <w:p>
+            <w:pPr>
+              <w:jc w:val="center"/>
+              <w:rPr>
+                <w:rFonts w:eastAsiaTheme="minorEastAsia"/>
+                <w:sz w:val="24"/>
+                <w:szCs w:val="24"/>
+              </w:rPr>
+            </w:pPr>
+            <w:r>
+              <w:rPr>
+                <w:rFonts w:eastAsiaTheme="minorEastAsia"/>
+                <w:sz w:val="24"/>
+                <w:szCs w:val="24"/>
+              </w:rPr>
+              <w:t>2400</w:t>
+            </w:r>
+          </w:p>
+        </w:tc>
+        <w:tc>
+          <w:tcPr>
+            <w:tcW w:w="2787" w:type="dxa"/>
+          </w:tcPr>
+          <w:p>
+            <w:pPr>
+              <w:rPr>
+                <w:rFonts w:eastAsiaTheme="minorEastAsia"/>
+                <w:sz w:val="24"/>
+                <w:szCs w:val="24"/>
+              </w:rPr>
+            </w:pPr>
+            <w:r>
+              <w:rPr>
+                <w:rFonts w:eastAsiaTheme="minorEastAsia"/>
+                <w:sz w:val="24"/>
+                <w:szCs w:val="24"/>
+              </w:rPr>
+              <w:t>1.041</w:t>
+            </w:r>
+          </w:p>
+        </w:tc>
+        <w:tc>
+          <w:tcPr>
+            <w:tcW w:w="2700" w:type="dxa"/>
+          </w:tcPr>
+          <w:p>
+            <w:pPr>
+              <w:rPr>
+                <w:rFonts w:eastAsiaTheme="minorEastAsia"/>
+                <w:sz w:val="24"/>
+                <w:szCs w:val="24"/>
+              </w:rPr>
+            </w:pPr>
+            <w:r>
+              <w:rPr>
+                <w:rFonts w:eastAsiaTheme="minorEastAsia"/>
+                <w:sz w:val="24"/>
+                <w:szCs w:val="24"/>
+              </w:rPr>
+              <w:t>44.035</w:t>
+            </w:r>
+          </w:p>
+        </w:tc>
+        <w:tc>
+          <w:tcPr>
+            <w:tcW w:w="2700" w:type="dxa"/>
+          </w:tcPr>
+          <w:p>
+            <w:pPr>
+              <w:rPr>
+                <w:rFonts w:eastAsiaTheme="minorEastAsia"/>
+                <w:sz w:val="24"/>
+                <w:szCs w:val="24"/>
+              </w:rPr>
+            </w:pPr>
+            <w:r>
+              <w:rPr>
+                <w:rFonts w:eastAsiaTheme="minorEastAsia"/>
+                <w:sz w:val="24"/>
+                <w:szCs w:val="24"/>
+              </w:rPr>
+              <w:t>8.196</w:t>
+            </w:r>
+          </w:p>
+        </w:tc>
+      </w:tr>
+      <w:tr>
+        <w:tc>
+          <w:tcPr>
+            <w:tcW w:w="703" w:type="dxa"/>
+          </w:tcPr>
+          <w:p>
+            <w:pPr>
+              <w:jc w:val="center"/>
+              <w:rPr>
+                <w:rFonts w:eastAsiaTheme="minorEastAsia"/>
+                <w:sz w:val="24"/>
+                <w:szCs w:val="24"/>
+              </w:rPr>
+            </w:pPr>
+            <w:r>
+              <w:rPr>
+                <w:rFonts w:eastAsiaTheme="minorEastAsia"/>
+                <w:sz w:val="24"/>
+                <w:szCs w:val="24"/>
+              </w:rPr>
+              <w:t>4800</w:t>
+            </w:r>
+          </w:p>
+        </w:tc>
+        <w:tc>
+          <w:tcPr>
+            <w:tcW w:w="2787" w:type="dxa"/>
+          </w:tcPr>
+          <w:p>
+            <w:pPr>
+              <w:rPr>
+                <w:rFonts w:eastAsiaTheme="minorEastAsia"/>
+                <w:sz w:val="24"/>
+                <w:szCs w:val="24"/>
+              </w:rPr>
+            </w:pPr>
+          </w:p>
+        </w:tc>
+        <w:tc>
+          <w:tcPr>
+            <w:tcW w:w="2700" w:type="dxa"/>
+          </w:tcPr>
+          <w:p>
+            <w:pPr>
+              <w:rPr>
+                <w:rFonts w:eastAsiaTheme="minorEastAsia"/>
+                <w:sz w:val="24"/>
+                <w:szCs w:val="24"/>
+              </w:rPr>
+            </w:pPr>
+          </w:p>
+        </w:tc>
+        <w:tc>
+          <w:tcPr>
+            <w:tcW w:w="2700" w:type="dxa"/>
+          </w:tcPr>
+          <w:p>
+            <w:pPr>
+              <w:rPr>
+                <w:rFonts w:eastAsiaTheme="minorEastAsia"/>
+                <w:sz w:val="24"/>
+                <w:szCs w:val="24"/>
+              </w:rPr>
+            </w:pPr>
+            <w:r>
+              <w:rPr>
+                <w:rFonts w:eastAsiaTheme="minorEastAsia"/>
+                <w:sz w:val="24"/>
+                <w:szCs w:val="24"/>
+              </w:rPr>
+              <w:t>64.808</w:t>
+            </w:r>
+          </w:p>
+        </w:tc>
+      </w:tr>
+      <w:tr>
+        <w:tc>
+          <w:tcPr>
+            <w:tcW w:w="703" w:type="dxa"/>
+          </w:tcPr>
+          <w:p>
+            <w:pPr>
+              <w:jc w:val="center"/>
+              <w:rPr>
+                <w:rFonts w:eastAsiaTheme="minorEastAsia"/>
+                <w:sz w:val="24"/>
+                <w:szCs w:val="24"/>
+              </w:rPr>
+            </w:pPr>
+            <w:r>
+              <w:rPr>
+                <w:rFonts w:eastAsiaTheme="minorEastAsia"/>
+                <w:sz w:val="24"/>
+                <w:szCs w:val="24"/>
+              </w:rPr>
+              <w:t>9600</w:t>
+            </w:r>
+          </w:p>
+        </w:tc>
+        <w:tc>
+          <w:tcPr>
+            <w:tcW w:w="2787" w:type="dxa"/>
+          </w:tcPr>
+          <w:p>
+            <w:pPr>
+              <w:rPr>
+                <w:rFonts w:eastAsiaTheme="minorEastAsia"/>
+                <w:sz w:val="24"/>
+                <w:szCs w:val="24"/>
+              </w:rPr>
+            </w:pPr>
+          </w:p>
+        </w:tc>
+        <w:tc>
+          <w:tcPr>
+            <w:tcW w:w="2700" w:type="dxa"/>
+          </w:tcPr>
+          <w:p>
+            <w:pPr>
+              <w:rPr>
+                <w:rFonts w:eastAsiaTheme="minorEastAsia"/>
+                <w:sz w:val="24"/>
+                <w:szCs w:val="24"/>
+              </w:rPr>
+            </w:pPr>
+          </w:p>
+        </w:tc>
+        <w:tc>
+          <w:tcPr>
+            <w:tcW w:w="2700" w:type="dxa"/>
+          </w:tcPr>
+          <w:p>
+            <w:pPr>
+              <w:rPr>
+                <w:rFonts w:eastAsiaTheme="minorEastAsia"/>
+                <w:sz w:val="24"/>
+                <w:szCs w:val="24"/>
+              </w:rPr>
+            </w:pPr>
+            <w:r>
+              <w:rPr>
+                <w:rFonts w:eastAsiaTheme="minorEastAsia"/>
+                <w:sz w:val="24"/>
+                <w:szCs w:val="24"/>
+              </w:rPr>
+              <w:t xml:space="preserve">521.703  </w:t>
+            </w:r>
+            <w:bookmarkStart w:id="0" w:name="_GoBack"/>
+            <w:bookmarkEnd w:id="0"/>
+            <w:r>
+              <w:rPr>
+                <w:rFonts w:eastAsiaTheme="minorEastAsia"/>
+                <w:sz w:val="24"/>
+                <w:szCs w:val="24"/>
+              </w:rPr>
+              <w:t>(one trial only)</w:t>
+            </w:r>
+            <w:r>
+              <w:rPr>
+                <w:rFonts w:eastAsiaTheme="minorEastAsia"/>
+                <w:sz w:val="24"/>
+                <w:szCs w:val="24"/>
+              </w:rPr>
+              <w:t xml:space="preserve"> </w:t>
+            </w:r>
+          </w:p>
+        </w:tc>
+      </w:tr>
+    </w:tbl>
+    <w:p>
+      <w:pPr>
+        <w:rPr>
+          <w:rFonts w:eastAsiaTheme="minorEastAsia"/>
+          <w:sz w:val="24"/>
+          <w:szCs w:val="24"/>
+        </w:rPr>
+      </w:pPr>
+    </w:p>
+    <w:p>
+      <w:pPr>
+        <w:rPr>
+          <w:sz w:val="24"/>
+          <w:szCs w:val="24"/>
+        </w:rPr>
+      </w:pPr>
+    </w:p>
+    <w:p>
+      <w:pPr>
+        <w:rPr>
+          <w:sz w:val="24"/>
+          <w:szCs w:val="24"/>
+        </w:rPr>
+      </w:pPr>
     </w:p>
     <w:sectPr>
       <w:pgSz w:w="12240" w:h="15840"/>
@@ -7966,6 +9298,30 @@
       </w:tblBorders>
     </w:tblPr>
   </w:style>
+  <w:style w:type="character" w:styleId="Hyperlink">
+    <w:name w:val="Hyperlink"/>
+    <w:basedOn w:val="DefaultParagraphFont"/>
+    <w:uiPriority w:val="99"/>
+    <w:semiHidden/>
+    <w:unhideWhenUsed/>
+    <w:rsid w:val="000F1CD7"/>
+    <w:rPr>
+      <w:color w:val="0000FF"/>
+      <w:u w:val="single"/>
+    </w:rPr>
+  </w:style>
+  <w:style w:type="character" w:styleId="FollowedHyperlink">
+    <w:name w:val="FollowedHyperlink"/>
+    <w:basedOn w:val="DefaultParagraphFont"/>
+    <w:uiPriority w:val="99"/>
+    <w:semiHidden/>
+    <w:unhideWhenUsed/>
+    <w:rsid w:val="00547B2A"/>
+    <w:rPr>
+      <w:color w:val="954F72" w:themeColor="followedHyperlink"/>
+      <w:u w:val="single"/>
+    </w:rPr>
+  </w:style>
 </w:styles>
 </file>
 

</xml_diff>